<commit_message>
functioneel,technisch ontwerp veranderd en scrum document aangemaakt.
</commit_message>
<xml_diff>
--- a/Documents/researchreport.docx
+++ b/Documents/researchreport.docx
@@ -481,7 +481,7 @@
                                           </pic:cNvPicPr>
                                         </pic:nvPicPr>
                                         <pic:blipFill>
-                                          <a:blip r:embed="rId8">
+                                          <a:blip r:embed="rId9">
                                             <a:extLst>
                                               <a:ext uri="{28A0092B-C50C-407E-A947-70E740481C1C}">
                                                 <a14:useLocalDpi xmlns:a14="http://schemas.microsoft.com/office/drawing/2010/main" val="0"/>
@@ -566,17 +566,33 @@
           </w:r>
         </w:p>
         <w:p>
-          <w:fldSimple w:instr=" TOC \o &quot;1-3&quot; \h \z \u ">
-            <w:r>
-              <w:rPr>
-                <w:b/>
-                <w:bCs/>
-                <w:noProof/>
-                <w:lang w:val="en-US"/>
-              </w:rPr>
-              <w:t>No table of contents entries were found.</w:t>
-            </w:r>
-          </w:fldSimple>
+          <w:r>
+            <w:fldChar w:fldCharType="begin"/>
+          </w:r>
+          <w:r>
+            <w:instrText xml:space="preserve"> TOC \o "1-3" \h \z \u </w:instrText>
+          </w:r>
+          <w:r>
+            <w:fldChar w:fldCharType="separate"/>
+          </w:r>
+          <w:r>
+            <w:rPr>
+              <w:b/>
+              <w:bCs/>
+              <w:noProof/>
+              <w:lang w:val="en-US"/>
+            </w:rPr>
+            <w:t>No table of contents entries were found.</w:t>
+          </w:r>
+          <w:r>
+            <w:rPr>
+              <w:b/>
+              <w:bCs/>
+              <w:noProof/>
+              <w:lang w:val="en-US"/>
+            </w:rPr>
+            <w:fldChar w:fldCharType="end"/>
+          </w:r>
         </w:p>
       </w:sdtContent>
     </w:sdt>
@@ -616,19 +632,23 @@
           <w:numId w:val="14"/>
         </w:numPr>
       </w:pPr>
+      <w:proofErr w:type="spellStart"/>
       <w:r>
         <w:lastRenderedPageBreak/>
         <w:t>Onderzoeksvragen</w:t>
       </w:r>
+      <w:proofErr w:type="spellEnd"/>
     </w:p>
     <w:p/>
     <w:p>
       <w:pPr>
         <w:pStyle w:val="Heading2"/>
       </w:pPr>
+      <w:proofErr w:type="spellStart"/>
       <w:r>
         <w:t>Hoofdvraag</w:t>
       </w:r>
+      <w:proofErr w:type="spellEnd"/>
     </w:p>
     <w:p>
       <w:pPr>
@@ -673,7 +693,23 @@
         </w:numPr>
       </w:pPr>
       <w:r>
-        <w:t>Hoe call ik de API van apple health en google health?</w:t>
+        <w:t xml:space="preserve">Hoe call </w:t>
+      </w:r>
+      <w:proofErr w:type="spellStart"/>
+      <w:r>
+        <w:t>ik</w:t>
+      </w:r>
+      <w:proofErr w:type="spellEnd"/>
+      <w:r>
+        <w:t xml:space="preserve"> de API van apple health </w:t>
+      </w:r>
+      <w:proofErr w:type="spellStart"/>
+      <w:r>
+        <w:t>en</w:t>
+      </w:r>
+      <w:proofErr w:type="spellEnd"/>
+      <w:r>
+        <w:t xml:space="preserve"> google health?</w:t>
       </w:r>
     </w:p>
     <w:p>
@@ -921,16 +957,48 @@
           <w:sz w:val="24"/>
           <w:szCs w:val="24"/>
         </w:rPr>
-        <w:t>Hoe call ik de API van apple health en google health?</w:t>
-      </w:r>
-    </w:p>
-    <w:p>
-      <w:pPr>
-        <w:pStyle w:val="NoSpacing"/>
+        <w:t xml:space="preserve">Hoe call </w:t>
+      </w:r>
+      <w:proofErr w:type="spellStart"/>
+      <w:r>
         <w:rPr>
           <w:sz w:val="24"/>
           <w:szCs w:val="24"/>
         </w:rPr>
+        <w:t>ik</w:t>
+      </w:r>
+      <w:proofErr w:type="spellEnd"/>
+      <w:r>
+        <w:rPr>
+          <w:sz w:val="24"/>
+          <w:szCs w:val="24"/>
+        </w:rPr>
+        <w:t xml:space="preserve"> de API van apple health </w:t>
+      </w:r>
+      <w:proofErr w:type="spellStart"/>
+      <w:r>
+        <w:rPr>
+          <w:sz w:val="24"/>
+          <w:szCs w:val="24"/>
+        </w:rPr>
+        <w:t>en</w:t>
+      </w:r>
+      <w:proofErr w:type="spellEnd"/>
+      <w:r>
+        <w:rPr>
+          <w:sz w:val="24"/>
+          <w:szCs w:val="24"/>
+        </w:rPr>
+        <w:t xml:space="preserve"> google health?</w:t>
+      </w:r>
+    </w:p>
+    <w:p>
+      <w:pPr>
+        <w:pStyle w:val="NoSpacing"/>
+        <w:rPr>
+          <w:sz w:val="24"/>
+          <w:szCs w:val="24"/>
+        </w:rPr>
       </w:pPr>
     </w:p>
     <w:p>
@@ -993,15 +1061,32 @@
         </w:rPr>
         <w:t xml:space="preserve"> bij apple heb je de </w:t>
       </w:r>
-      <w:hyperlink r:id="rId9" w:history="1">
-        <w:r>
-          <w:rPr>
-            <w:rStyle w:val="Hyperlink"/>
-            <w:lang w:val="nl-NL"/>
-          </w:rPr>
-          <w:t>gezondheids app</w:t>
-        </w:r>
-      </w:hyperlink>
+      <w:r>
+        <w:fldChar w:fldCharType="begin"/>
+      </w:r>
+      <w:r>
+        <w:rPr>
+          <w:lang w:val="nl-NL"/>
+        </w:rPr>
+        <w:instrText>HYPERLINK "https://www.apple.com/ios/health/"</w:instrText>
+      </w:r>
+      <w:r>
+        <w:fldChar w:fldCharType="separate"/>
+      </w:r>
+      <w:r>
+        <w:rPr>
+          <w:rStyle w:val="Hyperlink"/>
+          <w:lang w:val="nl-NL"/>
+        </w:rPr>
+        <w:t>gezondheids app</w:t>
+      </w:r>
+      <w:r>
+        <w:rPr>
+          <w:rStyle w:val="Hyperlink"/>
+          <w:lang w:val="nl-NL"/>
+        </w:rPr>
+        <w:fldChar w:fldCharType="end"/>
+      </w:r>
       <w:r>
         <w:rPr>
           <w:lang w:val="nl-NL"/>
@@ -1014,15 +1099,32 @@
         </w:rPr>
         <w:t xml:space="preserve">en bij google heb je de </w:t>
       </w:r>
-      <w:hyperlink r:id="rId10" w:history="1">
-        <w:r>
-          <w:rPr>
-            <w:rStyle w:val="Hyperlink"/>
-            <w:lang w:val="nl-NL"/>
-          </w:rPr>
-          <w:t>google fit app</w:t>
-        </w:r>
-      </w:hyperlink>
+      <w:r>
+        <w:fldChar w:fldCharType="begin"/>
+      </w:r>
+      <w:r>
+        <w:rPr>
+          <w:lang w:val="nl-NL"/>
+        </w:rPr>
+        <w:instrText>HYPERLINK "https://www.google.com/fit/"</w:instrText>
+      </w:r>
+      <w:r>
+        <w:fldChar w:fldCharType="separate"/>
+      </w:r>
+      <w:r>
+        <w:rPr>
+          <w:rStyle w:val="Hyperlink"/>
+          <w:lang w:val="nl-NL"/>
+        </w:rPr>
+        <w:t>google fit app</w:t>
+      </w:r>
+      <w:r>
+        <w:rPr>
+          <w:rStyle w:val="Hyperlink"/>
+          <w:lang w:val="nl-NL"/>
+        </w:rPr>
+        <w:fldChar w:fldCharType="end"/>
+      </w:r>
       <w:r>
         <w:rPr>
           <w:lang w:val="nl-NL"/>
@@ -1263,30 +1365,64 @@
         </w:rPr>
         <w:t xml:space="preserve">de </w:t>
       </w:r>
-      <w:hyperlink r:id="rId11" w:history="1">
-        <w:r>
-          <w:rPr>
-            <w:rStyle w:val="Hyperlink"/>
-            <w:lang w:val="nl-NL"/>
-          </w:rPr>
-          <w:t>google fit API</w:t>
-        </w:r>
-      </w:hyperlink>
+      <w:r>
+        <w:fldChar w:fldCharType="begin"/>
+      </w:r>
+      <w:r>
+        <w:rPr>
+          <w:lang w:val="nl-NL"/>
+        </w:rPr>
+        <w:instrText>HYPERLINK "https://developers.google.com/fit/overview"</w:instrText>
+      </w:r>
+      <w:r>
+        <w:fldChar w:fldCharType="separate"/>
+      </w:r>
+      <w:r>
+        <w:rPr>
+          <w:rStyle w:val="Hyperlink"/>
+          <w:lang w:val="nl-NL"/>
+        </w:rPr>
+        <w:t>google fit API</w:t>
+      </w:r>
+      <w:r>
+        <w:rPr>
+          <w:rStyle w:val="Hyperlink"/>
+          <w:lang w:val="nl-NL"/>
+        </w:rPr>
+        <w:fldChar w:fldCharType="end"/>
+      </w:r>
       <w:r>
         <w:rPr>
           <w:lang w:val="nl-NL"/>
         </w:rPr>
         <w:t xml:space="preserve"> en de </w:t>
       </w:r>
-      <w:hyperlink r:id="rId12" w:history="1">
-        <w:r>
-          <w:rPr>
-            <w:rStyle w:val="Hyperlink"/>
-            <w:lang w:val="nl-NL"/>
-          </w:rPr>
-          <w:t xml:space="preserve">apple health API </w:t>
-        </w:r>
-      </w:hyperlink>
+      <w:r>
+        <w:fldChar w:fldCharType="begin"/>
+      </w:r>
+      <w:r>
+        <w:rPr>
+          <w:lang w:val="nl-NL"/>
+        </w:rPr>
+        <w:instrText>HYPERLINK "https://developer.apple.com/documentation/healthkit/setting_up_healthkit"</w:instrText>
+      </w:r>
+      <w:r>
+        <w:fldChar w:fldCharType="separate"/>
+      </w:r>
+      <w:r>
+        <w:rPr>
+          <w:rStyle w:val="Hyperlink"/>
+          <w:lang w:val="nl-NL"/>
+        </w:rPr>
+        <w:t xml:space="preserve">apple health API </w:t>
+      </w:r>
+      <w:r>
+        <w:rPr>
+          <w:rStyle w:val="Hyperlink"/>
+          <w:lang w:val="nl-NL"/>
+        </w:rPr>
+        <w:fldChar w:fldCharType="end"/>
+      </w:r>
       <w:r>
         <w:rPr>
           <w:lang w:val="nl-NL"/>
@@ -1345,15 +1481,32 @@
         </w:rPr>
         <w:t xml:space="preserve"> Ik heb besloten om </w:t>
       </w:r>
-      <w:hyperlink r:id="rId13" w:anchor="google-sign-in" w:history="1">
-        <w:r>
-          <w:rPr>
-            <w:rStyle w:val="Hyperlink"/>
-            <w:lang w:val="nl-NL"/>
-          </w:rPr>
-          <w:t>Google Sign-In</w:t>
-        </w:r>
-      </w:hyperlink>
+      <w:r>
+        <w:fldChar w:fldCharType="begin"/>
+      </w:r>
+      <w:r>
+        <w:rPr>
+          <w:lang w:val="nl-NL"/>
+        </w:rPr>
+        <w:instrText>HYPERLINK "https://developers.google.com/identity/" \l "google-sign-in"</w:instrText>
+      </w:r>
+      <w:r>
+        <w:fldChar w:fldCharType="separate"/>
+      </w:r>
+      <w:r>
+        <w:rPr>
+          <w:rStyle w:val="Hyperlink"/>
+          <w:lang w:val="nl-NL"/>
+        </w:rPr>
+        <w:t>Google Sign-In</w:t>
+      </w:r>
+      <w:r>
+        <w:rPr>
+          <w:rStyle w:val="Hyperlink"/>
+          <w:lang w:val="nl-NL"/>
+        </w:rPr>
+        <w:fldChar w:fldCharType="end"/>
+      </w:r>
       <w:r>
         <w:rPr>
           <w:lang w:val="nl-NL"/>
@@ -1401,15 +1554,32 @@
         </w:rPr>
         <w:t xml:space="preserve">Door de google sign in die ik op mijn webpagina heb ontvang ik na succesvolle login van de user zijn access token maar nu wil ik weten hoe kan ik met een post request naar de google fit api die acces token meesturen zodat ik die data krijg. Ik kon hier niet veel informatie over vinden dus ik heb mijn </w:t>
       </w:r>
-      <w:hyperlink r:id="rId14" w:history="1">
-        <w:r>
-          <w:rPr>
-            <w:rStyle w:val="Hyperlink"/>
-            <w:lang w:val="nl-NL"/>
-          </w:rPr>
-          <w:t>eigen vraag geopend op stack overflow</w:t>
-        </w:r>
-      </w:hyperlink>
+      <w:r>
+        <w:fldChar w:fldCharType="begin"/>
+      </w:r>
+      <w:r>
+        <w:rPr>
+          <w:lang w:val="nl-NL"/>
+        </w:rPr>
+        <w:instrText>HYPERLINK "https://stackoverflow.com/questions/77058452/how-to-send-the-acces-token-with-my-request-to-the-google-fit-api"</w:instrText>
+      </w:r>
+      <w:r>
+        <w:fldChar w:fldCharType="separate"/>
+      </w:r>
+      <w:r>
+        <w:rPr>
+          <w:rStyle w:val="Hyperlink"/>
+          <w:lang w:val="nl-NL"/>
+        </w:rPr>
+        <w:t>eigen vraag geopend op stack overflow</w:t>
+      </w:r>
+      <w:r>
+        <w:rPr>
+          <w:rStyle w:val="Hyperlink"/>
+          <w:lang w:val="nl-NL"/>
+        </w:rPr>
+        <w:fldChar w:fldCharType="end"/>
+      </w:r>
       <w:r>
         <w:rPr>
           <w:lang w:val="nl-NL"/>
@@ -1422,15 +1592,32 @@
         </w:rPr>
         <w:t xml:space="preserve">Na een tijd zoeken kwam ik terecht op </w:t>
       </w:r>
-      <w:hyperlink r:id="rId15" w:history="1">
-        <w:r>
-          <w:rPr>
-            <w:rStyle w:val="Hyperlink"/>
-            <w:lang w:val="nl-NL"/>
-          </w:rPr>
-          <w:t>deze vraag</w:t>
-        </w:r>
-      </w:hyperlink>
+      <w:r>
+        <w:fldChar w:fldCharType="begin"/>
+      </w:r>
+      <w:r>
+        <w:rPr>
+          <w:lang w:val="nl-NL"/>
+        </w:rPr>
+        <w:instrText>HYPERLINK "https://stackoverflow.com/questions/27158645/how-do-i-retrieve-step-count-data-from-google-fitness-rest-api?rq=4"</w:instrText>
+      </w:r>
+      <w:r>
+        <w:fldChar w:fldCharType="separate"/>
+      </w:r>
+      <w:r>
+        <w:rPr>
+          <w:rStyle w:val="Hyperlink"/>
+          <w:lang w:val="nl-NL"/>
+        </w:rPr>
+        <w:t>deze vraag</w:t>
+      </w:r>
+      <w:r>
+        <w:rPr>
+          <w:rStyle w:val="Hyperlink"/>
+          <w:lang w:val="nl-NL"/>
+        </w:rPr>
+        <w:fldChar w:fldCharType="end"/>
+      </w:r>
       <w:r>
         <w:rPr>
           <w:lang w:val="nl-NL"/>
@@ -1618,6 +1805,8 @@
         </w:rPr>
         <w:t xml:space="preserve"> </w:t>
       </w:r>
+      <w:proofErr w:type="spellStart"/>
+      <w:proofErr w:type="gramStart"/>
       <w:r>
         <w:rPr>
           <w:rFonts w:ascii="Consolas" w:eastAsia="Times New Roman" w:hAnsi="Consolas" w:cs="Times New Roman"/>
@@ -1630,6 +1819,7 @@
         </w:rPr>
         <w:t>scopesRequest</w:t>
       </w:r>
+      <w:proofErr w:type="spellEnd"/>
       <w:r>
         <w:rPr>
           <w:rFonts w:ascii="Consolas" w:eastAsia="Times New Roman" w:hAnsi="Consolas" w:cs="Times New Roman"/>
@@ -1640,13 +1830,10 @@
           <w:lang w:eastAsia="nl-NL"/>
           <w14:ligatures w14:val="none"/>
         </w:rPr>
-        <w:t>(){</w:t>
-      </w:r>
-    </w:p>
-    <w:p>
-      <w:pPr>
-        <w:shd w:val="clear" w:color="auto" w:fill="1F1F1F"/>
-        <w:spacing w:after="0" w:line="300" w:lineRule="atLeast"/>
+        <w:t>(</w:t>
+      </w:r>
+      <w:proofErr w:type="gramEnd"/>
+      <w:r>
         <w:rPr>
           <w:rFonts w:ascii="Consolas" w:eastAsia="Times New Roman" w:hAnsi="Consolas" w:cs="Times New Roman"/>
           <w:color w:val="CCCCCC"/>
@@ -1656,8 +1843,13 @@
           <w:lang w:eastAsia="nl-NL"/>
           <w14:ligatures w14:val="none"/>
         </w:rPr>
-      </w:pPr>
-      <w:r>
+        <w:t>){</w:t>
+      </w:r>
+    </w:p>
+    <w:p>
+      <w:pPr>
+        <w:shd w:val="clear" w:color="auto" w:fill="1F1F1F"/>
+        <w:spacing w:after="0" w:line="300" w:lineRule="atLeast"/>
         <w:rPr>
           <w:rFonts w:ascii="Consolas" w:eastAsia="Times New Roman" w:hAnsi="Consolas" w:cs="Times New Roman"/>
           <w:color w:val="CCCCCC"/>
@@ -1667,8 +1859,20 @@
           <w:lang w:eastAsia="nl-NL"/>
           <w14:ligatures w14:val="none"/>
         </w:rPr>
+      </w:pPr>
+      <w:r>
+        <w:rPr>
+          <w:rFonts w:ascii="Consolas" w:eastAsia="Times New Roman" w:hAnsi="Consolas" w:cs="Times New Roman"/>
+          <w:color w:val="CCCCCC"/>
+          <w:kern w:val="0"/>
+          <w:sz w:val="23"/>
+          <w:szCs w:val="23"/>
+          <w:lang w:eastAsia="nl-NL"/>
+          <w14:ligatures w14:val="none"/>
+        </w:rPr>
         <w:t xml:space="preserve">        </w:t>
       </w:r>
+      <w:proofErr w:type="gramStart"/>
       <w:r>
         <w:rPr>
           <w:rFonts w:ascii="Consolas" w:eastAsia="Times New Roman" w:hAnsi="Consolas" w:cs="Times New Roman"/>
@@ -1717,6 +1921,7 @@
         </w:rPr>
         <w:t>(</w:t>
       </w:r>
+      <w:proofErr w:type="gramEnd"/>
       <w:r>
         <w:rPr>
           <w:rFonts w:ascii="Consolas" w:eastAsia="Times New Roman" w:hAnsi="Consolas" w:cs="Times New Roman"/>
@@ -1790,7 +1995,20 @@
           <w:lang w:eastAsia="nl-NL"/>
           <w14:ligatures w14:val="none"/>
         </w:rPr>
-        <w:t xml:space="preserve"> { </w:t>
+        <w:t xml:space="preserve"> </w:t>
+      </w:r>
+      <w:proofErr w:type="gramStart"/>
+      <w:r>
+        <w:rPr>
+          <w:rFonts w:ascii="Consolas" w:eastAsia="Times New Roman" w:hAnsi="Consolas" w:cs="Times New Roman"/>
+          <w:color w:val="CCCCCC"/>
+          <w:kern w:val="0"/>
+          <w:sz w:val="23"/>
+          <w:szCs w:val="23"/>
+          <w:lang w:eastAsia="nl-NL"/>
+          <w14:ligatures w14:val="none"/>
+        </w:rPr>
+        <w:t xml:space="preserve">{ </w:t>
       </w:r>
       <w:r>
         <w:rPr>
@@ -1802,7 +2020,20 @@
           <w:lang w:eastAsia="nl-NL"/>
           <w14:ligatures w14:val="none"/>
         </w:rPr>
-        <w:t>Authorization:</w:t>
+        <w:t>Authorization</w:t>
+      </w:r>
+      <w:proofErr w:type="gramEnd"/>
+      <w:r>
+        <w:rPr>
+          <w:rFonts w:ascii="Consolas" w:eastAsia="Times New Roman" w:hAnsi="Consolas" w:cs="Times New Roman"/>
+          <w:color w:val="9CDCFE"/>
+          <w:kern w:val="0"/>
+          <w:sz w:val="23"/>
+          <w:szCs w:val="23"/>
+          <w:lang w:eastAsia="nl-NL"/>
+          <w14:ligatures w14:val="none"/>
+        </w:rPr>
+        <w:t>:</w:t>
       </w:r>
       <w:r>
         <w:rPr>
@@ -1940,7 +2171,20 @@
           <w:lang w:eastAsia="nl-NL"/>
           <w14:ligatures w14:val="none"/>
         </w:rPr>
-        <w:t>        .</w:t>
+        <w:t xml:space="preserve">        </w:t>
+      </w:r>
+      <w:proofErr w:type="gramStart"/>
+      <w:r>
+        <w:rPr>
+          <w:rFonts w:ascii="Consolas" w:eastAsia="Times New Roman" w:hAnsi="Consolas" w:cs="Times New Roman"/>
+          <w:color w:val="CCCCCC"/>
+          <w:kern w:val="0"/>
+          <w:sz w:val="23"/>
+          <w:szCs w:val="23"/>
+          <w:lang w:eastAsia="nl-NL"/>
+          <w14:ligatures w14:val="none"/>
+        </w:rPr>
+        <w:t>.</w:t>
       </w:r>
       <w:r>
         <w:rPr>
@@ -1954,6 +2198,7 @@
         </w:rPr>
         <w:t>then</w:t>
       </w:r>
+      <w:proofErr w:type="gramEnd"/>
       <w:r>
         <w:rPr>
           <w:rFonts w:ascii="Consolas" w:eastAsia="Times New Roman" w:hAnsi="Consolas" w:cs="Times New Roman"/>
@@ -2041,6 +2286,7 @@
         </w:rPr>
         <w:t xml:space="preserve">          </w:t>
       </w:r>
+      <w:proofErr w:type="spellStart"/>
       <w:r>
         <w:rPr>
           <w:rFonts w:ascii="Consolas" w:eastAsia="Times New Roman" w:hAnsi="Consolas" w:cs="Times New Roman"/>
@@ -2053,6 +2299,7 @@
         </w:rPr>
         <w:t>setStepRecords</w:t>
       </w:r>
+      <w:proofErr w:type="spellEnd"/>
       <w:r>
         <w:rPr>
           <w:rFonts w:ascii="Consolas" w:eastAsia="Times New Roman" w:hAnsi="Consolas" w:cs="Times New Roman"/>
@@ -2065,6 +2312,7 @@
         </w:rPr>
         <w:t>(</w:t>
       </w:r>
+      <w:proofErr w:type="spellStart"/>
       <w:r>
         <w:rPr>
           <w:rFonts w:ascii="Consolas" w:eastAsia="Times New Roman" w:hAnsi="Consolas" w:cs="Times New Roman"/>
@@ -2089,6 +2337,7 @@
         </w:rPr>
         <w:t>.</w:t>
       </w:r>
+      <w:proofErr w:type="gramStart"/>
       <w:r>
         <w:rPr>
           <w:rFonts w:ascii="Consolas" w:eastAsia="Times New Roman" w:hAnsi="Consolas" w:cs="Times New Roman"/>
@@ -2125,6 +2374,8 @@
         </w:rPr>
         <w:t>point</w:t>
       </w:r>
+      <w:proofErr w:type="spellEnd"/>
+      <w:proofErr w:type="gramEnd"/>
       <w:r>
         <w:rPr>
           <w:rFonts w:ascii="Consolas" w:eastAsia="Times New Roman" w:hAnsi="Consolas" w:cs="Times New Roman"/>
@@ -2354,11 +2605,16 @@
       </w:pPr>
       <w:r>
         <w:lastRenderedPageBreak/>
-        <w:t>Workshop Research</w:t>
+        <w:t xml:space="preserve">Workshop </w:t>
+      </w:r>
+      <w:proofErr w:type="gramStart"/>
+      <w:r>
+        <w:t>Research</w:t>
       </w:r>
       <w:r>
         <w:t xml:space="preserve">  -</w:t>
       </w:r>
+      <w:proofErr w:type="gramEnd"/>
       <w:r>
         <w:t xml:space="preserve"> IT architecture s</w:t>
       </w:r>
@@ -2431,7 +2687,7 @@
                     <pic:cNvPicPr/>
                   </pic:nvPicPr>
                   <pic:blipFill>
-                    <a:blip r:embed="rId16" cstate="print">
+                    <a:blip r:embed="rId10" cstate="print">
                       <a:extLst>
                         <a:ext uri="{28A0092B-C50C-407E-A947-70E740481C1C}">
                           <a14:useLocalDpi xmlns:a14="http://schemas.microsoft.com/office/drawing/2010/main" val="0"/>
@@ -2498,7 +2754,7 @@
                     <pic:cNvPicPr/>
                   </pic:nvPicPr>
                   <pic:blipFill>
-                    <a:blip r:embed="rId17" cstate="print">
+                    <a:blip r:embed="rId11" cstate="print">
                       <a:extLst>
                         <a:ext uri="{28A0092B-C50C-407E-A947-70E740481C1C}">
                           <a14:useLocalDpi xmlns:a14="http://schemas.microsoft.com/office/drawing/2010/main" val="0"/>
@@ -3021,6 +3277,313 @@
     </w:p>
     <w:p>
       <w:pPr>
+        <w:pStyle w:val="Heading3"/>
+        <w:rPr>
+          <w:lang w:val="nl-NL"/>
+        </w:rPr>
+      </w:pPr>
+      <w:r>
+        <w:rPr>
+          <w:lang w:val="nl-NL"/>
+        </w:rPr>
+        <w:t>Field Research – Problem analysis</w:t>
+      </w:r>
+    </w:p>
+    <w:p>
+      <w:pPr>
+        <w:pStyle w:val="Heading3"/>
+        <w:numPr>
+          <w:ilvl w:val="0"/>
+          <w:numId w:val="0"/>
+        </w:numPr>
+        <w:rPr>
+          <w:rFonts w:asciiTheme="minorHAnsi" w:eastAsiaTheme="minorHAnsi" w:hAnsiTheme="minorHAnsi" w:cstheme="minorBidi"/>
+          <w:color w:val="auto"/>
+          <w:sz w:val="22"/>
+          <w:szCs w:val="22"/>
+          <w:lang w:val="nl-NL"/>
+        </w:rPr>
+      </w:pPr>
+      <w:r>
+        <w:rPr>
+          <w:rFonts w:asciiTheme="minorHAnsi" w:eastAsiaTheme="minorHAnsi" w:hAnsiTheme="minorHAnsi" w:cstheme="minorBidi"/>
+          <w:color w:val="auto"/>
+          <w:sz w:val="22"/>
+          <w:szCs w:val="22"/>
+          <w:lang w:val="nl-NL"/>
+        </w:rPr>
+        <w:t>Ik heb een gesprek gehad met mijn stagebegeleider en mijn collega Ruben, die heeft gewerkt aan het Move4Vitality-project. Zij hebben mij uitgelegd hoe het huidige systeem functioneert en waar de mogelijke verbeteringen voor mijn project zich bevinden. Ruben heeft de technische vereisten van het project</w:t>
+      </w:r>
+      <w:r>
+        <w:rPr>
+          <w:rFonts w:asciiTheme="minorHAnsi" w:eastAsiaTheme="minorHAnsi" w:hAnsiTheme="minorHAnsi" w:cstheme="minorBidi"/>
+          <w:color w:val="auto"/>
+          <w:sz w:val="22"/>
+          <w:szCs w:val="22"/>
+          <w:lang w:val="nl-NL"/>
+        </w:rPr>
+        <w:t xml:space="preserve"> met mij</w:t>
+      </w:r>
+      <w:r>
+        <w:rPr>
+          <w:rFonts w:asciiTheme="minorHAnsi" w:eastAsiaTheme="minorHAnsi" w:hAnsiTheme="minorHAnsi" w:cstheme="minorBidi"/>
+          <w:color w:val="auto"/>
+          <w:sz w:val="22"/>
+          <w:szCs w:val="22"/>
+          <w:lang w:val="nl-NL"/>
+        </w:rPr>
+        <w:t xml:space="preserve"> besproken, waaronder de programmeertalen en de benodigde software. In eerste instantie dachten mijn stagebegeleider en Ruben eraan om de Google API aan te roepen via mijn eigen API-backend, zoals bij de Garmin-functionaliteit is gedaan. Echter, ik kwam met het idee om dit mogelijk via de frontend te realiseren. Hierdoor zouden we de extra Garmin API kunnen elimineren, aangezien Garmin ook kan worden gekoppeld aan Apple en Google Health.</w:t>
+      </w:r>
+    </w:p>
+    <w:p>
+      <w:pPr>
+        <w:pStyle w:val="Heading3"/>
+        <w:numPr>
+          <w:ilvl w:val="0"/>
+          <w:numId w:val="0"/>
+        </w:numPr>
+        <w:rPr>
+          <w:rFonts w:asciiTheme="minorHAnsi" w:eastAsiaTheme="minorHAnsi" w:hAnsiTheme="minorHAnsi" w:cstheme="minorBidi"/>
+          <w:color w:val="auto"/>
+          <w:sz w:val="22"/>
+          <w:szCs w:val="22"/>
+          <w:lang w:val="nl-NL"/>
+        </w:rPr>
+      </w:pPr>
+    </w:p>
+    <w:p>
+      <w:pPr>
+        <w:pStyle w:val="Heading3"/>
+      </w:pPr>
+      <w:r>
+        <w:t xml:space="preserve">Field Research – Explore user </w:t>
+      </w:r>
+      <w:proofErr w:type="gramStart"/>
+      <w:r>
+        <w:t>requirements</w:t>
+      </w:r>
+      <w:proofErr w:type="gramEnd"/>
+    </w:p>
+    <w:p>
+      <w:pPr>
+        <w:rPr>
+          <w:lang w:val="nl-NL"/>
+        </w:rPr>
+      </w:pPr>
+      <w:r>
+        <w:rPr>
+          <w:lang w:val="nl-NL"/>
+        </w:rPr>
+        <w:t>Daarna heb ik een flowchart opgetsteld om een visuele representatie te creëren van hoe gebruikers door de applicatie zouden navigeren.</w:t>
+      </w:r>
+    </w:p>
+    <w:p>
+      <w:pPr>
+        <w:rPr>
+          <w:lang w:val="nl-NL"/>
+        </w:rPr>
+      </w:pPr>
+      <w:r>
+        <w:rPr>
+          <w:noProof/>
+          <w:lang w:val="nl-NL"/>
+        </w:rPr>
+        <w:drawing>
+          <wp:anchor distT="0" distB="0" distL="114300" distR="114300" simplePos="0" relativeHeight="251660288" behindDoc="0" locked="0" layoutInCell="1" allowOverlap="1" wp14:anchorId="7F96458D" wp14:editId="3DC7D2B7">
+            <wp:simplePos x="0" y="0"/>
+            <wp:positionH relativeFrom="column">
+              <wp:posOffset>1344930</wp:posOffset>
+            </wp:positionH>
+            <wp:positionV relativeFrom="paragraph">
+              <wp:posOffset>12065</wp:posOffset>
+            </wp:positionV>
+            <wp:extent cx="2569845" cy="4873625"/>
+            <wp:effectExtent l="0" t="0" r="1905" b="3175"/>
+            <wp:wrapNone/>
+            <wp:docPr id="638393904" name="Picture 2"/>
+            <wp:cNvGraphicFramePr>
+              <a:graphicFrameLocks xmlns:a="http://schemas.openxmlformats.org/drawingml/2006/main" noChangeAspect="1"/>
+            </wp:cNvGraphicFramePr>
+            <a:graphic xmlns:a="http://schemas.openxmlformats.org/drawingml/2006/main">
+              <a:graphicData uri="http://schemas.openxmlformats.org/drawingml/2006/picture">
+                <pic:pic xmlns:pic="http://schemas.openxmlformats.org/drawingml/2006/picture">
+                  <pic:nvPicPr>
+                    <pic:cNvPr id="0" name="Picture 2"/>
+                    <pic:cNvPicPr>
+                      <a:picLocks noChangeAspect="1" noChangeArrowheads="1"/>
+                    </pic:cNvPicPr>
+                  </pic:nvPicPr>
+                  <pic:blipFill>
+                    <a:blip r:embed="rId12">
+                      <a:extLst>
+                        <a:ext uri="{28A0092B-C50C-407E-A947-70E740481C1C}">
+                          <a14:useLocalDpi xmlns:a14="http://schemas.microsoft.com/office/drawing/2010/main" val="0"/>
+                        </a:ext>
+                      </a:extLst>
+                    </a:blip>
+                    <a:srcRect/>
+                    <a:stretch>
+                      <a:fillRect/>
+                    </a:stretch>
+                  </pic:blipFill>
+                  <pic:spPr bwMode="auto">
+                    <a:xfrm>
+                      <a:off x="0" y="0"/>
+                      <a:ext cx="2569845" cy="4873625"/>
+                    </a:xfrm>
+                    <a:prstGeom prst="rect">
+                      <a:avLst/>
+                    </a:prstGeom>
+                    <a:noFill/>
+                    <a:ln>
+                      <a:noFill/>
+                    </a:ln>
+                  </pic:spPr>
+                </pic:pic>
+              </a:graphicData>
+            </a:graphic>
+            <wp14:sizeRelH relativeFrom="margin">
+              <wp14:pctWidth>0</wp14:pctWidth>
+            </wp14:sizeRelH>
+            <wp14:sizeRelV relativeFrom="margin">
+              <wp14:pctHeight>0</wp14:pctHeight>
+            </wp14:sizeRelV>
+          </wp:anchor>
+        </w:drawing>
+      </w:r>
+    </w:p>
+    <w:p>
+      <w:pPr>
+        <w:rPr>
+          <w:lang w:val="nl-NL"/>
+        </w:rPr>
+      </w:pPr>
+    </w:p>
+    <w:p>
+      <w:pPr>
+        <w:rPr>
+          <w:lang w:val="nl-NL"/>
+        </w:rPr>
+      </w:pPr>
+    </w:p>
+    <w:p>
+      <w:pPr>
+        <w:rPr>
+          <w:lang w:val="nl-NL"/>
+        </w:rPr>
+      </w:pPr>
+    </w:p>
+    <w:p>
+      <w:pPr>
+        <w:rPr>
+          <w:lang w:val="nl-NL"/>
+        </w:rPr>
+      </w:pPr>
+    </w:p>
+    <w:p>
+      <w:pPr>
+        <w:rPr>
+          <w:lang w:val="nl-NL"/>
+        </w:rPr>
+      </w:pPr>
+    </w:p>
+    <w:p>
+      <w:pPr>
+        <w:rPr>
+          <w:lang w:val="nl-NL"/>
+        </w:rPr>
+      </w:pPr>
+    </w:p>
+    <w:p>
+      <w:pPr>
+        <w:rPr>
+          <w:lang w:val="nl-NL"/>
+        </w:rPr>
+      </w:pPr>
+    </w:p>
+    <w:p>
+      <w:pPr>
+        <w:rPr>
+          <w:lang w:val="nl-NL"/>
+        </w:rPr>
+      </w:pPr>
+    </w:p>
+    <w:p>
+      <w:pPr>
+        <w:rPr>
+          <w:lang w:val="nl-NL"/>
+        </w:rPr>
+      </w:pPr>
+    </w:p>
+    <w:p>
+      <w:pPr>
+        <w:rPr>
+          <w:lang w:val="nl-NL"/>
+        </w:rPr>
+      </w:pPr>
+    </w:p>
+    <w:p>
+      <w:pPr>
+        <w:rPr>
+          <w:lang w:val="nl-NL"/>
+        </w:rPr>
+      </w:pPr>
+    </w:p>
+    <w:p>
+      <w:pPr>
+        <w:rPr>
+          <w:lang w:val="nl-NL"/>
+        </w:rPr>
+      </w:pPr>
+    </w:p>
+    <w:p>
+      <w:pPr>
+        <w:rPr>
+          <w:lang w:val="nl-NL"/>
+        </w:rPr>
+      </w:pPr>
+    </w:p>
+    <w:p>
+      <w:pPr>
+        <w:rPr>
+          <w:lang w:val="nl-NL"/>
+        </w:rPr>
+      </w:pPr>
+    </w:p>
+    <w:p>
+      <w:pPr>
+        <w:rPr>
+          <w:lang w:val="nl-NL"/>
+        </w:rPr>
+      </w:pPr>
+      <w:r>
+        <w:rPr>
+          <w:lang w:val="nl-NL"/>
+        </w:rPr>
+        <w:lastRenderedPageBreak/>
+        <w:t>Met behlup van deze flowchart heb ik een lijst van gebruikersverhalen samengesteld om de taken van elke gebruiker te definiëren. Ik heb vervolgens Planning Poker toegepast om een nauwkeurige schatting te maken van de complexiteit van deze functionaliteiten, zodat ik ze kon opnemen in mijn projectplanning. Daarnaast h</w:t>
+      </w:r>
+      <w:r>
+        <w:rPr>
+          <w:lang w:val="nl-NL"/>
+        </w:rPr>
+        <w:t>e</w:t>
+      </w:r>
+      <w:r>
+        <w:rPr>
+          <w:lang w:val="nl-NL"/>
+        </w:rPr>
+        <w:t>b ik use cases ontwikkeld voor mijn gebruikersverhalen om te begrijpen hoe gebruikers in aanraking komen met deze functionaliteiten.</w:t>
+      </w:r>
+      <w:r>
+        <w:rPr>
+          <w:lang w:val="nl-NL"/>
+        </w:rPr>
+        <w:t xml:space="preserve"> Deze diagrammen en documentatie heb ik verwerkt in een Functioneel en Technisch ontwerp als resultaat</w:t>
+      </w:r>
+    </w:p>
+    <w:p>
+      <w:pPr>
         <w:pStyle w:val="Heading2"/>
         <w:rPr>
           <w:lang w:val="nl-NL"/>
@@ -3032,6 +3595,40 @@
         </w:rPr>
         <w:t>Resultaat</w:t>
       </w:r>
+    </w:p>
+    <w:p>
+      <w:pPr>
+        <w:rPr>
+          <w:lang w:val="nl-NL"/>
+        </w:rPr>
+      </w:pPr>
+    </w:p>
+    <w:p>
+      <w:pPr>
+        <w:rPr>
+          <w:lang w:val="nl-NL"/>
+        </w:rPr>
+      </w:pPr>
+    </w:p>
+    <w:p>
+      <w:pPr>
+        <w:rPr>
+          <w:lang w:val="nl-NL"/>
+        </w:rPr>
+      </w:pPr>
+      <w:r>
+        <w:rPr>
+          <w:lang w:val="nl-NL"/>
+        </w:rPr>
+        <w:t xml:space="preserve"> </w:t>
+      </w:r>
+    </w:p>
+    <w:p>
+      <w:pPr>
+        <w:rPr>
+          <w:lang w:val="nl-NL"/>
+        </w:rPr>
+      </w:pPr>
     </w:p>
     <w:p>
       <w:pPr>
@@ -3308,7 +3905,6 @@
         <w:rPr>
           <w:lang w:val="nl-NL"/>
         </w:rPr>
-        <w:lastRenderedPageBreak/>
         <w:t>Onderzoek 3</w:t>
       </w:r>
     </w:p>
@@ -3346,86 +3942,118 @@
           <w:sz w:val="24"/>
           <w:szCs w:val="24"/>
         </w:rPr>
-        <w:t>Hoe call ik de API van apple health en google health?</w:t>
-      </w:r>
-    </w:p>
-    <w:p>
-      <w:pPr>
-        <w:pStyle w:val="NoSpacing"/>
+        <w:t xml:space="preserve">Hoe call </w:t>
+      </w:r>
+      <w:proofErr w:type="spellStart"/>
+      <w:r>
         <w:rPr>
           <w:sz w:val="24"/>
           <w:szCs w:val="24"/>
         </w:rPr>
-      </w:pPr>
-    </w:p>
-    <w:p>
-      <w:pPr>
-        <w:pStyle w:val="Heading2"/>
-        <w:rPr>
-          <w:lang w:val="nl-NL"/>
-        </w:rPr>
-      </w:pPr>
-      <w:r>
-        <w:rPr>
-          <w:lang w:val="nl-NL"/>
-        </w:rPr>
-        <w:t>Hoe ben ik aan d</w:t>
-      </w:r>
-      <w:r>
-        <w:rPr>
-          <w:lang w:val="nl-NL"/>
-        </w:rPr>
-        <w:t>e slag gegaan?</w:t>
-      </w:r>
-    </w:p>
-    <w:p>
-      <w:pPr>
-        <w:rPr>
-          <w:lang w:val="nl-NL"/>
-        </w:rPr>
-      </w:pPr>
-    </w:p>
-    <w:p>
-      <w:pPr>
-        <w:pStyle w:val="Heading2"/>
-        <w:rPr>
-          <w:lang w:val="nl-NL"/>
-        </w:rPr>
-      </w:pPr>
-      <w:r>
-        <w:rPr>
-          <w:lang w:val="nl-NL"/>
-        </w:rPr>
-        <w:t>Resultaat</w:t>
-      </w:r>
-    </w:p>
-    <w:p>
-      <w:pPr>
-        <w:rPr>
-          <w:lang w:val="nl-NL"/>
-        </w:rPr>
-      </w:pPr>
-    </w:p>
-    <w:p>
-      <w:pPr>
-        <w:pStyle w:val="Heading2"/>
-        <w:rPr>
-          <w:lang w:val="nl-NL"/>
-        </w:rPr>
-      </w:pPr>
-      <w:r>
-        <w:rPr>
-          <w:lang w:val="nl-NL"/>
-        </w:rPr>
-        <w:t>Qualiteit van het resultaat</w:t>
-      </w:r>
-    </w:p>
-    <w:p>
-      <w:pPr>
-        <w:pStyle w:val="NoSpacing"/>
+        <w:t>ik</w:t>
+      </w:r>
+      <w:proofErr w:type="spellEnd"/>
+      <w:r>
         <w:rPr>
           <w:sz w:val="24"/>
           <w:szCs w:val="24"/>
+        </w:rPr>
+        <w:t xml:space="preserve"> de API van apple health </w:t>
+      </w:r>
+      <w:proofErr w:type="spellStart"/>
+      <w:r>
+        <w:rPr>
+          <w:sz w:val="24"/>
+          <w:szCs w:val="24"/>
+        </w:rPr>
+        <w:t>en</w:t>
+      </w:r>
+      <w:proofErr w:type="spellEnd"/>
+      <w:r>
+        <w:rPr>
+          <w:sz w:val="24"/>
+          <w:szCs w:val="24"/>
+        </w:rPr>
+        <w:t xml:space="preserve"> google health?</w:t>
+      </w:r>
+    </w:p>
+    <w:p>
+      <w:pPr>
+        <w:pStyle w:val="NoSpacing"/>
+        <w:rPr>
+          <w:sz w:val="24"/>
+          <w:szCs w:val="24"/>
+        </w:rPr>
+      </w:pPr>
+    </w:p>
+    <w:p>
+      <w:pPr>
+        <w:pStyle w:val="Heading2"/>
+        <w:rPr>
+          <w:lang w:val="nl-NL"/>
+        </w:rPr>
+      </w:pPr>
+      <w:r>
+        <w:rPr>
+          <w:lang w:val="nl-NL"/>
+        </w:rPr>
+        <w:t>Hoe ben ik aan d</w:t>
+      </w:r>
+      <w:r>
+        <w:rPr>
+          <w:lang w:val="nl-NL"/>
+        </w:rPr>
+        <w:t>e slag gegaan?</w:t>
+      </w:r>
+    </w:p>
+    <w:p>
+      <w:pPr>
+        <w:rPr>
+          <w:lang w:val="nl-NL"/>
+        </w:rPr>
+      </w:pPr>
+    </w:p>
+    <w:p>
+      <w:pPr>
+        <w:pStyle w:val="Heading2"/>
+        <w:rPr>
+          <w:lang w:val="nl-NL"/>
+        </w:rPr>
+      </w:pPr>
+      <w:r>
+        <w:rPr>
+          <w:lang w:val="nl-NL"/>
+        </w:rPr>
+        <w:t>Resultaat</w:t>
+      </w:r>
+    </w:p>
+    <w:p>
+      <w:pPr>
+        <w:rPr>
+          <w:lang w:val="nl-NL"/>
+        </w:rPr>
+      </w:pPr>
+    </w:p>
+    <w:p>
+      <w:pPr>
+        <w:pStyle w:val="Heading2"/>
+        <w:rPr>
+          <w:lang w:val="nl-NL"/>
+        </w:rPr>
+      </w:pPr>
+      <w:r>
+        <w:rPr>
+          <w:lang w:val="nl-NL"/>
+        </w:rPr>
+        <w:t>Qualiteit van het resultaat</w:t>
+      </w:r>
+    </w:p>
+    <w:p>
+      <w:pPr>
+        <w:pStyle w:val="NoSpacing"/>
+        <w:rPr>
+          <w:sz w:val="24"/>
+          <w:szCs w:val="24"/>
           <w:lang w:val="nl-NL"/>
         </w:rPr>
       </w:pPr>
@@ -3446,7 +4074,7 @@
       </w:pPr>
     </w:p>
     <w:sectPr>
-      <w:footerReference w:type="default" r:id="rId18"/>
+      <w:footerReference w:type="default" r:id="rId13"/>
       <w:pgSz w:w="11906" w:h="16838"/>
       <w:pgMar w:top="1440" w:right="1440" w:bottom="1440" w:left="1440" w:header="708" w:footer="708" w:gutter="0"/>
       <w:pgNumType w:start="0"/>
@@ -5608,7 +6236,6 @@
     <w:next w:val="Normal"/>
     <w:link w:val="Heading4Char"/>
     <w:uiPriority w:val="9"/>
-    <w:semiHidden/>
     <w:unhideWhenUsed/>
     <w:qFormat/>
     <w:rsid w:val="00280D94"/>
@@ -5765,7 +6392,6 @@
   <w:style w:type="character" w:default="1" w:styleId="DefaultParagraphFont">
     <w:name w:val="Default Paragraph Font"/>
     <w:uiPriority w:val="1"/>
-    <w:semiHidden/>
     <w:unhideWhenUsed/>
   </w:style>
   <w:style w:type="table" w:default="1" w:styleId="TableNormal">
@@ -5890,7 +6516,6 @@
     <w:basedOn w:val="DefaultParagraphFont"/>
     <w:link w:val="Heading4"/>
     <w:uiPriority w:val="9"/>
-    <w:semiHidden/>
     <w:rsid w:val="00280D94"/>
     <w:rPr>
       <w:rFonts w:asciiTheme="majorHAnsi" w:eastAsiaTheme="majorEastAsia" w:hAnsiTheme="majorHAnsi" w:cstheme="majorBidi"/>

</xml_diff>

<commit_message>
updated project report and ft ontwerp
</commit_message>
<xml_diff>
--- a/Documents/researchreport.docx
+++ b/Documents/researchreport.docx
@@ -3942,12 +3942,15 @@
     <w:p/>
     <w:p/>
     <w:p/>
+    <w:p/>
+    <w:p/>
     <w:p>
       <w:pPr>
         <w:pStyle w:val="Heading1"/>
       </w:pPr>
       <w:bookmarkStart w:id="9" w:name="_Toc151107495"/>
       <w:r>
+        <w:lastRenderedPageBreak/>
         <w:t>Onderzoeksstrategie</w:t>
       </w:r>
       <w:bookmarkEnd w:id="9"/>
@@ -3999,7 +4002,6 @@
         <w:rPr>
           <w:lang w:val="nl-NL"/>
         </w:rPr>
-        <w:lastRenderedPageBreak/>
         <w:t xml:space="preserve">Ik ga een onderzoek uitvoeren om de meest populaire smartwatches op de markt te identificeren. Vervolgens zal ik deze informatie visualiseren in een diagram en de integraties van deze smartwatches met populaire gezondheidsapps onderzoeken. Mijn doel is om te bepalen welke gezondheidsapps de meeste integraties met deze populaire smartwatches hebben en ze met </w:t>
       </w:r>
       <w:r>
@@ -4388,7 +4390,6 @@
     </w:p>
     <w:p>
       <w:r>
-        <w:lastRenderedPageBreak/>
         <w:t>Om deze onderzoeksvraag te kunnen beantwoorden ga ik een moscow maken met de eisen van het project, ook ga ik een technisch en een functioneel ontwerp opleveren zodat voor mij en de stakeholders duidelijk is waar de prioriteiten liggen en wat ik ga realiseren.</w:t>
       </w:r>
     </w:p>
@@ -9445,30 +9446,64 @@
         </w:rPr>
         <w:t xml:space="preserve">Na dit overleg ben ik begonnen met het bestuderen van de documentatie van de </w:t>
       </w:r>
-      <w:hyperlink r:id="rId14" w:history="1">
-        <w:r>
-          <w:rPr>
-            <w:rStyle w:val="Hyperlink"/>
-            <w:lang w:val="nl-NL"/>
-          </w:rPr>
-          <w:t>Google Fit API</w:t>
-        </w:r>
-      </w:hyperlink>
+      <w:r>
+        <w:fldChar w:fldCharType="begin"/>
+      </w:r>
+      <w:r>
+        <w:rPr>
+          <w:lang w:val="nl-NL"/>
+        </w:rPr>
+        <w:instrText>HYPERLINK "https://developers.google.com/fit/overview"</w:instrText>
+      </w:r>
+      <w:r>
+        <w:fldChar w:fldCharType="separate"/>
+      </w:r>
+      <w:r>
+        <w:rPr>
+          <w:rStyle w:val="Hyperlink"/>
+          <w:lang w:val="nl-NL"/>
+        </w:rPr>
+        <w:t>Google Fit API</w:t>
+      </w:r>
+      <w:r>
+        <w:rPr>
+          <w:rStyle w:val="Hyperlink"/>
+          <w:lang w:val="nl-NL"/>
+        </w:rPr>
+        <w:fldChar w:fldCharType="end"/>
+      </w:r>
       <w:r>
         <w:rPr>
           <w:lang w:val="nl-NL"/>
         </w:rPr>
         <w:t xml:space="preserve"> en de </w:t>
       </w:r>
-      <w:hyperlink r:id="rId15" w:history="1">
-        <w:r>
-          <w:rPr>
-            <w:rStyle w:val="Hyperlink"/>
-            <w:lang w:val="nl-NL"/>
-          </w:rPr>
-          <w:t>Apple Health API</w:t>
-        </w:r>
-      </w:hyperlink>
+      <w:r>
+        <w:fldChar w:fldCharType="begin"/>
+      </w:r>
+      <w:r>
+        <w:rPr>
+          <w:lang w:val="nl-NL"/>
+        </w:rPr>
+        <w:instrText>HYPERLINK "https://developer.apple.com/documentation/healthkit/setting_up_healthkit"</w:instrText>
+      </w:r>
+      <w:r>
+        <w:fldChar w:fldCharType="separate"/>
+      </w:r>
+      <w:r>
+        <w:rPr>
+          <w:rStyle w:val="Hyperlink"/>
+          <w:lang w:val="nl-NL"/>
+        </w:rPr>
+        <w:t>Apple Health API</w:t>
+      </w:r>
+      <w:r>
+        <w:rPr>
+          <w:rStyle w:val="Hyperlink"/>
+          <w:lang w:val="nl-NL"/>
+        </w:rPr>
+        <w:fldChar w:fldCharType="end"/>
+      </w:r>
       <w:r>
         <w:rPr>
           <w:lang w:val="nl-NL"/>
@@ -9497,15 +9532,32 @@
         </w:rPr>
         <w:t xml:space="preserve">Ik ben vervolgens de stappen gaan volgen zoals beschreven in de Google Fit Rest API-handleiding. Ik heb een OAuth 2.0-client-ID aangevraagd en een project aangemaakt waarin ik de Fitness API heb ingeschakeld. Tijdens dit proces kwam ik erachter wat 'scopes' zijn, aangezien je bij het aanmaken van je project specifieke toegangsniveaus moet definiëren voor de gegevens die je project van een Google-account wil gebruiken. Ik heb alle Fit-gegevens die ik nodig heb geselecteerd. Het is belangrijk op te merken dat deze scopes beperkt zijn, wat betekent dat ze toegang verlenen tot gevoelige informatie, en ik niet zomaar toestemming krijg om deze gegevens te gebruiken. Daarom zal ik bezoekers van de webpagina moeten vragen om toegang tot deze gegevens te verlenen. Ik heb besloten om </w:t>
       </w:r>
-      <w:hyperlink r:id="rId16" w:anchor="google-sign-in" w:history="1">
-        <w:r>
-          <w:rPr>
-            <w:rStyle w:val="Hyperlink"/>
-            <w:lang w:val="nl-NL"/>
-          </w:rPr>
-          <w:t>Google Sign-In</w:t>
-        </w:r>
-      </w:hyperlink>
+      <w:r>
+        <w:fldChar w:fldCharType="begin"/>
+      </w:r>
+      <w:r>
+        <w:rPr>
+          <w:lang w:val="nl-NL"/>
+        </w:rPr>
+        <w:instrText>HYPERLINK "https://developers.google.com/identity/" \l "google-sign-in"</w:instrText>
+      </w:r>
+      <w:r>
+        <w:fldChar w:fldCharType="separate"/>
+      </w:r>
+      <w:r>
+        <w:rPr>
+          <w:rStyle w:val="Hyperlink"/>
+          <w:lang w:val="nl-NL"/>
+        </w:rPr>
+        <w:t>Google Sign-In</w:t>
+      </w:r>
+      <w:r>
+        <w:rPr>
+          <w:rStyle w:val="Hyperlink"/>
+          <w:lang w:val="nl-NL"/>
+        </w:rPr>
+        <w:fldChar w:fldCharType="end"/>
+      </w:r>
       <w:r>
         <w:rPr>
           <w:lang w:val="nl-NL"/>
@@ -10506,7 +10558,7 @@
                     <pic:cNvPicPr/>
                   </pic:nvPicPr>
                   <pic:blipFill>
-                    <a:blip r:embed="rId17" cstate="print">
+                    <a:blip r:embed="rId14" cstate="print">
                       <a:extLst>
                         <a:ext uri="{28A0092B-C50C-407E-A947-70E740481C1C}">
                           <a14:useLocalDpi xmlns:a14="http://schemas.microsoft.com/office/drawing/2010/main" val="0"/>
@@ -10559,7 +10611,7 @@
                     <pic:cNvPicPr/>
                   </pic:nvPicPr>
                   <pic:blipFill>
-                    <a:blip r:embed="rId18" cstate="print">
+                    <a:blip r:embed="rId15" cstate="print">
                       <a:extLst>
                         <a:ext uri="{28A0092B-C50C-407E-A947-70E740481C1C}">
                           <a14:useLocalDpi xmlns:a14="http://schemas.microsoft.com/office/drawing/2010/main" val="0"/>
@@ -14839,7 +14891,7 @@
                     <pic:cNvPicPr/>
                   </pic:nvPicPr>
                   <pic:blipFill>
-                    <a:blip r:embed="rId19">
+                    <a:blip r:embed="rId16">
                       <a:extLst>
                         <a:ext uri="{28A0092B-C50C-407E-A947-70E740481C1C}">
                           <a14:useLocalDpi xmlns:a14="http://schemas.microsoft.com/office/drawing/2010/main" val="0"/>
@@ -14932,7 +14984,7 @@
                     <pic:cNvPicPr/>
                   </pic:nvPicPr>
                   <pic:blipFill>
-                    <a:blip r:embed="rId20">
+                    <a:blip r:embed="rId17">
                       <a:extLst>
                         <a:ext uri="{28A0092B-C50C-407E-A947-70E740481C1C}">
                           <a14:useLocalDpi xmlns:a14="http://schemas.microsoft.com/office/drawing/2010/main" val="0"/>
@@ -15068,7 +15120,7 @@
                     </pic:cNvPicPr>
                   </pic:nvPicPr>
                   <pic:blipFill>
-                    <a:blip r:embed="rId21">
+                    <a:blip r:embed="rId18">
                       <a:extLst>
                         <a:ext uri="{28A0092B-C50C-407E-A947-70E740481C1C}">
                           <a14:useLocalDpi xmlns:a14="http://schemas.microsoft.com/office/drawing/2010/main" val="0"/>
@@ -16651,7 +16703,7 @@
                     <pic:cNvPicPr/>
                   </pic:nvPicPr>
                   <pic:blipFill>
-                    <a:blip r:embed="rId22">
+                    <a:blip r:embed="rId19">
                       <a:extLst>
                         <a:ext uri="{28A0092B-C50C-407E-A947-70E740481C1C}">
                           <a14:useLocalDpi xmlns:a14="http://schemas.microsoft.com/office/drawing/2010/main" val="0"/>
@@ -16707,7 +16759,7 @@
                     <pic:cNvPicPr/>
                   </pic:nvPicPr>
                   <pic:blipFill>
-                    <a:blip r:embed="rId23">
+                    <a:blip r:embed="rId20">
                       <a:extLst>
                         <a:ext uri="{28A0092B-C50C-407E-A947-70E740481C1C}">
                           <a14:useLocalDpi xmlns:a14="http://schemas.microsoft.com/office/drawing/2010/main" val="0"/>
@@ -16785,7 +16837,7 @@
                     <pic:cNvPicPr/>
                   </pic:nvPicPr>
                   <pic:blipFill>
-                    <a:blip r:embed="rId24">
+                    <a:blip r:embed="rId21">
                       <a:extLst>
                         <a:ext uri="{28A0092B-C50C-407E-A947-70E740481C1C}">
                           <a14:useLocalDpi xmlns:a14="http://schemas.microsoft.com/office/drawing/2010/main" val="0"/>
@@ -17621,7 +17673,7 @@
                     <pic:cNvPicPr/>
                   </pic:nvPicPr>
                   <pic:blipFill>
-                    <a:blip r:embed="rId25"/>
+                    <a:blip r:embed="rId22"/>
                     <a:stretch>
                       <a:fillRect/>
                     </a:stretch>
@@ -17692,7 +17744,7 @@
                     <pic:cNvPicPr/>
                   </pic:nvPicPr>
                   <pic:blipFill>
-                    <a:blip r:embed="rId26"/>
+                    <a:blip r:embed="rId23"/>
                     <a:stretch>
                       <a:fillRect/>
                     </a:stretch>
@@ -17755,7 +17807,7 @@
                     <pic:cNvPicPr/>
                   </pic:nvPicPr>
                   <pic:blipFill>
-                    <a:blip r:embed="rId27"/>
+                    <a:blip r:embed="rId24"/>
                     <a:stretch>
                       <a:fillRect/>
                     </a:stretch>
@@ -17830,7 +17882,7 @@
                     <pic:cNvPicPr/>
                   </pic:nvPicPr>
                   <pic:blipFill>
-                    <a:blip r:embed="rId28"/>
+                    <a:blip r:embed="rId25"/>
                     <a:stretch>
                       <a:fillRect/>
                     </a:stretch>
@@ -17902,7 +17954,7 @@
                     <pic:cNvPicPr/>
                   </pic:nvPicPr>
                   <pic:blipFill>
-                    <a:blip r:embed="rId29"/>
+                    <a:blip r:embed="rId26"/>
                     <a:stretch>
                       <a:fillRect/>
                     </a:stretch>
@@ -17951,7 +18003,7 @@
                     <pic:cNvPicPr/>
                   </pic:nvPicPr>
                   <pic:blipFill>
-                    <a:blip r:embed="rId30"/>
+                    <a:blip r:embed="rId27"/>
                     <a:stretch>
                       <a:fillRect/>
                     </a:stretch>
@@ -18022,7 +18074,7 @@
                     <pic:cNvPicPr/>
                   </pic:nvPicPr>
                   <pic:blipFill>
-                    <a:blip r:embed="rId31"/>
+                    <a:blip r:embed="rId28"/>
                     <a:stretch>
                       <a:fillRect/>
                     </a:stretch>
@@ -18344,7 +18396,7 @@
                     <pic:cNvPicPr/>
                   </pic:nvPicPr>
                   <pic:blipFill>
-                    <a:blip r:embed="rId32" cstate="print">
+                    <a:blip r:embed="rId29" cstate="print">
                       <a:extLst>
                         <a:ext uri="{28A0092B-C50C-407E-A947-70E740481C1C}">
                           <a14:useLocalDpi xmlns:a14="http://schemas.microsoft.com/office/drawing/2010/main" val="0"/>
@@ -19850,8 +19902,8 @@
       </w:sdtContent>
     </w:sdt>
     <w:sectPr>
-      <w:headerReference w:type="default" r:id="rId33"/>
-      <w:footerReference w:type="default" r:id="rId34"/>
+      <w:headerReference w:type="default" r:id="rId30"/>
+      <w:footerReference w:type="default" r:id="rId31"/>
       <w:pgSz w:w="11906" w:h="16838"/>
       <w:pgMar w:top="1440" w:right="1440" w:bottom="1440" w:left="1440" w:header="0" w:footer="708" w:gutter="0"/>
       <w:pgNumType w:start="0"/>

</xml_diff>

<commit_message>
added picture to research report
</commit_message>
<xml_diff>
--- a/Documents/researchreport.docx
+++ b/Documents/researchreport.docx
@@ -9360,30 +9360,64 @@
         </w:rPr>
         <w:t xml:space="preserve">Na dit overleg ben ik begonnen met het bestuderen van de documentatie van de </w:t>
       </w:r>
-      <w:hyperlink r:id="rId13" w:history="1">
-        <w:r>
-          <w:rPr>
-            <w:rStyle w:val="Hyperlink"/>
-            <w:lang w:val="nl-NL"/>
-          </w:rPr>
-          <w:t>Google Fit API</w:t>
-        </w:r>
-      </w:hyperlink>
+      <w:r>
+        <w:fldChar w:fldCharType="begin"/>
+      </w:r>
+      <w:r>
+        <w:rPr>
+          <w:lang w:val="nl-NL"/>
+        </w:rPr>
+        <w:instrText>HYPERLINK "https://developers.google.com/fit/overview"</w:instrText>
+      </w:r>
+      <w:r>
+        <w:fldChar w:fldCharType="separate"/>
+      </w:r>
+      <w:r>
+        <w:rPr>
+          <w:rStyle w:val="Hyperlink"/>
+          <w:lang w:val="nl-NL"/>
+        </w:rPr>
+        <w:t>Google Fit API</w:t>
+      </w:r>
+      <w:r>
+        <w:rPr>
+          <w:rStyle w:val="Hyperlink"/>
+          <w:lang w:val="nl-NL"/>
+        </w:rPr>
+        <w:fldChar w:fldCharType="end"/>
+      </w:r>
       <w:r>
         <w:rPr>
           <w:lang w:val="nl-NL"/>
         </w:rPr>
         <w:t xml:space="preserve"> en de </w:t>
       </w:r>
-      <w:hyperlink r:id="rId14" w:history="1">
-        <w:r>
-          <w:rPr>
-            <w:rStyle w:val="Hyperlink"/>
-            <w:lang w:val="nl-NL"/>
-          </w:rPr>
-          <w:t>Apple Health API</w:t>
-        </w:r>
-      </w:hyperlink>
+      <w:r>
+        <w:fldChar w:fldCharType="begin"/>
+      </w:r>
+      <w:r>
+        <w:rPr>
+          <w:lang w:val="nl-NL"/>
+        </w:rPr>
+        <w:instrText>HYPERLINK "https://developer.apple.com/documentation/healthkit/setting_up_healthkit"</w:instrText>
+      </w:r>
+      <w:r>
+        <w:fldChar w:fldCharType="separate"/>
+      </w:r>
+      <w:r>
+        <w:rPr>
+          <w:rStyle w:val="Hyperlink"/>
+          <w:lang w:val="nl-NL"/>
+        </w:rPr>
+        <w:t>Apple Health API</w:t>
+      </w:r>
+      <w:r>
+        <w:rPr>
+          <w:rStyle w:val="Hyperlink"/>
+          <w:lang w:val="nl-NL"/>
+        </w:rPr>
+        <w:fldChar w:fldCharType="end"/>
+      </w:r>
       <w:r>
         <w:rPr>
           <w:lang w:val="nl-NL"/>
@@ -9412,15 +9446,32 @@
         </w:rPr>
         <w:t xml:space="preserve">Ik ben vervolgens de stappen gaan volgen zoals beschreven in de Google Fit Rest API-handleiding. Ik heb een OAuth 2.0-client-ID aangevraagd en een project aangemaakt waarin ik de Fitness API heb ingeschakeld. Tijdens dit proces kwam ik erachter wat 'scopes' zijn, aangezien je bij het aanmaken van je project specifieke toegangsniveaus moet definiëren voor de gegevens die je project van een Google-account wil gebruiken. Ik heb alle Fit-gegevens die ik nodig heb geselecteerd. Het is belangrijk op te merken dat deze scopes beperkt zijn, wat betekent dat ze toegang verlenen tot gevoelige informatie, en ik niet zomaar toestemming krijg om deze gegevens te gebruiken. Daarom zal ik bezoekers van de webpagina moeten vragen om toegang tot deze gegevens te verlenen. Ik heb besloten om </w:t>
       </w:r>
-      <w:hyperlink r:id="rId15" w:anchor="google-sign-in" w:history="1">
-        <w:r>
-          <w:rPr>
-            <w:rStyle w:val="Hyperlink"/>
-            <w:lang w:val="nl-NL"/>
-          </w:rPr>
-          <w:t>Google Sign-In</w:t>
-        </w:r>
-      </w:hyperlink>
+      <w:r>
+        <w:fldChar w:fldCharType="begin"/>
+      </w:r>
+      <w:r>
+        <w:rPr>
+          <w:lang w:val="nl-NL"/>
+        </w:rPr>
+        <w:instrText>HYPERLINK "https://developers.google.com/identity/" \l "google-sign-in"</w:instrText>
+      </w:r>
+      <w:r>
+        <w:fldChar w:fldCharType="separate"/>
+      </w:r>
+      <w:r>
+        <w:rPr>
+          <w:rStyle w:val="Hyperlink"/>
+          <w:lang w:val="nl-NL"/>
+        </w:rPr>
+        <w:t>Google Sign-In</w:t>
+      </w:r>
+      <w:r>
+        <w:rPr>
+          <w:rStyle w:val="Hyperlink"/>
+          <w:lang w:val="nl-NL"/>
+        </w:rPr>
+        <w:fldChar w:fldCharType="end"/>
+      </w:r>
       <w:r>
         <w:rPr>
           <w:lang w:val="nl-NL"/>
@@ -10421,7 +10472,7 @@
                     <pic:cNvPicPr/>
                   </pic:nvPicPr>
                   <pic:blipFill>
-                    <a:blip r:embed="rId16" cstate="print">
+                    <a:blip r:embed="rId13" cstate="print">
                       <a:extLst>
                         <a:ext uri="{28A0092B-C50C-407E-A947-70E740481C1C}">
                           <a14:useLocalDpi xmlns:a14="http://schemas.microsoft.com/office/drawing/2010/main" val="0"/>
@@ -10474,7 +10525,7 @@
                     <pic:cNvPicPr/>
                   </pic:nvPicPr>
                   <pic:blipFill>
-                    <a:blip r:embed="rId17" cstate="print">
+                    <a:blip r:embed="rId14" cstate="print">
                       <a:extLst>
                         <a:ext uri="{28A0092B-C50C-407E-A947-70E740481C1C}">
                           <a14:useLocalDpi xmlns:a14="http://schemas.microsoft.com/office/drawing/2010/main" val="0"/>
@@ -13404,10 +13455,12 @@
           <w:kern w:val="0"/>
           <w:sz w:val="21"/>
           <w:szCs w:val="21"/>
-          <w:lang w:eastAsia="en-GB"/>
-          <w14:ligatures w14:val="none"/>
-        </w:rPr>
-      </w:pPr>
+          <w:lang w:val="en-GB" w:eastAsia="en-GB"/>
+          <w14:ligatures w14:val="none"/>
+        </w:rPr>
+      </w:pPr>
+      <w:proofErr w:type="spellStart"/>
+      <w:proofErr w:type="gramStart"/>
       <w:r>
         <w:rPr>
           <w:rFonts w:ascii="Consolas" w:eastAsia="Times New Roman" w:hAnsi="Consolas" w:cs="Times New Roman"/>
@@ -13415,11 +13468,12 @@
           <w:kern w:val="0"/>
           <w:sz w:val="21"/>
           <w:szCs w:val="21"/>
-          <w:lang w:eastAsia="en-GB"/>
+          <w:lang w:val="en-GB" w:eastAsia="en-GB"/>
           <w14:ligatures w14:val="none"/>
         </w:rPr>
         <w:t>useEffect</w:t>
       </w:r>
+      <w:proofErr w:type="spellEnd"/>
       <w:r>
         <w:rPr>
           <w:rFonts w:ascii="Consolas" w:eastAsia="Times New Roman" w:hAnsi="Consolas" w:cs="Times New Roman"/>
@@ -13427,10 +13481,23 @@
           <w:kern w:val="0"/>
           <w:sz w:val="21"/>
           <w:szCs w:val="21"/>
-          <w:lang w:eastAsia="en-GB"/>
-          <w14:ligatures w14:val="none"/>
-        </w:rPr>
-        <w:t xml:space="preserve">(() </w:t>
+          <w:lang w:val="en-GB" w:eastAsia="en-GB"/>
+          <w14:ligatures w14:val="none"/>
+        </w:rPr>
+        <w:t>(</w:t>
+      </w:r>
+      <w:proofErr w:type="gramEnd"/>
+      <w:r>
+        <w:rPr>
+          <w:rFonts w:ascii="Consolas" w:eastAsia="Times New Roman" w:hAnsi="Consolas" w:cs="Times New Roman"/>
+          <w:color w:val="CCCCCC"/>
+          <w:kern w:val="0"/>
+          <w:sz w:val="21"/>
+          <w:szCs w:val="21"/>
+          <w:lang w:val="en-GB" w:eastAsia="en-GB"/>
+          <w14:ligatures w14:val="none"/>
+        </w:rPr>
+        <w:t xml:space="preserve">() </w:t>
       </w:r>
       <w:r>
         <w:rPr>
@@ -13439,7 +13506,7 @@
           <w:kern w:val="0"/>
           <w:sz w:val="21"/>
           <w:szCs w:val="21"/>
-          <w:lang w:eastAsia="en-GB"/>
+          <w:lang w:val="en-GB" w:eastAsia="en-GB"/>
           <w14:ligatures w14:val="none"/>
         </w:rPr>
         <w:t>=&gt;</w:t>
@@ -13451,7 +13518,7 @@
           <w:kern w:val="0"/>
           <w:sz w:val="21"/>
           <w:szCs w:val="21"/>
-          <w:lang w:eastAsia="en-GB"/>
+          <w:lang w:val="en-GB" w:eastAsia="en-GB"/>
           <w14:ligatures w14:val="none"/>
         </w:rPr>
         <w:t xml:space="preserve"> {</w:t>
@@ -13467,7 +13534,7 @@
           <w:kern w:val="0"/>
           <w:sz w:val="21"/>
           <w:szCs w:val="21"/>
-          <w:lang w:eastAsia="en-GB"/>
+          <w:lang w:val="en-GB" w:eastAsia="en-GB"/>
           <w14:ligatures w14:val="none"/>
         </w:rPr>
       </w:pPr>
@@ -13478,11 +13545,12 @@
           <w:kern w:val="0"/>
           <w:sz w:val="21"/>
           <w:szCs w:val="21"/>
-          <w:lang w:eastAsia="en-GB"/>
+          <w:lang w:val="en-GB" w:eastAsia="en-GB"/>
           <w14:ligatures w14:val="none"/>
         </w:rPr>
         <w:t xml:space="preserve">        </w:t>
       </w:r>
+      <w:proofErr w:type="gramStart"/>
       <w:r>
         <w:rPr>
           <w:rFonts w:ascii="Consolas" w:eastAsia="Times New Roman" w:hAnsi="Consolas" w:cs="Times New Roman"/>
@@ -13490,7 +13558,7 @@
           <w:kern w:val="0"/>
           <w:sz w:val="21"/>
           <w:szCs w:val="21"/>
-          <w:lang w:eastAsia="en-GB"/>
+          <w:lang w:val="en-GB" w:eastAsia="en-GB"/>
           <w14:ligatures w14:val="none"/>
         </w:rPr>
         <w:t>if</w:t>
@@ -13502,11 +13570,13 @@
           <w:kern w:val="0"/>
           <w:sz w:val="21"/>
           <w:szCs w:val="21"/>
-          <w:lang w:eastAsia="en-GB"/>
+          <w:lang w:val="en-GB" w:eastAsia="en-GB"/>
           <w14:ligatures w14:val="none"/>
         </w:rPr>
         <w:t>(</w:t>
       </w:r>
+      <w:proofErr w:type="spellStart"/>
+      <w:proofErr w:type="gramEnd"/>
       <w:r>
         <w:rPr>
           <w:rFonts w:ascii="Consolas" w:eastAsia="Times New Roman" w:hAnsi="Consolas" w:cs="Times New Roman"/>
@@ -13514,11 +13584,12 @@
           <w:kern w:val="0"/>
           <w:sz w:val="21"/>
           <w:szCs w:val="21"/>
-          <w:lang w:eastAsia="en-GB"/>
+          <w:lang w:val="en-GB" w:eastAsia="en-GB"/>
           <w14:ligatures w14:val="none"/>
         </w:rPr>
         <w:t>stepRecords</w:t>
       </w:r>
+      <w:proofErr w:type="spellEnd"/>
       <w:r>
         <w:rPr>
           <w:rFonts w:ascii="Consolas" w:eastAsia="Times New Roman" w:hAnsi="Consolas" w:cs="Times New Roman"/>
@@ -13526,7 +13597,7 @@
           <w:kern w:val="0"/>
           <w:sz w:val="21"/>
           <w:szCs w:val="21"/>
-          <w:lang w:eastAsia="en-GB"/>
+          <w:lang w:val="en-GB" w:eastAsia="en-GB"/>
           <w14:ligatures w14:val="none"/>
         </w:rPr>
         <w:t xml:space="preserve"> </w:t>
@@ -13538,7 +13609,7 @@
           <w:kern w:val="0"/>
           <w:sz w:val="21"/>
           <w:szCs w:val="21"/>
-          <w:lang w:eastAsia="en-GB"/>
+          <w:lang w:val="en-GB" w:eastAsia="en-GB"/>
           <w14:ligatures w14:val="none"/>
         </w:rPr>
         <w:t>&gt;</w:t>
@@ -13550,7 +13621,7 @@
           <w:kern w:val="0"/>
           <w:sz w:val="21"/>
           <w:szCs w:val="21"/>
-          <w:lang w:eastAsia="en-GB"/>
+          <w:lang w:val="en-GB" w:eastAsia="en-GB"/>
           <w14:ligatures w14:val="none"/>
         </w:rPr>
         <w:t xml:space="preserve"> </w:t>
@@ -13562,7 +13633,7 @@
           <w:kern w:val="0"/>
           <w:sz w:val="21"/>
           <w:szCs w:val="21"/>
-          <w:lang w:eastAsia="en-GB"/>
+          <w:lang w:val="en-GB" w:eastAsia="en-GB"/>
           <w14:ligatures w14:val="none"/>
         </w:rPr>
         <w:t>0</w:t>
@@ -13574,7 +13645,7 @@
           <w:kern w:val="0"/>
           <w:sz w:val="21"/>
           <w:szCs w:val="21"/>
-          <w:lang w:eastAsia="en-GB"/>
+          <w:lang w:val="en-GB" w:eastAsia="en-GB"/>
           <w14:ligatures w14:val="none"/>
         </w:rPr>
         <w:t>){</w:t>
@@ -13590,7 +13661,7 @@
           <w:kern w:val="0"/>
           <w:sz w:val="21"/>
           <w:szCs w:val="21"/>
-          <w:lang w:eastAsia="en-GB"/>
+          <w:lang w:val="en-GB" w:eastAsia="en-GB"/>
           <w14:ligatures w14:val="none"/>
         </w:rPr>
       </w:pPr>
@@ -13601,11 +13672,13 @@
           <w:kern w:val="0"/>
           <w:sz w:val="21"/>
           <w:szCs w:val="21"/>
-          <w:lang w:eastAsia="en-GB"/>
+          <w:lang w:val="en-GB" w:eastAsia="en-GB"/>
           <w14:ligatures w14:val="none"/>
         </w:rPr>
         <w:t xml:space="preserve">            </w:t>
       </w:r>
+      <w:proofErr w:type="spellStart"/>
+      <w:proofErr w:type="gramStart"/>
       <w:r>
         <w:rPr>
           <w:rFonts w:ascii="Consolas" w:eastAsia="Times New Roman" w:hAnsi="Consolas" w:cs="Times New Roman"/>
@@ -13613,11 +13686,12 @@
           <w:kern w:val="0"/>
           <w:sz w:val="21"/>
           <w:szCs w:val="21"/>
-          <w:lang w:eastAsia="en-GB"/>
+          <w:lang w:val="en-GB" w:eastAsia="en-GB"/>
           <w14:ligatures w14:val="none"/>
         </w:rPr>
         <w:t>saveSteps</w:t>
       </w:r>
+      <w:proofErr w:type="spellEnd"/>
       <w:r>
         <w:rPr>
           <w:rFonts w:ascii="Consolas" w:eastAsia="Times New Roman" w:hAnsi="Consolas" w:cs="Times New Roman"/>
@@ -13625,10 +13699,23 @@
           <w:kern w:val="0"/>
           <w:sz w:val="21"/>
           <w:szCs w:val="21"/>
-          <w:lang w:eastAsia="en-GB"/>
-          <w14:ligatures w14:val="none"/>
-        </w:rPr>
-        <w:t>();</w:t>
+          <w:lang w:val="en-GB" w:eastAsia="en-GB"/>
+          <w14:ligatures w14:val="none"/>
+        </w:rPr>
+        <w:t>(</w:t>
+      </w:r>
+      <w:proofErr w:type="gramEnd"/>
+      <w:r>
+        <w:rPr>
+          <w:rFonts w:ascii="Consolas" w:eastAsia="Times New Roman" w:hAnsi="Consolas" w:cs="Times New Roman"/>
+          <w:color w:val="CCCCCC"/>
+          <w:kern w:val="0"/>
+          <w:sz w:val="21"/>
+          <w:szCs w:val="21"/>
+          <w:lang w:val="en-GB" w:eastAsia="en-GB"/>
+          <w14:ligatures w14:val="none"/>
+        </w:rPr>
+        <w:t>);</w:t>
       </w:r>
     </w:p>
     <w:p>
@@ -13641,7 +13728,7 @@
           <w:kern w:val="0"/>
           <w:sz w:val="21"/>
           <w:szCs w:val="21"/>
-          <w:lang w:eastAsia="en-GB"/>
+          <w:lang w:val="en-GB" w:eastAsia="en-GB"/>
           <w14:ligatures w14:val="none"/>
         </w:rPr>
       </w:pPr>
@@ -13652,7 +13739,7 @@
           <w:kern w:val="0"/>
           <w:sz w:val="21"/>
           <w:szCs w:val="21"/>
-          <w:lang w:eastAsia="en-GB"/>
+          <w:lang w:val="en-GB" w:eastAsia="en-GB"/>
           <w14:ligatures w14:val="none"/>
         </w:rPr>
         <w:t>        }</w:t>
@@ -13668,7 +13755,7 @@
           <w:kern w:val="0"/>
           <w:sz w:val="21"/>
           <w:szCs w:val="21"/>
-          <w:lang w:eastAsia="en-GB"/>
+          <w:lang w:val="en-GB" w:eastAsia="en-GB"/>
           <w14:ligatures w14:val="none"/>
         </w:rPr>
       </w:pPr>
@@ -13679,11 +13766,12 @@
           <w:kern w:val="0"/>
           <w:sz w:val="21"/>
           <w:szCs w:val="21"/>
-          <w:lang w:eastAsia="en-GB"/>
+          <w:lang w:val="en-GB" w:eastAsia="en-GB"/>
           <w14:ligatures w14:val="none"/>
         </w:rPr>
         <w:t>    }, [</w:t>
       </w:r>
+      <w:proofErr w:type="spellStart"/>
       <w:r>
         <w:rPr>
           <w:rFonts w:ascii="Consolas" w:eastAsia="Times New Roman" w:hAnsi="Consolas" w:cs="Times New Roman"/>
@@ -13691,11 +13779,12 @@
           <w:kern w:val="0"/>
           <w:sz w:val="21"/>
           <w:szCs w:val="21"/>
-          <w:lang w:eastAsia="en-GB"/>
+          <w:lang w:val="en-GB" w:eastAsia="en-GB"/>
           <w14:ligatures w14:val="none"/>
         </w:rPr>
         <w:t>stepRecords</w:t>
       </w:r>
+      <w:proofErr w:type="spellEnd"/>
       <w:r>
         <w:rPr>
           <w:rFonts w:ascii="Consolas" w:eastAsia="Times New Roman" w:hAnsi="Consolas" w:cs="Times New Roman"/>
@@ -13703,7 +13792,7 @@
           <w:kern w:val="0"/>
           <w:sz w:val="21"/>
           <w:szCs w:val="21"/>
-          <w:lang w:eastAsia="en-GB"/>
+          <w:lang w:val="en-GB" w:eastAsia="en-GB"/>
           <w14:ligatures w14:val="none"/>
         </w:rPr>
         <w:t>]);</w:t>
@@ -14552,7 +14641,6 @@
         </w:rPr>
         <w:t>error</w:t>
       </w:r>
-      <w:proofErr w:type="gramStart"/>
       <w:r>
         <w:rPr>
           <w:rFonts w:ascii="Consolas" w:eastAsia="Times New Roman" w:hAnsi="Consolas" w:cs="Times New Roman"/>
@@ -14565,7 +14653,6 @@
         </w:rPr>
         <w:t>);</w:t>
       </w:r>
-      <w:proofErr w:type="gramEnd"/>
     </w:p>
     <w:p>
       <w:pPr>
@@ -14718,7 +14805,7 @@
                     <pic:cNvPicPr/>
                   </pic:nvPicPr>
                   <pic:blipFill>
-                    <a:blip r:embed="rId18">
+                    <a:blip r:embed="rId15">
                       <a:extLst>
                         <a:ext uri="{28A0092B-C50C-407E-A947-70E740481C1C}">
                           <a14:useLocalDpi xmlns:a14="http://schemas.microsoft.com/office/drawing/2010/main" val="0"/>
@@ -14811,7 +14898,7 @@
                     <pic:cNvPicPr/>
                   </pic:nvPicPr>
                   <pic:blipFill>
-                    <a:blip r:embed="rId19">
+                    <a:blip r:embed="rId16">
                       <a:extLst>
                         <a:ext uri="{28A0092B-C50C-407E-A947-70E740481C1C}">
                           <a14:useLocalDpi xmlns:a14="http://schemas.microsoft.com/office/drawing/2010/main" val="0"/>
@@ -14947,7 +15034,7 @@
                     </pic:cNvPicPr>
                   </pic:nvPicPr>
                   <pic:blipFill>
-                    <a:blip r:embed="rId20">
+                    <a:blip r:embed="rId17">
                       <a:extLst>
                         <a:ext uri="{28A0092B-C50C-407E-A947-70E740481C1C}">
                           <a14:useLocalDpi xmlns:a14="http://schemas.microsoft.com/office/drawing/2010/main" val="0"/>
@@ -16530,7 +16617,7 @@
                     <pic:cNvPicPr/>
                   </pic:nvPicPr>
                   <pic:blipFill>
-                    <a:blip r:embed="rId21">
+                    <a:blip r:embed="rId18">
                       <a:extLst>
                         <a:ext uri="{28A0092B-C50C-407E-A947-70E740481C1C}">
                           <a14:useLocalDpi xmlns:a14="http://schemas.microsoft.com/office/drawing/2010/main" val="0"/>
@@ -16586,7 +16673,7 @@
                     <pic:cNvPicPr/>
                   </pic:nvPicPr>
                   <pic:blipFill>
-                    <a:blip r:embed="rId22">
+                    <a:blip r:embed="rId19">
                       <a:extLst>
                         <a:ext uri="{28A0092B-C50C-407E-A947-70E740481C1C}">
                           <a14:useLocalDpi xmlns:a14="http://schemas.microsoft.com/office/drawing/2010/main" val="0"/>
@@ -16664,7 +16751,7 @@
                     <pic:cNvPicPr/>
                   </pic:nvPicPr>
                   <pic:blipFill>
-                    <a:blip r:embed="rId23">
+                    <a:blip r:embed="rId20">
                       <a:extLst>
                         <a:ext uri="{28A0092B-C50C-407E-A947-70E740481C1C}">
                           <a14:useLocalDpi xmlns:a14="http://schemas.microsoft.com/office/drawing/2010/main" val="0"/>
@@ -17466,7 +17553,7 @@
                     <pic:cNvPicPr/>
                   </pic:nvPicPr>
                   <pic:blipFill>
-                    <a:blip r:embed="rId24"/>
+                    <a:blip r:embed="rId21"/>
                     <a:stretch>
                       <a:fillRect/>
                     </a:stretch>
@@ -17537,7 +17624,7 @@
                     <pic:cNvPicPr/>
                   </pic:nvPicPr>
                   <pic:blipFill>
-                    <a:blip r:embed="rId25"/>
+                    <a:blip r:embed="rId22"/>
                     <a:stretch>
                       <a:fillRect/>
                     </a:stretch>
@@ -17600,7 +17687,7 @@
                     <pic:cNvPicPr/>
                   </pic:nvPicPr>
                   <pic:blipFill>
-                    <a:blip r:embed="rId26"/>
+                    <a:blip r:embed="rId23"/>
                     <a:stretch>
                       <a:fillRect/>
                     </a:stretch>
@@ -17675,7 +17762,7 @@
                     <pic:cNvPicPr/>
                   </pic:nvPicPr>
                   <pic:blipFill>
-                    <a:blip r:embed="rId27"/>
+                    <a:blip r:embed="rId24"/>
                     <a:stretch>
                       <a:fillRect/>
                     </a:stretch>
@@ -17747,7 +17834,7 @@
                     <pic:cNvPicPr/>
                   </pic:nvPicPr>
                   <pic:blipFill>
-                    <a:blip r:embed="rId28"/>
+                    <a:blip r:embed="rId25"/>
                     <a:stretch>
                       <a:fillRect/>
                     </a:stretch>
@@ -17796,7 +17883,7 @@
                     <pic:cNvPicPr/>
                   </pic:nvPicPr>
                   <pic:blipFill>
-                    <a:blip r:embed="rId29"/>
+                    <a:blip r:embed="rId26"/>
                     <a:stretch>
                       <a:fillRect/>
                     </a:stretch>
@@ -17867,7 +17954,7 @@
                     <pic:cNvPicPr/>
                   </pic:nvPicPr>
                   <pic:blipFill>
-                    <a:blip r:embed="rId30"/>
+                    <a:blip r:embed="rId27"/>
                     <a:stretch>
                       <a:fillRect/>
                     </a:stretch>
@@ -18167,29 +18254,29 @@
           <w:lang w:val="nl-NL"/>
         </w:rPr>
       </w:pPr>
+    </w:p>
+    <w:p>
       <w:r>
         <w:rPr>
           <w:noProof/>
-          <w:lang w:val="nl-NL"/>
-          <w14:ligatures w14:val="standardContextual"/>
         </w:rPr>
         <w:drawing>
-          <wp:anchor distT="0" distB="0" distL="114300" distR="114300" simplePos="0" relativeHeight="251660288" behindDoc="0" locked="0" layoutInCell="1" allowOverlap="1" wp14:anchorId="6526CE96" wp14:editId="041E5C27">
+          <wp:anchor distT="0" distB="0" distL="114300" distR="114300" simplePos="0" relativeHeight="251660288" behindDoc="0" locked="0" layoutInCell="1" allowOverlap="1" wp14:anchorId="6526CE96" wp14:editId="351BC0D4">
             <wp:simplePos x="0" y="0"/>
             <wp:positionH relativeFrom="margin">
-              <wp:align>left</wp:align>
+              <wp:posOffset>180340</wp:posOffset>
             </wp:positionH>
             <wp:positionV relativeFrom="paragraph">
-              <wp:posOffset>95692</wp:posOffset>
+              <wp:posOffset>11430</wp:posOffset>
             </wp:positionV>
-            <wp:extent cx="2337684" cy="5212360"/>
-            <wp:effectExtent l="0" t="0" r="5715" b="7620"/>
+            <wp:extent cx="2752090" cy="6136640"/>
+            <wp:effectExtent l="0" t="0" r="0" b="0"/>
             <wp:wrapThrough wrapText="bothSides">
               <wp:wrapPolygon edited="0">
                 <wp:start x="0" y="0"/>
-                <wp:lineTo x="0" y="21553"/>
-                <wp:lineTo x="21477" y="21553"/>
-                <wp:lineTo x="21477" y="0"/>
+                <wp:lineTo x="0" y="21524"/>
+                <wp:lineTo x="21381" y="21524"/>
+                <wp:lineTo x="21381" y="0"/>
                 <wp:lineTo x="0" y="0"/>
               </wp:wrapPolygon>
             </wp:wrapThrough>
@@ -18205,7 +18292,7 @@
                     <pic:cNvPicPr/>
                   </pic:nvPicPr>
                   <pic:blipFill>
-                    <a:blip r:embed="rId31" cstate="print">
+                    <a:blip r:embed="rId28" cstate="print">
                       <a:extLst>
                         <a:ext uri="{28A0092B-C50C-407E-A947-70E740481C1C}">
                           <a14:useLocalDpi xmlns:a14="http://schemas.microsoft.com/office/drawing/2010/main" val="0"/>
@@ -18219,7 +18306,7 @@
                   <pic:spPr>
                     <a:xfrm>
                       <a:off x="0" y="0"/>
-                      <a:ext cx="2337684" cy="5212360"/>
+                      <a:ext cx="2752090" cy="6136640"/>
                     </a:xfrm>
                     <a:prstGeom prst="rect">
                       <a:avLst/>
@@ -18228,7 +18315,59 @@
                 </pic:pic>
               </a:graphicData>
             </a:graphic>
+            <wp14:sizeRelH relativeFrom="margin">
+              <wp14:pctWidth>0</wp14:pctWidth>
+            </wp14:sizeRelH>
+            <wp14:sizeRelV relativeFrom="margin">
+              <wp14:pctHeight>0</wp14:pctHeight>
+            </wp14:sizeRelV>
           </wp:anchor>
+        </w:drawing>
+      </w:r>
+      <w:r>
+        <w:rPr>
+          <w:noProof/>
+        </w:rPr>
+        <w:drawing>
+          <wp:inline distT="0" distB="0" distL="0" distR="0" wp14:anchorId="4E8FC808" wp14:editId="089E99D9">
+            <wp:extent cx="2699015" cy="6018028"/>
+            <wp:effectExtent l="0" t="0" r="6350" b="1905"/>
+            <wp:docPr id="1730351371" name="Picture 1"/>
+            <wp:cNvGraphicFramePr>
+              <a:graphicFrameLocks xmlns:a="http://schemas.openxmlformats.org/drawingml/2006/main" noChangeAspect="1"/>
+            </wp:cNvGraphicFramePr>
+            <a:graphic xmlns:a="http://schemas.openxmlformats.org/drawingml/2006/main">
+              <a:graphicData uri="http://schemas.openxmlformats.org/drawingml/2006/picture">
+                <pic:pic xmlns:pic="http://schemas.openxmlformats.org/drawingml/2006/picture">
+                  <pic:nvPicPr>
+                    <pic:cNvPr id="1730351371" name="Picture 1730351371"/>
+                    <pic:cNvPicPr/>
+                  </pic:nvPicPr>
+                  <pic:blipFill>
+                    <a:blip r:embed="rId29" cstate="print">
+                      <a:extLst>
+                        <a:ext uri="{28A0092B-C50C-407E-A947-70E740481C1C}">
+                          <a14:useLocalDpi xmlns:a14="http://schemas.microsoft.com/office/drawing/2010/main" val="0"/>
+                        </a:ext>
+                      </a:extLst>
+                    </a:blip>
+                    <a:stretch>
+                      <a:fillRect/>
+                    </a:stretch>
+                  </pic:blipFill>
+                  <pic:spPr>
+                    <a:xfrm>
+                      <a:off x="0" y="0"/>
+                      <a:ext cx="2727227" cy="6080932"/>
+                    </a:xfrm>
+                    <a:prstGeom prst="rect">
+                      <a:avLst/>
+                    </a:prstGeom>
+                  </pic:spPr>
+                </pic:pic>
+              </a:graphicData>
+            </a:graphic>
+          </wp:inline>
         </w:drawing>
       </w:r>
     </w:p>
@@ -18254,7 +18393,6 @@
     <w:p/>
     <w:p/>
     <w:p/>
-    <w:p/>
     <w:p>
       <w:pPr>
         <w:pStyle w:val="NoSpacing"/>
@@ -18269,92 +18407,98 @@
       </w:pPr>
       <w:bookmarkStart w:id="33" w:name="_Toc153536271"/>
       <w:r>
+        <w:t>Conclusie</w:t>
+      </w:r>
+      <w:bookmarkEnd w:id="33"/>
+      <w:r>
+        <w:t xml:space="preserve"> </w:t>
+      </w:r>
+    </w:p>
+    <w:p>
+      <w:pPr>
+        <w:pStyle w:val="NoSpacing"/>
+        <w:rPr>
+          <w:lang w:val="nl-NL"/>
+        </w:rPr>
+      </w:pPr>
+      <w:r>
+        <w:rPr>
+          <w:lang w:val="nl-NL"/>
+        </w:rPr>
+        <w:t>Move4Vitality dient verdere integraties te implementeren in hun app voor third-party gezondheidsdata, waardoor ze minder afhankelijk worden van de activiteitentracker die een deelnemer gebruikt.</w:t>
+      </w:r>
+    </w:p>
+    <w:p>
+      <w:pPr>
+        <w:pStyle w:val="NoSpacing"/>
+        <w:rPr>
+          <w:lang w:val="nl-NL"/>
+        </w:rPr>
+      </w:pPr>
+    </w:p>
+    <w:p>
+      <w:pPr>
+        <w:pStyle w:val="NoSpacing"/>
+        <w:rPr>
+          <w:lang w:val="nl-NL"/>
+        </w:rPr>
+      </w:pPr>
+      <w:r>
+        <w:rPr>
+          <w:lang w:val="nl-NL"/>
+        </w:rPr>
+        <w:t>De geplande integraties voor de Move4Vitality app omvatten Health Connect en Google Fit voor Android, evenals Apple Health voor iOS. De bestaande Garmin-integratie in de Move4Vitality app zal behouden blijven, aangezien de integraties Health Connect en Google Fit op Android geen ondersteuning bieden voor Garmin.</w:t>
+      </w:r>
+    </w:p>
+    <w:p>
+      <w:pPr>
+        <w:pStyle w:val="NoSpacing"/>
+        <w:rPr>
+          <w:lang w:val="nl-NL"/>
+        </w:rPr>
+      </w:pPr>
+    </w:p>
+    <w:p>
+      <w:pPr>
+        <w:pStyle w:val="NoSpacing"/>
+        <w:rPr>
+          <w:lang w:val="nl-NL"/>
+        </w:rPr>
+      </w:pPr>
+      <w:r>
+        <w:rPr>
+          <w:lang w:val="nl-NL"/>
+        </w:rPr>
+        <w:t>Voor het ophalen van gezondheidsdata van third-party apps is het noodzakelijk om een pakket te installeren in de React Native App voor elke integratie. Vervolgens moeten scopes worden ingevoerd om aan te geven welke data gelezen moet worden van de third-party apps.</w:t>
+      </w:r>
+    </w:p>
+    <w:p>
+      <w:pPr>
+        <w:pStyle w:val="NoSpacing"/>
+        <w:rPr>
+          <w:lang w:val="nl-NL"/>
+        </w:rPr>
+      </w:pPr>
+    </w:p>
+    <w:p>
+      <w:pPr>
+        <w:pStyle w:val="NoSpacing"/>
+        <w:rPr>
+          <w:lang w:val="nl-NL"/>
+        </w:rPr>
+      </w:pPr>
+      <w:r>
+        <w:rPr>
+          <w:lang w:val="nl-NL"/>
+        </w:rPr>
+        <w:t xml:space="preserve">Wanneer de deelnemer in de app op de gewenste koppeling klikt, verschijnt er een pop-up scherm met de naam van onze app en de naam van de app waarvan we data willen ophalen. Op dit pop-up </w:t>
+      </w:r>
+      <w:r>
+        <w:rPr>
+          <w:lang w:val="nl-NL"/>
+        </w:rPr>
         <w:lastRenderedPageBreak/>
-        <w:t>Conclusie</w:t>
-      </w:r>
-      <w:bookmarkEnd w:id="33"/>
-      <w:r>
-        <w:t xml:space="preserve"> </w:t>
-      </w:r>
-    </w:p>
-    <w:p>
-      <w:pPr>
-        <w:pStyle w:val="NoSpacing"/>
-        <w:rPr>
-          <w:lang w:val="nl-NL"/>
-        </w:rPr>
-      </w:pPr>
-      <w:r>
-        <w:rPr>
-          <w:lang w:val="nl-NL"/>
-        </w:rPr>
-        <w:t>Move4Vitality dient verdere integraties te implementeren in hun app voor third-party gezondheidsdata, waardoor ze minder afhankelijk worden van de activiteitentracker die een deelnemer gebruikt.</w:t>
-      </w:r>
-    </w:p>
-    <w:p>
-      <w:pPr>
-        <w:pStyle w:val="NoSpacing"/>
-        <w:rPr>
-          <w:lang w:val="nl-NL"/>
-        </w:rPr>
-      </w:pPr>
-    </w:p>
-    <w:p>
-      <w:pPr>
-        <w:pStyle w:val="NoSpacing"/>
-        <w:rPr>
-          <w:lang w:val="nl-NL"/>
-        </w:rPr>
-      </w:pPr>
-      <w:r>
-        <w:rPr>
-          <w:lang w:val="nl-NL"/>
-        </w:rPr>
-        <w:t>De geplande integraties voor de Move4Vitality app omvatten Health Connect en Google Fit voor Android, evenals Apple Health voor iOS. De bestaande Garmin-integratie in de Move4Vitality app zal behouden blijven, aangezien de integraties Health Connect en Google Fit op Android geen ondersteuning bieden voor Garmin.</w:t>
-      </w:r>
-    </w:p>
-    <w:p>
-      <w:pPr>
-        <w:pStyle w:val="NoSpacing"/>
-        <w:rPr>
-          <w:lang w:val="nl-NL"/>
-        </w:rPr>
-      </w:pPr>
-    </w:p>
-    <w:p>
-      <w:pPr>
-        <w:pStyle w:val="NoSpacing"/>
-        <w:rPr>
-          <w:lang w:val="nl-NL"/>
-        </w:rPr>
-      </w:pPr>
-      <w:r>
-        <w:rPr>
-          <w:lang w:val="nl-NL"/>
-        </w:rPr>
-        <w:t>Voor het ophalen van gezondheidsdata van third-party apps is het noodzakelijk om een pakket te installeren in de React Native App voor elke integratie. Vervolgens moeten scopes worden ingevoerd om aan te geven welke data gelezen moet worden van de third-party apps.</w:t>
-      </w:r>
-    </w:p>
-    <w:p>
-      <w:pPr>
-        <w:pStyle w:val="NoSpacing"/>
-        <w:rPr>
-          <w:lang w:val="nl-NL"/>
-        </w:rPr>
-      </w:pPr>
-    </w:p>
-    <w:p>
-      <w:pPr>
-        <w:pStyle w:val="NoSpacing"/>
-        <w:rPr>
-          <w:lang w:val="nl-NL"/>
-        </w:rPr>
-      </w:pPr>
-      <w:r>
-        <w:rPr>
-          <w:lang w:val="nl-NL"/>
-        </w:rPr>
-        <w:t>Wanneer de deelnemer in de app op de gewenste koppeling klikt, verschijnt er een pop-up scherm met de naam van onze app en de naam van de app waarvan we data willen ophalen. Op dit pop-up scherm worden tevens alle gegevens weergegeven die de app wenst te lezen. Hier kan de deelnemer selecteren welke data hij/zij wil toestaan.</w:t>
+        <w:t>scherm worden tevens alle gegevens weergegeven die de app wenst te lezen. Hier kan de deelnemer selecteren welke data hij/zij wil toestaan.</w:t>
       </w:r>
     </w:p>
     <w:p>
@@ -18601,7 +18745,6 @@
                   <w:noProof/>
                   <w:lang w:val="en-GB"/>
                 </w:rPr>
-                <w:lastRenderedPageBreak/>
                 <w:t xml:space="preserve">CHOKKATTU, J. (2023, October 14). </w:t>
               </w:r>
               <w:r>
@@ -18756,6 +18899,7 @@
                   <w:noProof/>
                   <w:lang w:val="en-GB"/>
                 </w:rPr>
+                <w:lastRenderedPageBreak/>
                 <w:t xml:space="preserve">HINDY, J. (2023, August 26). </w:t>
               </w:r>
               <w:r>
@@ -19035,8 +19179,8 @@
       </w:sdtContent>
     </w:sdt>
     <w:sectPr>
-      <w:headerReference w:type="default" r:id="rId32"/>
-      <w:footerReference w:type="default" r:id="rId33"/>
+      <w:headerReference w:type="default" r:id="rId30"/>
+      <w:footerReference w:type="default" r:id="rId31"/>
       <w:pgSz w:w="11906" w:h="16838"/>
       <w:pgMar w:top="1440" w:right="1440" w:bottom="1440" w:left="1440" w:header="0" w:footer="708" w:gutter="0"/>
       <w:pgNumType w:start="0"/>

</xml_diff>

<commit_message>
updated project report and scrum document
</commit_message>
<xml_diff>
--- a/Documents/researchreport.docx
+++ b/Documents/researchreport.docx
@@ -267,7 +267,17 @@
                                           <w:szCs w:val="108"/>
                                           <w:lang w:val="nl-NL"/>
                                         </w:rPr>
-                                        <w:t>Research report</w:t>
+                                        <w:t xml:space="preserve">Research </w:t>
+                                      </w:r>
+                                      <w:r>
+                                        <w:rPr>
+                                          <w:rFonts w:asciiTheme="majorHAnsi" w:eastAsiaTheme="majorEastAsia" w:hAnsiTheme="majorHAnsi" w:cstheme="majorBidi"/>
+                                          <w:color w:val="595959" w:themeColor="text1" w:themeTint="A6"/>
+                                          <w:sz w:val="108"/>
+                                          <w:szCs w:val="108"/>
+                                          <w:lang w:val="nl-NL"/>
+                                        </w:rPr>
+                                        <w:t>report</w:t>
                                       </w:r>
                                     </w:p>
                                   </w:sdtContent>
@@ -521,7 +531,7 @@
                                           </pic:cNvPicPr>
                                         </pic:nvPicPr>
                                         <pic:blipFill>
-                                          <a:blip r:embed="rId8">
+                                          <a:blip r:embed="rId9">
                                             <a:extLst>
                                               <a:ext uri="{28A0092B-C50C-407E-A947-70E740481C1C}">
                                                 <a14:useLocalDpi xmlns:a14="http://schemas.microsoft.com/office/drawing/2010/main" val="0"/>
@@ -570,7 +580,7 @@
         </w:p>
       </w:sdtContent>
     </w:sdt>
-    <w:bookmarkStart w:id="2" w:name="_Toc153536243" w:displacedByCustomXml="next"/>
+    <w:bookmarkStart w:id="1" w:name="_Toc153536243" w:displacedByCustomXml="next"/>
     <w:sdt>
       <w:sdtPr>
         <w:rPr>
@@ -604,7 +614,7 @@
           <w:r>
             <w:t>Table of Contents</w:t>
           </w:r>
-          <w:bookmarkEnd w:id="2"/>
+          <w:bookmarkEnd w:id="1"/>
         </w:p>
         <w:p>
           <w:pPr>
@@ -2480,7 +2490,7 @@
                 <w:noProof/>
                 <w:webHidden/>
               </w:rPr>
-              <w:t>18</w:t>
+              <w:t>19</w:t>
             </w:r>
             <w:r>
               <w:rPr>
@@ -2566,7 +2576,7 @@
                 <w:noProof/>
                 <w:webHidden/>
               </w:rPr>
-              <w:t>18</w:t>
+              <w:t>19</w:t>
             </w:r>
             <w:r>
               <w:rPr>
@@ -3213,7 +3223,7 @@
         </w:p>
       </w:sdtContent>
     </w:sdt>
-    <w:bookmarkStart w:id="3" w:name="_Toc153536244" w:displacedByCustomXml="prev"/>
+    <w:bookmarkStart w:id="2" w:name="_Toc153536244" w:displacedByCustomXml="prev"/>
     <w:p>
       <w:pPr>
         <w:pStyle w:val="Heading1"/>
@@ -3222,21 +3232,21 @@
         <w:lastRenderedPageBreak/>
         <w:t>Samenvatting</w:t>
       </w:r>
+      <w:bookmarkEnd w:id="2"/>
+      <w:r>
+        <w:t xml:space="preserve"> </w:t>
+      </w:r>
+    </w:p>
+    <w:p/>
+    <w:p>
+      <w:pPr>
+        <w:pStyle w:val="Heading2"/>
+      </w:pPr>
+      <w:bookmarkStart w:id="3" w:name="_Toc153536245"/>
+      <w:r>
+        <w:t>StageBedrijf</w:t>
+      </w:r>
       <w:bookmarkEnd w:id="3"/>
-      <w:r>
-        <w:t xml:space="preserve"> </w:t>
-      </w:r>
-    </w:p>
-    <w:p/>
-    <w:p>
-      <w:pPr>
-        <w:pStyle w:val="Heading2"/>
-      </w:pPr>
-      <w:bookmarkStart w:id="4" w:name="_Toc153536245"/>
-      <w:r>
-        <w:t>StageBedrijf</w:t>
-      </w:r>
-      <w:bookmarkEnd w:id="4"/>
       <w:r>
         <w:t xml:space="preserve"> </w:t>
       </w:r>
@@ -3271,11 +3281,11 @@
       <w:pPr>
         <w:pStyle w:val="Heading2"/>
       </w:pPr>
-      <w:bookmarkStart w:id="5" w:name="_Toc153536246"/>
+      <w:bookmarkStart w:id="4" w:name="_Toc153536246"/>
       <w:r>
         <w:t>Opdracht gever</w:t>
       </w:r>
-      <w:bookmarkEnd w:id="5"/>
+      <w:bookmarkEnd w:id="4"/>
     </w:p>
     <w:p>
       <w:pPr>
@@ -3523,144 +3533,144 @@
       <w:pPr>
         <w:pStyle w:val="Heading1"/>
       </w:pPr>
-      <w:bookmarkStart w:id="6" w:name="_Toc153536247"/>
+      <w:bookmarkStart w:id="5" w:name="_Toc153536247"/>
       <w:r>
         <w:lastRenderedPageBreak/>
         <w:t>Onderzoeksplan</w:t>
       </w:r>
+      <w:bookmarkEnd w:id="5"/>
+    </w:p>
+    <w:p/>
+    <w:p>
+      <w:pPr>
+        <w:pStyle w:val="Heading2"/>
+      </w:pPr>
+      <w:bookmarkStart w:id="6" w:name="_Toc153536248"/>
+      <w:r>
+        <w:t>Doel van het project</w:t>
+      </w:r>
       <w:bookmarkEnd w:id="6"/>
     </w:p>
+    <w:p>
+      <w:pPr>
+        <w:pStyle w:val="NoSpacing"/>
+        <w:rPr>
+          <w:lang w:val="nl-NL"/>
+        </w:rPr>
+      </w:pPr>
+      <w:r>
+        <w:rPr>
+          <w:lang w:val="nl-NL"/>
+        </w:rPr>
+        <w:t xml:space="preserve">Momenteel wordt door Move4Vitality alleen gebruik gemaakt van Garmin activiteiten trackers. Data die gegenereerd wordt door iWatch, fitbit, google health en apple health worden nog niet gebruikt. Om zo’n groot mogelijk bereik te creeren is het gewenst om Google Health en Apple Health te koppelen aan het platform. </w:t>
+      </w:r>
+      <w:r>
+        <w:rPr>
+          <w:lang w:val="nl-NL"/>
+        </w:rPr>
+        <w:t xml:space="preserve">Zodoende is Move4Vitality onafhankelijk van de activiteiten tracker die </w:t>
+      </w:r>
+      <w:r>
+        <w:rPr>
+          <w:lang w:val="nl-NL"/>
+        </w:rPr>
+        <w:t>een deelneme</w:t>
+      </w:r>
+      <w:r>
+        <w:rPr>
+          <w:lang w:val="nl-NL"/>
+        </w:rPr>
+        <w:t>r heeft.</w:t>
+      </w:r>
+    </w:p>
+    <w:p>
+      <w:pPr>
+        <w:pStyle w:val="NoSpacing"/>
+        <w:rPr>
+          <w:lang w:val="nl-NL"/>
+        </w:rPr>
+      </w:pPr>
+    </w:p>
+    <w:p>
+      <w:pPr>
+        <w:pStyle w:val="NoSpacing"/>
+        <w:rPr>
+          <w:lang w:val="nl-NL"/>
+        </w:rPr>
+      </w:pPr>
+      <w:r>
+        <w:rPr>
+          <w:lang w:val="nl-NL"/>
+        </w:rPr>
+        <w:t>Het gewe</w:t>
+      </w:r>
+      <w:r>
+        <w:rPr>
+          <w:lang w:val="nl-NL"/>
+        </w:rPr>
+        <w:t>n</w:t>
+      </w:r>
+      <w:r>
+        <w:rPr>
+          <w:lang w:val="nl-NL"/>
+        </w:rPr>
+        <w:t xml:space="preserve">ste eindresultaat is een Technische realisatie van de koppeling met Apple- en Google Health. </w:t>
+      </w:r>
+      <w:r>
+        <w:rPr>
+          <w:lang w:val="nl-NL"/>
+        </w:rPr>
+        <w:t xml:space="preserve">De data moet 24/7 opgehaald en gepresenteerd kunnen worden in het platform en de app. Ook moet gekeken worden naar de voorwaarden waarop dit kan/dient te gebeuren. </w:t>
+      </w:r>
+    </w:p>
+    <w:p>
+      <w:pPr>
+        <w:pStyle w:val="NoSpacing"/>
+        <w:rPr>
+          <w:lang w:val="nl-NL"/>
+        </w:rPr>
+      </w:pPr>
+    </w:p>
+    <w:p>
+      <w:pPr>
+        <w:pStyle w:val="Heading2"/>
+      </w:pPr>
+      <w:bookmarkStart w:id="7" w:name="_Toc153536249"/>
+      <w:r>
+        <w:t>Hoofdvraag</w:t>
+      </w:r>
+      <w:bookmarkEnd w:id="7"/>
+    </w:p>
+    <w:p>
+      <w:pPr>
+        <w:pStyle w:val="NoSpacing"/>
+        <w:rPr>
+          <w:lang w:val="nl-NL"/>
+        </w:rPr>
+      </w:pPr>
+      <w:r>
+        <w:rPr>
+          <w:lang w:val="nl-NL"/>
+        </w:rPr>
+        <w:t>Hoe kan een integratie van third-party gezonheidsdata op een veilige manier in de huidige bedrijfssoftware gerealiseerd worden</w:t>
+      </w:r>
+      <w:r>
+        <w:rPr>
+          <w:lang w:val="nl-NL"/>
+        </w:rPr>
+        <w:t>?</w:t>
+      </w:r>
+    </w:p>
     <w:p/>
     <w:p>
       <w:pPr>
         <w:pStyle w:val="Heading2"/>
       </w:pPr>
-      <w:bookmarkStart w:id="7" w:name="_Toc153536248"/>
-      <w:r>
-        <w:t>Doel van het project</w:t>
-      </w:r>
-      <w:bookmarkEnd w:id="7"/>
-    </w:p>
-    <w:p>
-      <w:pPr>
-        <w:pStyle w:val="NoSpacing"/>
-        <w:rPr>
-          <w:lang w:val="nl-NL"/>
-        </w:rPr>
-      </w:pPr>
-      <w:r>
-        <w:rPr>
-          <w:lang w:val="nl-NL"/>
-        </w:rPr>
-        <w:t xml:space="preserve">Momenteel wordt door Move4Vitality alleen gebruik gemaakt van Garmin activiteiten trackers. Data die gegenereerd wordt door iWatch, fitbit, google health en apple health worden nog niet gebruikt. Om zo’n groot mogelijk bereik te creeren is het gewenst om Google Health en Apple Health te koppelen aan het platform. </w:t>
-      </w:r>
-      <w:r>
-        <w:rPr>
-          <w:lang w:val="nl-NL"/>
-        </w:rPr>
-        <w:t xml:space="preserve">Zodoende is Move4Vitality onafhankelijk van de activiteiten tracker die </w:t>
-      </w:r>
-      <w:r>
-        <w:rPr>
-          <w:lang w:val="nl-NL"/>
-        </w:rPr>
-        <w:t>een deelneme</w:t>
-      </w:r>
-      <w:r>
-        <w:rPr>
-          <w:lang w:val="nl-NL"/>
-        </w:rPr>
-        <w:t>r heeft.</w:t>
-      </w:r>
-    </w:p>
-    <w:p>
-      <w:pPr>
-        <w:pStyle w:val="NoSpacing"/>
-        <w:rPr>
-          <w:lang w:val="nl-NL"/>
-        </w:rPr>
-      </w:pPr>
-    </w:p>
-    <w:p>
-      <w:pPr>
-        <w:pStyle w:val="NoSpacing"/>
-        <w:rPr>
-          <w:lang w:val="nl-NL"/>
-        </w:rPr>
-      </w:pPr>
-      <w:r>
-        <w:rPr>
-          <w:lang w:val="nl-NL"/>
-        </w:rPr>
-        <w:t>Het gewe</w:t>
-      </w:r>
-      <w:r>
-        <w:rPr>
-          <w:lang w:val="nl-NL"/>
-        </w:rPr>
-        <w:t>n</w:t>
-      </w:r>
-      <w:r>
-        <w:rPr>
-          <w:lang w:val="nl-NL"/>
-        </w:rPr>
-        <w:t xml:space="preserve">ste eindresultaat is een Technische realisatie van de koppeling met Apple- en Google Health. </w:t>
-      </w:r>
-      <w:r>
-        <w:rPr>
-          <w:lang w:val="nl-NL"/>
-        </w:rPr>
-        <w:t xml:space="preserve">De data moet 24/7 opgehaald en gepresenteerd kunnen worden in het platform en de app. Ook moet gekeken worden naar de voorwaarden waarop dit kan/dient te gebeuren. </w:t>
-      </w:r>
-    </w:p>
-    <w:p>
-      <w:pPr>
-        <w:pStyle w:val="NoSpacing"/>
-        <w:rPr>
-          <w:lang w:val="nl-NL"/>
-        </w:rPr>
-      </w:pPr>
-    </w:p>
-    <w:p>
-      <w:pPr>
-        <w:pStyle w:val="Heading2"/>
-      </w:pPr>
-      <w:bookmarkStart w:id="8" w:name="_Toc153536249"/>
-      <w:r>
-        <w:t>Hoofdvraag</w:t>
+      <w:bookmarkStart w:id="8" w:name="_Toc153536250"/>
+      <w:r>
+        <w:t>Deelvragen</w:t>
       </w:r>
       <w:bookmarkEnd w:id="8"/>
-    </w:p>
-    <w:p>
-      <w:pPr>
-        <w:pStyle w:val="NoSpacing"/>
-        <w:rPr>
-          <w:lang w:val="nl-NL"/>
-        </w:rPr>
-      </w:pPr>
-      <w:r>
-        <w:rPr>
-          <w:lang w:val="nl-NL"/>
-        </w:rPr>
-        <w:t>Hoe kan een integratie van third-party gezonheidsdata op een veilige manier in de huidige bedrijfssoftware gerealiseerd worden</w:t>
-      </w:r>
-      <w:r>
-        <w:rPr>
-          <w:lang w:val="nl-NL"/>
-        </w:rPr>
-        <w:t>?</w:t>
-      </w:r>
-    </w:p>
-    <w:p/>
-    <w:p>
-      <w:pPr>
-        <w:pStyle w:val="Heading2"/>
-      </w:pPr>
-      <w:bookmarkStart w:id="9" w:name="_Toc153536250"/>
-      <w:r>
-        <w:t>Deelvragen</w:t>
-      </w:r>
-      <w:bookmarkEnd w:id="9"/>
     </w:p>
     <w:p>
       <w:pPr>
@@ -3789,11 +3799,11 @@
       <w:pPr>
         <w:pStyle w:val="Heading1"/>
       </w:pPr>
-      <w:bookmarkStart w:id="10" w:name="_Toc153536251"/>
+      <w:bookmarkStart w:id="9" w:name="_Toc153536251"/>
       <w:r>
         <w:t>Onderzoeksstrategie</w:t>
       </w:r>
-      <w:bookmarkEnd w:id="10"/>
+      <w:bookmarkEnd w:id="9"/>
     </w:p>
     <w:p>
       <w:pPr>
@@ -3837,7 +3847,7 @@
           <w:lang w:val="nl-NL"/>
         </w:rPr>
       </w:pPr>
-      <w:bookmarkStart w:id="11" w:name="_Hlk150416551"/>
+      <w:bookmarkStart w:id="10" w:name="_Hlk150416551"/>
       <w:r>
         <w:rPr>
           <w:lang w:val="nl-NL"/>
@@ -3886,7 +3896,7 @@
                     </pic:cNvPicPr>
                   </pic:nvPicPr>
                   <pic:blipFill>
-                    <a:blip r:embed="rId9">
+                    <a:blip r:embed="rId10">
                       <a:extLst>
                         <a:ext uri="{28A0092B-C50C-407E-A947-70E740481C1C}">
                           <a14:useLocalDpi xmlns:a14="http://schemas.microsoft.com/office/drawing/2010/main" val="0"/>
@@ -3928,7 +3938,7 @@
         </w:rPr>
       </w:pPr>
     </w:p>
-    <w:bookmarkEnd w:id="11"/>
+    <w:bookmarkEnd w:id="10"/>
     <w:p>
       <w:pPr>
         <w:pStyle w:val="ListParagraph"/>
@@ -4018,7 +4028,7 @@
                     </pic:cNvPicPr>
                   </pic:nvPicPr>
                   <pic:blipFill>
-                    <a:blip r:embed="rId10">
+                    <a:blip r:embed="rId11">
                       <a:extLst>
                         <a:ext uri="{28A0092B-C50C-407E-A947-70E740481C1C}">
                           <a14:useLocalDpi xmlns:a14="http://schemas.microsoft.com/office/drawing/2010/main" val="0"/>
@@ -4262,7 +4272,7 @@
                     </pic:cNvPicPr>
                   </pic:nvPicPr>
                   <pic:blipFill>
-                    <a:blip r:embed="rId11">
+                    <a:blip r:embed="rId12">
                       <a:extLst>
                         <a:ext uri="{28A0092B-C50C-407E-A947-70E740481C1C}">
                           <a14:useLocalDpi xmlns:a14="http://schemas.microsoft.com/office/drawing/2010/main" val="0"/>
@@ -4422,7 +4432,7 @@
                     </pic:cNvPicPr>
                   </pic:nvPicPr>
                   <pic:blipFill rotWithShape="1">
-                    <a:blip r:embed="rId12">
+                    <a:blip r:embed="rId13">
                       <a:extLst>
                         <a:ext uri="{28A0092B-C50C-407E-A947-70E740481C1C}">
                           <a14:useLocalDpi xmlns:a14="http://schemas.microsoft.com/office/drawing/2010/main" val="0"/>
@@ -4474,7 +4484,7 @@
       <w:pPr>
         <w:pStyle w:val="Heading1"/>
       </w:pPr>
-      <w:bookmarkStart w:id="12" w:name="_Toc153536252"/>
+      <w:bookmarkStart w:id="11" w:name="_Toc153536252"/>
       <w:r>
         <w:lastRenderedPageBreak/>
         <w:t xml:space="preserve">Welke </w:t>
@@ -4491,7 +4501,7 @@
       <w:r>
         <w:t>?</w:t>
       </w:r>
-      <w:bookmarkEnd w:id="12"/>
+      <w:bookmarkEnd w:id="11"/>
     </w:p>
     <w:p>
       <w:pPr>
@@ -4587,12 +4597,12 @@
       <w:pPr>
         <w:pStyle w:val="Heading2"/>
       </w:pPr>
-      <w:bookmarkStart w:id="13" w:name="_Toc153536253"/>
+      <w:bookmarkStart w:id="12" w:name="_Toc153536253"/>
       <w:r>
         <w:lastRenderedPageBreak/>
         <w:t>Diagram</w:t>
       </w:r>
-      <w:bookmarkEnd w:id="13"/>
+      <w:bookmarkEnd w:id="12"/>
     </w:p>
     <w:p>
       <w:pPr>
@@ -8176,12 +8186,12 @@
       <w:pPr>
         <w:pStyle w:val="Heading2"/>
       </w:pPr>
-      <w:bookmarkStart w:id="14" w:name="_Toc153536254"/>
+      <w:bookmarkStart w:id="13" w:name="_Toc153536254"/>
       <w:r>
         <w:lastRenderedPageBreak/>
         <w:t>Gekozen implimentatie</w:t>
       </w:r>
-      <w:bookmarkEnd w:id="14"/>
+      <w:bookmarkEnd w:id="13"/>
     </w:p>
     <w:p>
       <w:pPr>
@@ -9034,7 +9044,7 @@
       <w:pPr>
         <w:pStyle w:val="Heading1"/>
       </w:pPr>
-      <w:bookmarkStart w:id="15" w:name="_Toc153536255"/>
+      <w:bookmarkStart w:id="14" w:name="_Toc153536255"/>
       <w:r>
         <w:lastRenderedPageBreak/>
         <w:t>Hoe kan ik de API’S van Apple Health en Google Health aanroepen</w:t>
@@ -9045,7 +9055,7 @@
       <w:r>
         <w:t>?</w:t>
       </w:r>
-      <w:bookmarkEnd w:id="15"/>
+      <w:bookmarkEnd w:id="14"/>
     </w:p>
     <w:p/>
     <w:p>
@@ -9511,7 +9521,31 @@
     </w:p>
     <w:p>
       <w:r>
-        <w:t>Op dit moment kan ik succesvol inloggen met mijn Google-account en ontvang ik de profielinformatie. Echter, nu sta ik voor de uitdaging om toegang te krijgen tot gegevens van de beperkte 'scopes'. Met behulp van Google Sign-In op mijn website ontvang ik na een succesvolle gebruikersaanmelding een toegangstoken. Nu wil ik graag weten hoe ik dit toegangstoken met een POST-verzoek naar de Google Fit API kan sturen, zodat ik de benodigde gegevens kan verkrijgen.</w:t>
+        <w:t xml:space="preserve">Op dit moment kan ik succesvol inloggen met mijn Google-account en ontvang ik de profielinformatie. </w:t>
+      </w:r>
+      <w:r>
+        <w:t>N</w:t>
+      </w:r>
+      <w:r>
+        <w:t xml:space="preserve">u sta ik voor de uitdaging om toegang te krijgen tot gegevens van de beperkte 'scopes'. Met behulp van Google Sign-In op mijn website ontvang ik na een succesvolle </w:t>
+      </w:r>
+      <w:r>
+        <w:t xml:space="preserve">login </w:t>
+      </w:r>
+      <w:r>
+        <w:t xml:space="preserve">een </w:t>
+      </w:r>
+      <w:r>
+        <w:t>access</w:t>
+      </w:r>
+      <w:r>
+        <w:t>token. Nu wil ik graag weten hoe ik d</w:t>
+      </w:r>
+      <w:r>
+        <w:t>eze accesstoken</w:t>
+      </w:r>
+      <w:r>
+        <w:t xml:space="preserve"> met een POST-verzoek naar de Google Fit API kan sturen, zodat ik de benodigde gegevens kan verkrijgen.</w:t>
       </w:r>
     </w:p>
     <w:p>
@@ -9564,7 +9598,13 @@
         <w:fldChar w:fldCharType="end"/>
       </w:r>
       <w:r>
-        <w:t xml:space="preserve"> waarin nuttige informatie stond. Met deze informatie als leidraad ben ik begonnen met het maken van een GET-verzoek naar de Google API.</w:t>
+        <w:t xml:space="preserve"> waarin nuttige informatie stond. Met deze informatie als leidraad ben ik begonnen met het maken van een GET-</w:t>
+      </w:r>
+      <w:r>
+        <w:t>request</w:t>
+      </w:r>
+      <w:r>
+        <w:t xml:space="preserve"> naar de Google API.</w:t>
       </w:r>
     </w:p>
     <w:p>
@@ -9672,7 +9712,19 @@
     </w:p>
     <w:p>
       <w:r>
-        <w:t>'me' verwijst naar de ingelogde gebruiker via Google. Vervolgens geef ik aan dat ik de gegevensbronnen van deze gebruiker wil bekijken, specifiek de geschatte stappentelling, en aan het einde geef ik met behulp van die nummers aan binnen welk tijdsbestek in milliseconden ik deze gegevens wil zien. Echter, ik bleef een '401 Unauthorized'-foutmelding ontvangen omdat ik geen token meestuurde. Toen herinnerde ik me dat ik tijdens mijn project in het derde semester van React een JWT-token moest meesturen, meestal via een 'Authorization'-header. Tot mijn verbazing werkte dit ook in dit geval.</w:t>
+        <w:t xml:space="preserve">'me' </w:t>
+      </w:r>
+      <w:r>
+        <w:t xml:space="preserve">in de url </w:t>
+      </w:r>
+      <w:r>
+        <w:t>verwijst naar de ingelogde gebruiker via Google. Vervolgens geef ik aan dat ik de gegevensbronnen van deze gebruiker wil bekijken, specifiek de geschatte stappentelling, en aan het einde geef ik met behulp van die nummers aan binnen welk tijdsbestek in milliseconden ik deze gegevens wil zien.</w:t>
+      </w:r>
+      <w:r>
+        <w:t xml:space="preserve"> I</w:t>
+      </w:r>
+      <w:r>
+        <w:t>k bleef een '401 Unauthorized'-foutmelding ontvangen omdat ik geen token meestuurde. Toen herinnerde ik me dat ik tijdens mijn project in het derde semester van React een JWT-token moest meesturen, meestal via een 'Authorization'-header. Tot mijn verbazing werkte dit ook in dit geval.</w:t>
       </w:r>
     </w:p>
     <w:p>
@@ -10443,14 +10495,29 @@
     </w:p>
     <w:p>
       <w:r>
-        <w:t xml:space="preserve">Om een helder beeld te krijgen van de reikwijdte van het project, heb ik schetsen gemaakt op een whiteboard. Dit heeft me geholpen om duidelijkheid te krijgen over de aspecten waaraan ik zal werken, en het stelt mijn stagebegeleider ook in staat te zien dat ik het project begrijp. Dit is het </w:t>
+        <w:t xml:space="preserve">Om een helder beeld te krijgen van de reikwijdte van het project, heb ik schetsen gemaakt op een whiteboard. Dit heeft me geholpen om duidelijkheid te krijgen over de aspecten waaraan ik zal werken, en het stelt mijn stagebegeleider ook in staat te zien dat ik het project begrijp. </w:t>
       </w:r>
     </w:p>
     <w:p/>
+    <w:p/>
+    <w:p/>
+    <w:p/>
+    <w:p/>
+    <w:p/>
+    <w:p/>
+    <w:p/>
+    <w:p/>
+    <w:p/>
     <w:p>
       <w:r>
         <w:lastRenderedPageBreak/>
-        <w:t>systeem dat ik zal ontwikkelen in een testomgeving.</w:t>
+        <w:t xml:space="preserve">Dit is het </w:t>
+      </w:r>
+      <w:r>
+        <w:t>s</w:t>
+      </w:r>
+      <w:r>
+        <w:t>ysteem dat ik zal ontwikkelen in een testomgeving.</w:t>
       </w:r>
       <w:r>
         <w:rPr>
@@ -10472,7 +10539,7 @@
                     <pic:cNvPicPr/>
                   </pic:nvPicPr>
                   <pic:blipFill>
-                    <a:blip r:embed="rId13" cstate="print">
+                    <a:blip r:embed="rId14" cstate="print">
                       <a:extLst>
                         <a:ext uri="{28A0092B-C50C-407E-A947-70E740481C1C}">
                           <a14:useLocalDpi xmlns:a14="http://schemas.microsoft.com/office/drawing/2010/main" val="0"/>
@@ -10525,7 +10592,7 @@
                     <pic:cNvPicPr/>
                   </pic:nvPicPr>
                   <pic:blipFill>
-                    <a:blip r:embed="rId14" cstate="print">
+                    <a:blip r:embed="rId15" cstate="print">
                       <a:extLst>
                         <a:ext uri="{28A0092B-C50C-407E-A947-70E740481C1C}">
                           <a14:useLocalDpi xmlns:a14="http://schemas.microsoft.com/office/drawing/2010/main" val="0"/>
@@ -10566,7 +10633,13 @@
     <w:p>
       <w:r>
         <w:lastRenderedPageBreak/>
-        <w:t>Allereerst voer ik een POST-verzoek uit naar de Google Activity API en voer ik een aggregatie uit om het totaal te verkrijgen</w:t>
+        <w:t>Allereerst voer ik een POST-</w:t>
+      </w:r>
+      <w:r>
+        <w:t>request</w:t>
+      </w:r>
+      <w:r>
+        <w:t xml:space="preserve"> uit naar de Google Activity API en voer ik een aggregatie uit om het totaal te verkrijgen</w:t>
       </w:r>
     </w:p>
     <w:p>
@@ -13795,8 +13868,22 @@
           <w:lang w:val="en-GB" w:eastAsia="en-GB"/>
           <w14:ligatures w14:val="none"/>
         </w:rPr>
-        <w:t>]);</w:t>
-      </w:r>
+        <w:t>]</w:t>
+      </w:r>
+      <w:proofErr w:type="gramStart"/>
+      <w:r>
+        <w:rPr>
+          <w:rFonts w:ascii="Consolas" w:eastAsia="Times New Roman" w:hAnsi="Consolas" w:cs="Times New Roman"/>
+          <w:color w:val="CCCCCC"/>
+          <w:kern w:val="0"/>
+          <w:sz w:val="21"/>
+          <w:szCs w:val="21"/>
+          <w:lang w:val="en-GB" w:eastAsia="en-GB"/>
+          <w14:ligatures w14:val="none"/>
+        </w:rPr>
+        <w:t>);</w:t>
+      </w:r>
+      <w:proofErr w:type="gramEnd"/>
     </w:p>
     <w:p>
       <w:pPr>
@@ -14641,6 +14728,7 @@
         </w:rPr>
         <w:t>error</w:t>
       </w:r>
+      <w:proofErr w:type="gramStart"/>
       <w:r>
         <w:rPr>
           <w:rFonts w:ascii="Consolas" w:eastAsia="Times New Roman" w:hAnsi="Consolas" w:cs="Times New Roman"/>
@@ -14653,6 +14741,7 @@
         </w:rPr>
         <w:t>);</w:t>
       </w:r>
+      <w:proofErr w:type="gramEnd"/>
     </w:p>
     <w:p>
       <w:pPr>
@@ -14734,11 +14823,11 @@
       <w:pPr>
         <w:pStyle w:val="Heading2"/>
       </w:pPr>
-      <w:bookmarkStart w:id="16" w:name="_Toc153536256"/>
+      <w:bookmarkStart w:id="15" w:name="_Toc153536256"/>
       <w:r>
         <w:t>Sequence Diagram</w:t>
       </w:r>
-      <w:bookmarkEnd w:id="16"/>
+      <w:bookmarkEnd w:id="15"/>
     </w:p>
     <w:p>
       <w:pPr>
@@ -14757,19 +14846,8 @@
           <w:lang w:val="nl-NL"/>
           <w14:ligatures w14:val="standardContextual"/>
         </w:rPr>
-        <w:t xml:space="preserve">Het bijgevoegde diagram illustreert de stappen van de Google-verbinding. De gebruiker kiest de koppelingsmethode, waarna de Google-inlogpagina wordt geopend om in te loggen op hun account. Hierop volgend wordt een lijst met gegevens weergegeven die de applicatie wil inzien van de gebruiker. De gebruiker heeft de mogelijkheid om al dan niet toestemming te verlenen voor deze </w:t>
-      </w:r>
-    </w:p>
-    <w:p>
-      <w:pPr>
-        <w:pStyle w:val="NoSpacing"/>
-        <w:rPr>
-          <w:rFonts w:eastAsiaTheme="minorHAnsi"/>
-          <w:kern w:val="2"/>
-          <w:lang w:val="nl-NL"/>
-          <w14:ligatures w14:val="standardContextual"/>
-        </w:rPr>
-      </w:pPr>
+        <w:t>Het bijgevoegde diagram illustreert de stappen van de Google-verbinding. De gebruiker kiest de koppelingsmethode, waarna de Google-inlogpagina wordt geopend om in te loggen op hun account. Hierop volgend wordt een lijst met gegevens weergegeven die de applicatie wil inzien van de gebruiker. De gebruiker heeft de mogelijkheid om al dan niet toestemming te verlenen voor deze gegevens.</w:t>
+      </w:r>
     </w:p>
     <w:p>
       <w:pPr>
@@ -14790,9 +14868,17 @@
           <w14:ligatures w14:val="standardContextual"/>
         </w:rPr>
         <w:drawing>
-          <wp:inline distT="0" distB="0" distL="0" distR="0" wp14:anchorId="0EC220DB" wp14:editId="782B9BD8">
-            <wp:extent cx="4809800" cy="2200275"/>
-            <wp:effectExtent l="0" t="0" r="0" b="0"/>
+          <wp:anchor distT="0" distB="0" distL="114300" distR="114300" simplePos="0" relativeHeight="251661312" behindDoc="0" locked="0" layoutInCell="1" allowOverlap="1" wp14:anchorId="32D702B6" wp14:editId="21348A83">
+            <wp:simplePos x="0" y="0"/>
+            <wp:positionH relativeFrom="margin">
+              <wp:posOffset>-635</wp:posOffset>
+            </wp:positionH>
+            <wp:positionV relativeFrom="paragraph">
+              <wp:posOffset>67807</wp:posOffset>
+            </wp:positionV>
+            <wp:extent cx="4809490" cy="2200275"/>
+            <wp:effectExtent l="0" t="0" r="0" b="9525"/>
+            <wp:wrapNone/>
             <wp:docPr id="2075131206" name="Picture 5" descr="A diagram of a company&#10;&#10;Description automatically generated"/>
             <wp:cNvGraphicFramePr>
               <a:graphicFrameLocks xmlns:a="http://schemas.openxmlformats.org/drawingml/2006/main" noChangeAspect="1"/>
@@ -14805,7 +14891,7 @@
                     <pic:cNvPicPr/>
                   </pic:nvPicPr>
                   <pic:blipFill>
-                    <a:blip r:embed="rId15">
+                    <a:blip r:embed="rId16">
                       <a:extLst>
                         <a:ext uri="{28A0092B-C50C-407E-A947-70E740481C1C}">
                           <a14:useLocalDpi xmlns:a14="http://schemas.microsoft.com/office/drawing/2010/main" val="0"/>
@@ -14819,7 +14905,7 @@
                   <pic:spPr>
                     <a:xfrm>
                       <a:off x="0" y="0"/>
-                      <a:ext cx="4839624" cy="2213918"/>
+                      <a:ext cx="4809490" cy="2200275"/>
                     </a:xfrm>
                     <a:prstGeom prst="rect">
                       <a:avLst/>
@@ -14828,41 +14914,188 @@
                 </pic:pic>
               </a:graphicData>
             </a:graphic>
-          </wp:inline>
+          </wp:anchor>
         </w:drawing>
       </w:r>
     </w:p>
     <w:p>
       <w:pPr>
         <w:pStyle w:val="NoSpacing"/>
-        <w:rPr>
-          <w:sz w:val="24"/>
-          <w:szCs w:val="24"/>
-          <w:lang w:val="nl-NL"/>
-        </w:rPr>
-      </w:pPr>
-      <w:r>
         <w:rPr>
           <w:rFonts w:eastAsiaTheme="minorHAnsi"/>
           <w:kern w:val="2"/>
           <w:lang w:val="nl-NL"/>
           <w14:ligatures w14:val="standardContextual"/>
         </w:rPr>
-        <w:t>gegevens.</w:t>
-      </w:r>
-      <w:r>
+      </w:pPr>
+    </w:p>
+    <w:p>
+      <w:pPr>
+        <w:pStyle w:val="NoSpacing"/>
+        <w:rPr>
+          <w:rFonts w:eastAsiaTheme="minorHAnsi"/>
+          <w:kern w:val="2"/>
+          <w:lang w:val="nl-NL"/>
+          <w14:ligatures w14:val="standardContextual"/>
+        </w:rPr>
+      </w:pPr>
+    </w:p>
+    <w:p>
+      <w:pPr>
+        <w:pStyle w:val="NoSpacing"/>
+        <w:rPr>
+          <w:rFonts w:eastAsiaTheme="minorHAnsi"/>
+          <w:kern w:val="2"/>
+          <w:lang w:val="nl-NL"/>
+          <w14:ligatures w14:val="standardContextual"/>
+        </w:rPr>
+      </w:pPr>
+    </w:p>
+    <w:p>
+      <w:pPr>
+        <w:pStyle w:val="NoSpacing"/>
+        <w:rPr>
+          <w:rFonts w:eastAsiaTheme="minorHAnsi"/>
+          <w:kern w:val="2"/>
+          <w:lang w:val="nl-NL"/>
+          <w14:ligatures w14:val="standardContextual"/>
+        </w:rPr>
+      </w:pPr>
+    </w:p>
+    <w:p>
+      <w:pPr>
+        <w:pStyle w:val="NoSpacing"/>
+        <w:rPr>
+          <w:rFonts w:eastAsiaTheme="minorHAnsi"/>
+          <w:kern w:val="2"/>
+          <w:lang w:val="nl-NL"/>
+          <w14:ligatures w14:val="standardContextual"/>
+        </w:rPr>
+      </w:pPr>
+    </w:p>
+    <w:p>
+      <w:pPr>
+        <w:pStyle w:val="NoSpacing"/>
+        <w:rPr>
+          <w:rFonts w:eastAsiaTheme="minorHAnsi"/>
+          <w:kern w:val="2"/>
+          <w:lang w:val="nl-NL"/>
+          <w14:ligatures w14:val="standardContextual"/>
+        </w:rPr>
+      </w:pPr>
+    </w:p>
+    <w:p>
+      <w:pPr>
+        <w:pStyle w:val="NoSpacing"/>
+        <w:rPr>
+          <w:rFonts w:eastAsiaTheme="minorHAnsi"/>
+          <w:kern w:val="2"/>
+          <w:lang w:val="nl-NL"/>
+          <w14:ligatures w14:val="standardContextual"/>
+        </w:rPr>
+      </w:pPr>
+    </w:p>
+    <w:p>
+      <w:pPr>
+        <w:pStyle w:val="NoSpacing"/>
+        <w:rPr>
+          <w:rFonts w:eastAsiaTheme="minorHAnsi"/>
+          <w:kern w:val="2"/>
+          <w:lang w:val="nl-NL"/>
+          <w14:ligatures w14:val="standardContextual"/>
+        </w:rPr>
+      </w:pPr>
+    </w:p>
+    <w:p>
+      <w:pPr>
+        <w:pStyle w:val="NoSpacing"/>
+        <w:rPr>
+          <w:rFonts w:eastAsiaTheme="minorHAnsi"/>
+          <w:kern w:val="2"/>
+          <w:lang w:val="nl-NL"/>
+          <w14:ligatures w14:val="standardContextual"/>
+        </w:rPr>
+      </w:pPr>
+    </w:p>
+    <w:p>
+      <w:pPr>
+        <w:pStyle w:val="NoSpacing"/>
+        <w:rPr>
+          <w:rFonts w:eastAsiaTheme="minorHAnsi"/>
+          <w:kern w:val="2"/>
+          <w:lang w:val="nl-NL"/>
+          <w14:ligatures w14:val="standardContextual"/>
+        </w:rPr>
+      </w:pPr>
+    </w:p>
+    <w:p>
+      <w:pPr>
+        <w:pStyle w:val="NoSpacing"/>
+        <w:rPr>
+          <w:rFonts w:eastAsiaTheme="minorHAnsi"/>
+          <w:kern w:val="2"/>
+          <w:lang w:val="nl-NL"/>
+          <w14:ligatures w14:val="standardContextual"/>
+        </w:rPr>
+      </w:pPr>
+    </w:p>
+    <w:p>
+      <w:pPr>
+        <w:pStyle w:val="NoSpacing"/>
+        <w:rPr>
+          <w:rFonts w:eastAsiaTheme="minorHAnsi"/>
+          <w:kern w:val="2"/>
+          <w:lang w:val="nl-NL"/>
+          <w14:ligatures w14:val="standardContextual"/>
+        </w:rPr>
+      </w:pPr>
+    </w:p>
+    <w:p>
+      <w:pPr>
+        <w:pStyle w:val="NoSpacing"/>
         <w:rPr>
           <w:noProof/>
           <w:lang w:val="nl-NL"/>
         </w:rPr>
-        <w:t xml:space="preserve"> </w:t>
-      </w:r>
+      </w:pPr>
+    </w:p>
+    <w:p>
+      <w:pPr>
+        <w:pStyle w:val="NoSpacing"/>
+        <w:rPr>
+          <w:rFonts w:eastAsiaTheme="minorHAnsi"/>
+          <w:kern w:val="2"/>
+          <w:lang w:val="nl-NL"/>
+          <w14:ligatures w14:val="standardContextual"/>
+        </w:rPr>
+      </w:pPr>
       <w:r>
         <w:rPr>
           <w:noProof/>
           <w:lang w:val="nl-NL"/>
         </w:rPr>
-        <w:t>Na het inloggen stuurt de applicatie een verzoek naar de Google API, inclusief de authenticatietoken van de ingelogde gebruiker. De data verkregen van de Google API wordt vervolgens doorgestuurd naar onze REST API. Deze gegevens worden verwerkt en opgeslagen om vervolgens te worden weergegeven op onze website.</w:t>
+        <w:t xml:space="preserve">Vervolgens stuurt de </w:t>
+      </w:r>
+      <w:r>
+        <w:rPr>
+          <w:noProof/>
+          <w:lang w:val="nl-NL"/>
+        </w:rPr>
+        <w:t>applicatie een verzoek naar de Google API, inclusief de authenticatietoken van de ingelogde gebruiker. De data verkregen van de Google API wordt vervolgens doorgestuurd naar onze REST API. Deze gegevens worden verwerkt en opgeslagen om vervolgens te worden weerge</w:t>
+      </w:r>
+      <w:r>
+        <w:rPr>
+          <w:noProof/>
+          <w:lang w:val="nl-NL"/>
+        </w:rPr>
+        <w:t>ve</w:t>
+      </w:r>
+      <w:r>
+        <w:rPr>
+          <w:noProof/>
+          <w:lang w:val="nl-NL"/>
+        </w:rPr>
+        <w:t>n op onze website.</w:t>
       </w:r>
     </w:p>
     <w:p>
@@ -14898,7 +15131,7 @@
                     <pic:cNvPicPr/>
                   </pic:nvPicPr>
                   <pic:blipFill>
-                    <a:blip r:embed="rId16">
+                    <a:blip r:embed="rId17">
                       <a:extLst>
                         <a:ext uri="{28A0092B-C50C-407E-A947-70E740481C1C}">
                           <a14:useLocalDpi xmlns:a14="http://schemas.microsoft.com/office/drawing/2010/main" val="0"/>
@@ -14927,6 +15160,17 @@
     </w:p>
     <w:p>
       <w:pPr>
+        <w:pStyle w:val="Heading1"/>
+      </w:pPr>
+      <w:bookmarkStart w:id="16" w:name="_Toc153536257"/>
+      <w:r>
+        <w:lastRenderedPageBreak/>
+        <w:t>Welke technische en functionele vereisten zijn nodig voor het ontwikkelen van een systeem dat in staat is om gegevens van externe API’s te verzamelen en deze gegevens weer te geven?</w:t>
+      </w:r>
+      <w:bookmarkEnd w:id="16"/>
+    </w:p>
+    <w:p>
+      <w:pPr>
         <w:pStyle w:val="NoSpacing"/>
         <w:rPr>
           <w:sz w:val="24"/>
@@ -14937,67 +15181,46 @@
     </w:p>
     <w:p>
       <w:pPr>
-        <w:pStyle w:val="Heading1"/>
-      </w:pPr>
-      <w:bookmarkStart w:id="17" w:name="_Toc153536257"/>
-      <w:r>
-        <w:lastRenderedPageBreak/>
-        <w:t>Welke technische en functionele vereisten zijn nodig voor het ontwikkelen van een systeem dat in staat is om gegevens van externe API’s te verzamelen en deze gegevens weer te geven?</w:t>
+        <w:pStyle w:val="NoSpacing"/>
+        <w:rPr>
+          <w:rFonts w:eastAsiaTheme="minorHAnsi"/>
+          <w:lang w:val="nl-NL"/>
+        </w:rPr>
+      </w:pPr>
+      <w:r>
+        <w:rPr>
+          <w:rFonts w:eastAsiaTheme="minorHAnsi"/>
+          <w:lang w:val="nl-NL"/>
+        </w:rPr>
+        <w:t>Ik heb overleg gevoerd met mijn stagebegeleider en collega Ruben, die actief betrokken is geweest bij het Move4Vitality-project. Gedurende dit gesprek hebben zij mij op de hoogte gebracht van de operationele werking van het bestaande systeem en potentiële verbeterpunten voor mijn toegewezen project. Ruben heeft specifiek de technische vereisten van het project doorgenomen, waaronder de benodigde programmeertalen en software.</w:t>
+      </w:r>
+    </w:p>
+    <w:p>
+      <w:pPr>
+        <w:pStyle w:val="NoSpacing"/>
+        <w:rPr>
+          <w:rFonts w:eastAsiaTheme="minorHAnsi"/>
+          <w:lang w:val="nl-NL"/>
+        </w:rPr>
+      </w:pPr>
+    </w:p>
+    <w:p>
+      <w:pPr>
+        <w:pStyle w:val="Heading2"/>
+        <w:rPr>
+          <w:rFonts w:eastAsiaTheme="minorHAnsi"/>
+        </w:rPr>
+      </w:pPr>
+      <w:bookmarkStart w:id="17" w:name="_Toc153536258"/>
+      <w:r>
+        <w:rPr>
+          <w:rFonts w:eastAsiaTheme="minorHAnsi"/>
+        </w:rPr>
+        <w:t>Functionele vereisten</w:t>
       </w:r>
       <w:bookmarkEnd w:id="17"/>
     </w:p>
     <w:p>
-      <w:pPr>
-        <w:pStyle w:val="NoSpacing"/>
-        <w:rPr>
-          <w:sz w:val="24"/>
-          <w:szCs w:val="24"/>
-          <w:lang w:val="nl-NL"/>
-        </w:rPr>
-      </w:pPr>
-    </w:p>
-    <w:p>
-      <w:pPr>
-        <w:pStyle w:val="NoSpacing"/>
-        <w:rPr>
-          <w:rFonts w:eastAsiaTheme="minorHAnsi"/>
-          <w:lang w:val="nl-NL"/>
-        </w:rPr>
-      </w:pPr>
-      <w:r>
-        <w:rPr>
-          <w:rFonts w:eastAsiaTheme="minorHAnsi"/>
-          <w:lang w:val="nl-NL"/>
-        </w:rPr>
-        <w:t>Ik heb overleg gevoerd met mijn stagebegeleider en collega Ruben, die actief betrokken is geweest bij het Move4Vitality-project. Gedurende dit gesprek hebben zij mij op de hoogte gebracht van de operationele werking van het bestaande systeem en potentiële verbeterpunten voor mijn toegewezen project. Ruben heeft specifiek de technische vereisten van het project doorgenomen, waaronder de benodigde programmeertalen en software.</w:t>
-      </w:r>
-    </w:p>
-    <w:p>
-      <w:pPr>
-        <w:pStyle w:val="NoSpacing"/>
-        <w:rPr>
-          <w:rFonts w:eastAsiaTheme="minorHAnsi"/>
-          <w:lang w:val="nl-NL"/>
-        </w:rPr>
-      </w:pPr>
-    </w:p>
-    <w:p>
-      <w:pPr>
-        <w:pStyle w:val="Heading2"/>
-        <w:rPr>
-          <w:rFonts w:eastAsiaTheme="minorHAnsi"/>
-        </w:rPr>
-      </w:pPr>
-      <w:bookmarkStart w:id="18" w:name="_Toc153536258"/>
-      <w:r>
-        <w:rPr>
-          <w:rFonts w:eastAsiaTheme="minorHAnsi"/>
-        </w:rPr>
-        <w:t>Functionele vereisten</w:t>
-      </w:r>
-      <w:bookmarkEnd w:id="18"/>
-    </w:p>
-    <w:p>
       <w:r>
         <w:t>O</w:t>
       </w:r>
@@ -15005,7 +15228,13 @@
         <w:t xml:space="preserve">m </w:t>
       </w:r>
       <w:r>
-        <w:t>erachter te komen wat een deelnemer in de applicatie moet kunnen doen heb ik flowchart opgesteld hierdoor is het overzichtelijk hoe de deelnemer door de applicatie heenloopt.</w:t>
+        <w:t xml:space="preserve">erachter te komen wat een deelnemer in de applicatie moet kunnen doen heb ik </w:t>
+      </w:r>
+      <w:r>
+        <w:t xml:space="preserve">een </w:t>
+      </w:r>
+      <w:r>
+        <w:t>flowchart opgesteld hierdoor is het overzichtelijk hoe de deelnemer door de applicatie heenloopt.</w:t>
       </w:r>
     </w:p>
     <w:p>
@@ -15034,7 +15263,7 @@
                     </pic:cNvPicPr>
                   </pic:nvPicPr>
                   <pic:blipFill>
-                    <a:blip r:embed="rId17">
+                    <a:blip r:embed="rId18">
                       <a:extLst>
                         <a:ext uri="{28A0092B-C50C-407E-A947-70E740481C1C}">
                           <a14:useLocalDpi xmlns:a14="http://schemas.microsoft.com/office/drawing/2010/main" val="0"/>
@@ -15069,7 +15298,7 @@
     <w:p>
       <w:r>
         <w:br/>
-        <w:t>Door middel van deze flowchart heb ik een lijst van gebruikersverhalen opgesteld om de taken van elke gebruiker te definiëren. Hierop volgend heb ik Planning Poker toegepast om een gedegen schatting te maken van de complexiteit van deze functionaliteiten, zodat ik ze kon integreren in mijn projectplanning. Bovendien heb ik use cases ontwikkeld voor mijn gebruikersverhalen, om beter inzicht te verkrijgen in hoe gebruikers in aanraking komen met deze functionaliteiten.</w:t>
+        <w:t>Doormiddel van deze flowchart heb ik een lijst van gebruikersverhalen opgesteld om de taken van elke gebruiker te definiëren. Hierop volgend heb ik Planning Poker toegepast om een schatting te maken van de complexiteit van deze functionaliteiten, zodat ik ze kon integreren in mijn projectplanning. Bovendien heb ik use cases ontwikkeld voor mijn gebruikersverhalen, om beter inzicht te verkrijgen in hoe gebruikers in aanraking komen met deze functionaliteiten.</w:t>
       </w:r>
     </w:p>
     <w:p/>
@@ -15077,12 +15306,12 @@
       <w:pPr>
         <w:pStyle w:val="Heading3"/>
       </w:pPr>
-      <w:bookmarkStart w:id="19" w:name="_Toc153536259"/>
+      <w:bookmarkStart w:id="18" w:name="_Toc153536259"/>
       <w:r>
         <w:lastRenderedPageBreak/>
         <w:t>Moscow Diagram</w:t>
       </w:r>
-      <w:bookmarkEnd w:id="19"/>
+      <w:bookmarkEnd w:id="18"/>
     </w:p>
     <w:p>
       <w:r>
@@ -15287,7 +15516,7 @@
           </w:tcPr>
           <w:p>
             <w:r>
-              <w:t>Als deelnemer wil ik kunnen inloggen via Apple</w:t>
+              <w:t>Als fysiotherapeut wil ik gezondheidsdata kunnen inzien via een dashboard.</w:t>
             </w:r>
           </w:p>
           <w:p/>
@@ -15334,10 +15563,9 @@
           </w:tcPr>
           <w:p>
             <w:r>
-              <w:t>Als deelnemer kan ik niet mijn fit bit koppelen.</w:t>
+              <w:t xml:space="preserve">Als fysiotherapeut kan ik andere data inzien van Health Connect </w:t>
             </w:r>
           </w:p>
-          <w:p/>
         </w:tc>
       </w:tr>
       <w:tr>
@@ -15423,7 +15651,11 @@
               <w:right w:w="108" w:type="dxa"/>
             </w:tcMar>
           </w:tcPr>
-          <w:p/>
+          <w:p>
+            <w:r>
+              <w:t>Als fysiotherapeut kan ik  andere data inzien van Google Fit</w:t>
+            </w:r>
+          </w:p>
         </w:tc>
       </w:tr>
       <w:tr>
@@ -15451,6 +15683,103 @@
             <w:r>
               <w:t>Als deelnemer moet ik mijn health connect kunnen koppelen aan de app op android.</w:t>
             </w:r>
+          </w:p>
+        </w:tc>
+        <w:tc>
+          <w:tcPr>
+            <w:tcW w:w="2410" w:type="dxa"/>
+            <w:tcBorders>
+              <w:top w:val="single" w:sz="4" w:space="0" w:color="999999"/>
+              <w:left w:val="single" w:sz="4" w:space="0" w:color="999999"/>
+              <w:bottom w:val="single" w:sz="4" w:space="0" w:color="999999"/>
+              <w:right w:val="single" w:sz="4" w:space="0" w:color="999999"/>
+            </w:tcBorders>
+            <w:shd w:val="clear" w:color="auto" w:fill="auto"/>
+            <w:tcMar>
+              <w:top w:w="0" w:type="dxa"/>
+              <w:left w:w="108" w:type="dxa"/>
+              <w:bottom w:w="0" w:type="dxa"/>
+              <w:right w:w="108" w:type="dxa"/>
+            </w:tcMar>
+          </w:tcPr>
+          <w:p/>
+        </w:tc>
+        <w:tc>
+          <w:tcPr>
+            <w:tcW w:w="2410" w:type="dxa"/>
+            <w:tcBorders>
+              <w:top w:val="single" w:sz="4" w:space="0" w:color="999999"/>
+              <w:left w:val="single" w:sz="4" w:space="0" w:color="999999"/>
+              <w:bottom w:val="single" w:sz="4" w:space="0" w:color="999999"/>
+              <w:right w:val="single" w:sz="4" w:space="0" w:color="999999"/>
+            </w:tcBorders>
+            <w:shd w:val="clear" w:color="auto" w:fill="auto"/>
+            <w:tcMar>
+              <w:top w:w="0" w:type="dxa"/>
+              <w:left w:w="108" w:type="dxa"/>
+              <w:bottom w:w="0" w:type="dxa"/>
+              <w:right w:w="108" w:type="dxa"/>
+            </w:tcMar>
+          </w:tcPr>
+          <w:p/>
+        </w:tc>
+        <w:tc>
+          <w:tcPr>
+            <w:tcW w:w="2410" w:type="dxa"/>
+            <w:tcBorders>
+              <w:top w:val="single" w:sz="4" w:space="0" w:color="999999"/>
+              <w:left w:val="single" w:sz="4" w:space="0" w:color="999999"/>
+              <w:bottom w:val="single" w:sz="4" w:space="0" w:color="999999"/>
+              <w:right w:val="single" w:sz="4" w:space="0" w:color="999999"/>
+            </w:tcBorders>
+            <w:shd w:val="clear" w:color="auto" w:fill="auto"/>
+            <w:tcMar>
+              <w:top w:w="0" w:type="dxa"/>
+              <w:left w:w="108" w:type="dxa"/>
+              <w:bottom w:w="0" w:type="dxa"/>
+              <w:right w:w="108" w:type="dxa"/>
+            </w:tcMar>
+          </w:tcPr>
+          <w:p>
+            <w:r>
+              <w:t>Als fysiotherapeut kan ik andere data inzien van Apple health</w:t>
+            </w:r>
+          </w:p>
+        </w:tc>
+      </w:tr>
+      <w:tr>
+        <w:trPr>
+          <w:trHeight w:val="1092"/>
+        </w:trPr>
+        <w:tc>
+          <w:tcPr>
+            <w:tcW w:w="2410" w:type="dxa"/>
+            <w:tcBorders>
+              <w:top w:val="single" w:sz="4" w:space="0" w:color="999999"/>
+              <w:left w:val="single" w:sz="4" w:space="0" w:color="999999"/>
+              <w:bottom w:val="single" w:sz="4" w:space="0" w:color="999999"/>
+              <w:right w:val="single" w:sz="4" w:space="0" w:color="999999"/>
+            </w:tcBorders>
+            <w:shd w:val="clear" w:color="auto" w:fill="auto"/>
+            <w:tcMar>
+              <w:top w:w="0" w:type="dxa"/>
+              <w:left w:w="108" w:type="dxa"/>
+              <w:bottom w:w="0" w:type="dxa"/>
+              <w:right w:w="108" w:type="dxa"/>
+            </w:tcMar>
+          </w:tcPr>
+          <w:p>
+            <w:r>
+              <w:t>Als fysiotherapeut wil ik de dagelijkse stappen kunnen inzien</w:t>
+            </w:r>
+          </w:p>
+          <w:p>
+            <w:pPr>
+              <w:rPr>
+                <w:b/>
+                <w:bCs/>
+              </w:rPr>
+            </w:pPr>
           </w:p>
         </w:tc>
         <w:tc>
@@ -15534,109 +15863,7 @@
           </w:tcPr>
           <w:p>
             <w:r>
-              <w:t>Als fysiotherapeut moet ik gezondheidsdata kunnen ophalen van een klant.</w:t>
-            </w:r>
-          </w:p>
-          <w:p>
-            <w:pPr>
-              <w:rPr>
-                <w:b/>
-                <w:bCs/>
-              </w:rPr>
-            </w:pPr>
-          </w:p>
-        </w:tc>
-        <w:tc>
-          <w:tcPr>
-            <w:tcW w:w="2410" w:type="dxa"/>
-            <w:tcBorders>
-              <w:top w:val="single" w:sz="4" w:space="0" w:color="999999"/>
-              <w:left w:val="single" w:sz="4" w:space="0" w:color="999999"/>
-              <w:bottom w:val="single" w:sz="4" w:space="0" w:color="999999"/>
-              <w:right w:val="single" w:sz="4" w:space="0" w:color="999999"/>
-            </w:tcBorders>
-            <w:shd w:val="clear" w:color="auto" w:fill="auto"/>
-            <w:tcMar>
-              <w:top w:w="0" w:type="dxa"/>
-              <w:left w:w="108" w:type="dxa"/>
-              <w:bottom w:w="0" w:type="dxa"/>
-              <w:right w:w="108" w:type="dxa"/>
-            </w:tcMar>
-          </w:tcPr>
-          <w:p>
-            <w:r>
-              <w:t>Als fysiotherapeut wil ik gezondheidsdata kunnen inzien via een dashboard.</w:t>
-            </w:r>
-          </w:p>
-          <w:p/>
-        </w:tc>
-        <w:tc>
-          <w:tcPr>
-            <w:tcW w:w="2410" w:type="dxa"/>
-            <w:tcBorders>
-              <w:top w:val="single" w:sz="4" w:space="0" w:color="999999"/>
-              <w:left w:val="single" w:sz="4" w:space="0" w:color="999999"/>
-              <w:bottom w:val="single" w:sz="4" w:space="0" w:color="999999"/>
-              <w:right w:val="single" w:sz="4" w:space="0" w:color="999999"/>
-            </w:tcBorders>
-            <w:shd w:val="clear" w:color="auto" w:fill="auto"/>
-            <w:tcMar>
-              <w:top w:w="0" w:type="dxa"/>
-              <w:left w:w="108" w:type="dxa"/>
-              <w:bottom w:w="0" w:type="dxa"/>
-              <w:right w:w="108" w:type="dxa"/>
-            </w:tcMar>
-          </w:tcPr>
-          <w:p/>
-        </w:tc>
-        <w:tc>
-          <w:tcPr>
-            <w:tcW w:w="2410" w:type="dxa"/>
-            <w:tcBorders>
-              <w:top w:val="single" w:sz="4" w:space="0" w:color="999999"/>
-              <w:left w:val="single" w:sz="4" w:space="0" w:color="999999"/>
-              <w:bottom w:val="single" w:sz="4" w:space="0" w:color="999999"/>
-              <w:right w:val="single" w:sz="4" w:space="0" w:color="999999"/>
-            </w:tcBorders>
-            <w:shd w:val="clear" w:color="auto" w:fill="auto"/>
-            <w:tcMar>
-              <w:top w:w="0" w:type="dxa"/>
-              <w:left w:w="108" w:type="dxa"/>
-              <w:bottom w:w="0" w:type="dxa"/>
-              <w:right w:w="108" w:type="dxa"/>
-            </w:tcMar>
-          </w:tcPr>
-          <w:p>
-            <w:r>
-              <w:t>Als deelnemer kan ik niet mijn iWatch koppelen.</w:t>
-            </w:r>
-          </w:p>
-        </w:tc>
-      </w:tr>
-      <w:tr>
-        <w:trPr>
-          <w:trHeight w:val="1092"/>
-        </w:trPr>
-        <w:tc>
-          <w:tcPr>
-            <w:tcW w:w="2410" w:type="dxa"/>
-            <w:tcBorders>
-              <w:top w:val="single" w:sz="4" w:space="0" w:color="999999"/>
-              <w:left w:val="single" w:sz="4" w:space="0" w:color="999999"/>
-              <w:bottom w:val="single" w:sz="4" w:space="0" w:color="999999"/>
-              <w:right w:val="single" w:sz="4" w:space="0" w:color="999999"/>
-            </w:tcBorders>
-            <w:shd w:val="clear" w:color="auto" w:fill="auto"/>
-            <w:tcMar>
-              <w:top w:w="0" w:type="dxa"/>
-              <w:left w:w="108" w:type="dxa"/>
-              <w:bottom w:w="0" w:type="dxa"/>
-              <w:right w:w="108" w:type="dxa"/>
-            </w:tcMar>
-          </w:tcPr>
-          <w:p>
-            <w:r>
-              <w:t>Als deelnemer moet toestemming kunnen geven om mijn gegevens te delen.</w:t>
+              <w:t>Als fysiotherapeut wil ik de afstand afgelegd door een deelnemer kunnen inzien.</w:t>
             </w:r>
           </w:p>
         </w:tc>
@@ -15721,7 +15948,7 @@
           </w:tcPr>
           <w:p>
             <w:r>
-              <w:t>Als fysiotherapeut wil ik dat de gezondheidsdata van klanten elke x aantal uur wordt opgeslagen.</w:t>
+              <w:t>Als deelnemer moet toestemming kunnen geven om mijn gegevens te delen.</w:t>
             </w:r>
           </w:p>
         </w:tc>
@@ -15784,25 +16011,22 @@
         </w:tc>
       </w:tr>
     </w:tbl>
-    <w:p>
-      <w:r>
-        <w:br/>
-      </w:r>
-    </w:p>
     <w:p/>
     <w:p/>
     <w:p/>
     <w:p/>
+    <w:p/>
+    <w:p/>
     <w:p>
       <w:pPr>
         <w:pStyle w:val="Heading3"/>
       </w:pPr>
-      <w:bookmarkStart w:id="20" w:name="_Toc153536260"/>
+      <w:bookmarkStart w:id="19" w:name="_Toc153536260"/>
       <w:r>
         <w:lastRenderedPageBreak/>
         <w:t>Gebruikersverhalen</w:t>
       </w:r>
-      <w:bookmarkEnd w:id="20"/>
+      <w:bookmarkEnd w:id="19"/>
     </w:p>
     <w:p>
       <w:r>
@@ -15909,12 +16133,12 @@
             </w:tcMar>
           </w:tcPr>
           <w:p>
-            <w:bookmarkStart w:id="21" w:name="_Hlk147219517"/>
+            <w:bookmarkStart w:id="20" w:name="_Hlk147219517"/>
             <w:r>
               <w:t>Als deelnemer moet ik mijn apple gezondheid kunnen koppelen aan de app op ios</w:t>
             </w:r>
           </w:p>
-          <w:bookmarkEnd w:id="21"/>
+          <w:bookmarkEnd w:id="20"/>
           <w:p>
             <w:pPr>
               <w:rPr>
@@ -15943,7 +16167,7 @@
           </w:tcPr>
           <w:p>
             <w:r>
-              <w:t>8</w:t>
+              <w:t>12</w:t>
             </w:r>
           </w:p>
         </w:tc>
@@ -15991,7 +16215,7 @@
           </w:tcPr>
           <w:p>
             <w:r>
-              <w:t>8</w:t>
+              <w:t>12</w:t>
             </w:r>
           </w:p>
         </w:tc>
@@ -16037,53 +16261,9 @@
               <w:right w:w="108" w:type="dxa"/>
             </w:tcMar>
           </w:tcPr>
-          <w:p/>
-        </w:tc>
-      </w:tr>
-      <w:tr>
-        <w:tc>
-          <w:tcPr>
-            <w:tcW w:w="4537" w:type="dxa"/>
-            <w:tcBorders>
-              <w:top w:val="single" w:sz="4" w:space="0" w:color="999999"/>
-              <w:left w:val="single" w:sz="4" w:space="0" w:color="999999"/>
-              <w:bottom w:val="single" w:sz="4" w:space="0" w:color="999999"/>
-              <w:right w:val="single" w:sz="4" w:space="0" w:color="999999"/>
-            </w:tcBorders>
-            <w:shd w:val="clear" w:color="auto" w:fill="auto"/>
-            <w:tcMar>
-              <w:top w:w="0" w:type="dxa"/>
-              <w:left w:w="108" w:type="dxa"/>
-              <w:bottom w:w="0" w:type="dxa"/>
-              <w:right w:w="108" w:type="dxa"/>
-            </w:tcMar>
-          </w:tcPr>
           <w:p>
             <w:r>
-              <w:t>Als deelnemer moet ik toestemming kunnen geven om mijn gegevens te delen.</w:t>
-            </w:r>
-          </w:p>
-        </w:tc>
-        <w:tc>
-          <w:tcPr>
-            <w:tcW w:w="4525" w:type="dxa"/>
-            <w:tcBorders>
-              <w:top w:val="single" w:sz="4" w:space="0" w:color="999999"/>
-              <w:left w:val="single" w:sz="4" w:space="0" w:color="999999"/>
-              <w:bottom w:val="single" w:sz="4" w:space="0" w:color="999999"/>
-              <w:right w:val="single" w:sz="4" w:space="0" w:color="999999"/>
-            </w:tcBorders>
-            <w:shd w:val="clear" w:color="auto" w:fill="auto"/>
-            <w:tcMar>
-              <w:top w:w="0" w:type="dxa"/>
-              <w:left w:w="108" w:type="dxa"/>
-              <w:bottom w:w="0" w:type="dxa"/>
-              <w:right w:w="108" w:type="dxa"/>
-            </w:tcMar>
-          </w:tcPr>
-          <w:p>
-            <w:r>
-              <w:t>5</w:t>
+              <w:t>12</w:t>
             </w:r>
           </w:p>
         </w:tc>
@@ -16108,16 +16288,8 @@
           </w:tcPr>
           <w:p>
             <w:r>
-              <w:t>Als fysiotherapeut wil ik gezondheidsdata kunnen inzien via een dashboard.</w:t>
-            </w:r>
-          </w:p>
-          <w:p>
-            <w:pPr>
-              <w:rPr>
-                <w:b/>
-                <w:bCs/>
-              </w:rPr>
-            </w:pPr>
+              <w:t>Als deelnemer moet ik toestemming kunnen geven om mijn gegevens te delen.</w:t>
+            </w:r>
           </w:p>
         </w:tc>
         <w:tc>
@@ -16139,7 +16311,7 @@
           </w:tcPr>
           <w:p>
             <w:r>
-              <w:t>13</w:t>
+              <w:t>5</w:t>
             </w:r>
           </w:p>
         </w:tc>
@@ -16164,8 +16336,16 @@
           </w:tcPr>
           <w:p>
             <w:r>
-              <w:t>Als fysiotherapeut wil ik dat de dagelijkse stappen verzameld en verwerkt worden.</w:t>
-            </w:r>
+              <w:t>Als fysiotherapeut wil ik gezondheidsdata kunnen inzien via een dashboard.</w:t>
+            </w:r>
+          </w:p>
+          <w:p>
+            <w:pPr>
+              <w:rPr>
+                <w:b/>
+                <w:bCs/>
+              </w:rPr>
+            </w:pPr>
           </w:p>
         </w:tc>
         <w:tc>
@@ -16187,7 +16367,7 @@
           </w:tcPr>
           <w:p>
             <w:r>
-              <w:t>5</w:t>
+              <w:t>13</w:t>
             </w:r>
           </w:p>
         </w:tc>
@@ -16212,7 +16392,7 @@
           </w:tcPr>
           <w:p>
             <w:r>
-              <w:t>Als fysiotherapeut wil dat het basaal metabolisme verzameld en verwerkt word.</w:t>
+              <w:t>Als fysiotherapeut wil ik dat de dagelijkse stappen verzameld en verwerkt worden.</w:t>
             </w:r>
           </w:p>
         </w:tc>
@@ -16259,58 +16439,8 @@
             </w:tcMar>
           </w:tcPr>
           <w:p>
-            <w:bookmarkStart w:id="22" w:name="_Hlk147236881"/>
-            <w:r>
-              <w:t>Als fysiotherapeut wil ik dat het aantal verbrande calorieën verzameld en verwerkt word.</w:t>
-            </w:r>
-          </w:p>
-        </w:tc>
-        <w:tc>
-          <w:tcPr>
-            <w:tcW w:w="4525" w:type="dxa"/>
-            <w:tcBorders>
-              <w:top w:val="single" w:sz="4" w:space="0" w:color="999999"/>
-              <w:left w:val="single" w:sz="4" w:space="0" w:color="999999"/>
-              <w:bottom w:val="single" w:sz="4" w:space="0" w:color="999999"/>
-              <w:right w:val="single" w:sz="4" w:space="0" w:color="999999"/>
-            </w:tcBorders>
-            <w:shd w:val="clear" w:color="auto" w:fill="auto"/>
-            <w:tcMar>
-              <w:top w:w="0" w:type="dxa"/>
-              <w:left w:w="108" w:type="dxa"/>
-              <w:bottom w:w="0" w:type="dxa"/>
-              <w:right w:w="108" w:type="dxa"/>
-            </w:tcMar>
-          </w:tcPr>
-          <w:p>
-            <w:r>
-              <w:t>5</w:t>
-            </w:r>
-          </w:p>
-        </w:tc>
-      </w:tr>
-      <w:bookmarkEnd w:id="22"/>
-      <w:tr>
-        <w:tc>
-          <w:tcPr>
-            <w:tcW w:w="4537" w:type="dxa"/>
-            <w:tcBorders>
-              <w:top w:val="single" w:sz="4" w:space="0" w:color="999999"/>
-              <w:left w:val="single" w:sz="4" w:space="0" w:color="999999"/>
-              <w:bottom w:val="single" w:sz="4" w:space="0" w:color="999999"/>
-              <w:right w:val="single" w:sz="4" w:space="0" w:color="999999"/>
-            </w:tcBorders>
-            <w:shd w:val="clear" w:color="auto" w:fill="auto"/>
-            <w:tcMar>
-              <w:top w:w="0" w:type="dxa"/>
-              <w:left w:w="108" w:type="dxa"/>
-              <w:bottom w:w="0" w:type="dxa"/>
-              <w:right w:w="108" w:type="dxa"/>
-            </w:tcMar>
-          </w:tcPr>
-          <w:p>
-            <w:r>
-              <w:t>Als fysiotherapeut wil ik dat de hoeveelheid tredes die de deelnemer oploopt verzameld en verwerkt word.</w:t>
+            <w:r>
+              <w:t>Als fysiotherapeut wil ik dat de afstand afgelegd door een gebruiker verzameld en verwerkt word</w:t>
             </w:r>
           </w:p>
         </w:tc>
@@ -16358,7 +16488,7 @@
           </w:tcPr>
           <w:p>
             <w:r>
-              <w:t>Als fysiotherapeut wil ik dat de wandelsnelheid verzamelt en verwerkt word.</w:t>
+              <w:t>Als fysiotherapeut wil ik meerdere grafiek opties bij het weergeven van klant data</w:t>
             </w:r>
           </w:p>
         </w:tc>
@@ -16381,7 +16511,7 @@
           </w:tcPr>
           <w:p>
             <w:r>
-              <w:t>5</w:t>
+              <w:t>13</w:t>
             </w:r>
           </w:p>
         </w:tc>
@@ -16406,7 +16536,7 @@
           </w:tcPr>
           <w:p>
             <w:r>
-              <w:t>Als fysiotherapeut wil ik dat de beweegminuten verzameld en verwerkt worden.</w:t>
+              <w:t>Als fysiotherapeut wil ik dat gegevens van meerdere koppelingen samen te voegen in één overzichtelijk dashboard.</w:t>
             </w:r>
           </w:p>
         </w:tc>
@@ -16429,151 +16559,6 @@
           </w:tcPr>
           <w:p>
             <w:r>
-              <w:t>5</w:t>
-            </w:r>
-          </w:p>
-        </w:tc>
-      </w:tr>
-      <w:tr>
-        <w:tc>
-          <w:tcPr>
-            <w:tcW w:w="4537" w:type="dxa"/>
-            <w:tcBorders>
-              <w:top w:val="single" w:sz="4" w:space="0" w:color="999999"/>
-              <w:left w:val="single" w:sz="4" w:space="0" w:color="999999"/>
-              <w:bottom w:val="single" w:sz="4" w:space="0" w:color="999999"/>
-              <w:right w:val="single" w:sz="4" w:space="0" w:color="999999"/>
-            </w:tcBorders>
-            <w:shd w:val="clear" w:color="auto" w:fill="auto"/>
-            <w:tcMar>
-              <w:top w:w="0" w:type="dxa"/>
-              <w:left w:w="108" w:type="dxa"/>
-              <w:bottom w:w="0" w:type="dxa"/>
-              <w:right w:w="108" w:type="dxa"/>
-            </w:tcMar>
-          </w:tcPr>
-          <w:p>
-            <w:r>
-              <w:t>Als fysiotherapeut wil ik dat de gezondheidsdata van klanten elke x aantal uur wordt opgeslagen.</w:t>
-            </w:r>
-          </w:p>
-        </w:tc>
-        <w:tc>
-          <w:tcPr>
-            <w:tcW w:w="4525" w:type="dxa"/>
-            <w:tcBorders>
-              <w:top w:val="single" w:sz="4" w:space="0" w:color="999999"/>
-              <w:left w:val="single" w:sz="4" w:space="0" w:color="999999"/>
-              <w:bottom w:val="single" w:sz="4" w:space="0" w:color="999999"/>
-              <w:right w:val="single" w:sz="4" w:space="0" w:color="999999"/>
-            </w:tcBorders>
-            <w:shd w:val="clear" w:color="auto" w:fill="auto"/>
-            <w:tcMar>
-              <w:top w:w="0" w:type="dxa"/>
-              <w:left w:w="108" w:type="dxa"/>
-              <w:bottom w:w="0" w:type="dxa"/>
-              <w:right w:w="108" w:type="dxa"/>
-            </w:tcMar>
-          </w:tcPr>
-          <w:p>
-            <w:r>
-              <w:t>8</w:t>
-            </w:r>
-          </w:p>
-        </w:tc>
-      </w:tr>
-      <w:tr>
-        <w:tc>
-          <w:tcPr>
-            <w:tcW w:w="4537" w:type="dxa"/>
-            <w:tcBorders>
-              <w:top w:val="single" w:sz="4" w:space="0" w:color="999999"/>
-              <w:left w:val="single" w:sz="4" w:space="0" w:color="999999"/>
-              <w:bottom w:val="single" w:sz="4" w:space="0" w:color="999999"/>
-              <w:right w:val="single" w:sz="4" w:space="0" w:color="999999"/>
-            </w:tcBorders>
-            <w:shd w:val="clear" w:color="auto" w:fill="auto"/>
-            <w:tcMar>
-              <w:top w:w="0" w:type="dxa"/>
-              <w:left w:w="108" w:type="dxa"/>
-              <w:bottom w:w="0" w:type="dxa"/>
-              <w:right w:w="108" w:type="dxa"/>
-            </w:tcMar>
-          </w:tcPr>
-          <w:p>
-            <w:r>
-              <w:t>Als fysiotherapeut wil ik meerdere grafiek opties bij het weergeven van klant data</w:t>
-            </w:r>
-          </w:p>
-        </w:tc>
-        <w:tc>
-          <w:tcPr>
-            <w:tcW w:w="4525" w:type="dxa"/>
-            <w:tcBorders>
-              <w:top w:val="single" w:sz="4" w:space="0" w:color="999999"/>
-              <w:left w:val="single" w:sz="4" w:space="0" w:color="999999"/>
-              <w:bottom w:val="single" w:sz="4" w:space="0" w:color="999999"/>
-              <w:right w:val="single" w:sz="4" w:space="0" w:color="999999"/>
-            </w:tcBorders>
-            <w:shd w:val="clear" w:color="auto" w:fill="auto"/>
-            <w:tcMar>
-              <w:top w:w="0" w:type="dxa"/>
-              <w:left w:w="108" w:type="dxa"/>
-              <w:bottom w:w="0" w:type="dxa"/>
-              <w:right w:w="108" w:type="dxa"/>
-            </w:tcMar>
-          </w:tcPr>
-          <w:p>
-            <w:r>
-              <w:t>13</w:t>
-            </w:r>
-          </w:p>
-        </w:tc>
-      </w:tr>
-      <w:tr>
-        <w:tc>
-          <w:tcPr>
-            <w:tcW w:w="4537" w:type="dxa"/>
-            <w:tcBorders>
-              <w:top w:val="single" w:sz="4" w:space="0" w:color="999999"/>
-              <w:left w:val="single" w:sz="4" w:space="0" w:color="999999"/>
-              <w:bottom w:val="single" w:sz="4" w:space="0" w:color="999999"/>
-              <w:right w:val="single" w:sz="4" w:space="0" w:color="999999"/>
-            </w:tcBorders>
-            <w:shd w:val="clear" w:color="auto" w:fill="auto"/>
-            <w:tcMar>
-              <w:top w:w="0" w:type="dxa"/>
-              <w:left w:w="108" w:type="dxa"/>
-              <w:bottom w:w="0" w:type="dxa"/>
-              <w:right w:w="108" w:type="dxa"/>
-            </w:tcMar>
-          </w:tcPr>
-          <w:p>
-            <w:r>
-              <w:lastRenderedPageBreak/>
-              <w:t>Als fysiotherapeut wil ik dat gegevens van meerdere koppelingen samen te voegen in één overzichtelijk dashboard.</w:t>
-            </w:r>
-          </w:p>
-        </w:tc>
-        <w:tc>
-          <w:tcPr>
-            <w:tcW w:w="4525" w:type="dxa"/>
-            <w:tcBorders>
-              <w:top w:val="single" w:sz="4" w:space="0" w:color="999999"/>
-              <w:left w:val="single" w:sz="4" w:space="0" w:color="999999"/>
-              <w:bottom w:val="single" w:sz="4" w:space="0" w:color="999999"/>
-              <w:right w:val="single" w:sz="4" w:space="0" w:color="999999"/>
-            </w:tcBorders>
-            <w:shd w:val="clear" w:color="auto" w:fill="auto"/>
-            <w:tcMar>
-              <w:top w:w="0" w:type="dxa"/>
-              <w:left w:w="108" w:type="dxa"/>
-              <w:bottom w:w="0" w:type="dxa"/>
-              <w:right w:w="108" w:type="dxa"/>
-            </w:tcMar>
-          </w:tcPr>
-          <w:p>
-            <w:r>
               <w:t>20</w:t>
             </w:r>
           </w:p>
@@ -16581,15 +16566,23 @@
       </w:tr>
     </w:tbl>
     <w:p/>
+    <w:p/>
+    <w:p/>
+    <w:p/>
+    <w:p/>
+    <w:p/>
+    <w:p/>
+    <w:p/>
     <w:p>
       <w:pPr>
         <w:pStyle w:val="Heading3"/>
       </w:pPr>
-      <w:bookmarkStart w:id="23" w:name="_Toc153536261"/>
-      <w:r>
+      <w:bookmarkStart w:id="21" w:name="_Toc153536261"/>
+      <w:r>
+        <w:lastRenderedPageBreak/>
         <w:t>Use-Cases</w:t>
       </w:r>
-      <w:bookmarkEnd w:id="23"/>
+      <w:bookmarkEnd w:id="21"/>
     </w:p>
     <w:p>
       <w:r>
@@ -16617,7 +16610,7 @@
                     <pic:cNvPicPr/>
                   </pic:nvPicPr>
                   <pic:blipFill>
-                    <a:blip r:embed="rId18">
+                    <a:blip r:embed="rId19">
                       <a:extLst>
                         <a:ext uri="{28A0092B-C50C-407E-A947-70E740481C1C}">
                           <a14:useLocalDpi xmlns:a14="http://schemas.microsoft.com/office/drawing/2010/main" val="0"/>
@@ -16673,7 +16666,7 @@
                     <pic:cNvPicPr/>
                   </pic:nvPicPr>
                   <pic:blipFill>
-                    <a:blip r:embed="rId19">
+                    <a:blip r:embed="rId20">
                       <a:extLst>
                         <a:ext uri="{28A0092B-C50C-407E-A947-70E740481C1C}">
                           <a14:useLocalDpi xmlns:a14="http://schemas.microsoft.com/office/drawing/2010/main" val="0"/>
@@ -16716,21 +16709,27 @@
     <w:p/>
     <w:p/>
     <w:p/>
+    <w:p/>
+    <w:p/>
+    <w:p/>
+    <w:p/>
     <w:p>
       <w:pPr>
         <w:pStyle w:val="Heading2"/>
       </w:pPr>
-      <w:bookmarkStart w:id="24" w:name="_Toc153536262"/>
+      <w:bookmarkStart w:id="22" w:name="_Toc153536262"/>
       <w:r>
         <w:lastRenderedPageBreak/>
         <w:t>Technische vereisten</w:t>
       </w:r>
-      <w:bookmarkEnd w:id="24"/>
+      <w:bookmarkEnd w:id="22"/>
     </w:p>
     <w:p>
       <w:r>
         <w:t>Om een volledig beeld te verkrijgen van de technische vereisten van het project, heb ik een C2-diagram opgesteld. Dit diagram bevat de benodigdheden voor het realiseren van het project. Dit overzicht is besproken met mijn bedrijfsbegeleider en Ruben om te verifiëren of dit de gewenste opstelling is voor het project.</w:t>
       </w:r>
+    </w:p>
+    <w:p>
       <w:r>
         <w:rPr>
           <w:noProof/>
@@ -16751,7 +16750,7 @@
                     <pic:cNvPicPr/>
                   </pic:nvPicPr>
                   <pic:blipFill>
-                    <a:blip r:embed="rId20">
+                    <a:blip r:embed="rId21">
                       <a:extLst>
                         <a:ext uri="{28A0092B-C50C-407E-A947-70E740481C1C}">
                           <a14:useLocalDpi xmlns:a14="http://schemas.microsoft.com/office/drawing/2010/main" val="0"/>
@@ -16782,11 +16781,11 @@
       <w:pPr>
         <w:pStyle w:val="Heading3"/>
       </w:pPr>
-      <w:bookmarkStart w:id="25" w:name="_Toc153536263"/>
+      <w:bookmarkStart w:id="23" w:name="_Toc153536263"/>
       <w:r>
         <w:t>React Native App</w:t>
       </w:r>
-      <w:bookmarkEnd w:id="25"/>
+      <w:bookmarkEnd w:id="23"/>
     </w:p>
     <w:p>
       <w:r>
@@ -16878,66 +16877,75 @@
     </w:p>
     <w:p>
       <w:pPr>
+        <w:ind w:left="720"/>
+      </w:pPr>
+    </w:p>
+    <w:p>
+      <w:pPr>
+        <w:ind w:left="720"/>
+      </w:pPr>
+    </w:p>
+    <w:p>
+      <w:pPr>
+        <w:ind w:left="720"/>
+      </w:pPr>
+    </w:p>
+    <w:p>
+      <w:pPr>
+        <w:ind w:left="720"/>
+      </w:pPr>
+    </w:p>
+    <w:p>
+      <w:pPr>
         <w:pStyle w:val="Heading3"/>
       </w:pPr>
-      <w:bookmarkStart w:id="26" w:name="_Toc153536264"/>
-      <w:r>
+      <w:bookmarkStart w:id="24" w:name="_Toc153536264"/>
+      <w:r>
+        <w:lastRenderedPageBreak/>
         <w:t>React Web Applicatie</w:t>
       </w:r>
+      <w:bookmarkEnd w:id="24"/>
+    </w:p>
+    <w:p>
+      <w:r>
+        <w:t>De webapplicatie is essentieel voor het tonen van activiteits- en gezondheidsgegevens aan fysiotherapeuten. Hier hebben fysiotherapeuten de mogelijkheid om deelnemers te selecteren en relevante gegevens op te vragen. Deze data wordt opgehaald vanuit mijn API.</w:t>
+      </w:r>
+    </w:p>
+    <w:p>
+      <w:pPr>
+        <w:pStyle w:val="Heading3"/>
+      </w:pPr>
+      <w:bookmarkStart w:id="25" w:name="_Toc153536265"/>
+      <w:r>
+        <w:t>REST Web API</w:t>
+      </w:r>
+      <w:bookmarkEnd w:id="25"/>
+    </w:p>
+    <w:p>
+      <w:r>
+        <w:t xml:space="preserve">De API die ik gemaakt heb is een </w:t>
+      </w:r>
+      <w:r>
+        <w:t>C#</w:t>
+      </w:r>
+      <w:r>
+        <w:t xml:space="preserve"> API deze ontvangt activiteiten en gezondheids data vanuit mijn React Native App. Deze data word vervolgens verwerkt en opgeslagen in een database.</w:t>
+      </w:r>
+    </w:p>
+    <w:p>
+      <w:pPr>
+        <w:pStyle w:val="Heading3"/>
+      </w:pPr>
+      <w:bookmarkStart w:id="26" w:name="_Toc153536266"/>
+      <w:r>
+        <w:t>Database</w:t>
+      </w:r>
       <w:bookmarkEnd w:id="26"/>
     </w:p>
     <w:p>
       <w:r>
-        <w:t>De webapplicatie is essentieel voor het tonen van activiteits- en gezondheidsgegevens aan fysiotherapeuten. Hier hebben fysiotherapeuten de mogelijkheid om deelnemers te selecteren en relevante gegevens op te vragen. Deze data wordt opgehaald vanuit mijn API.</w:t>
-      </w:r>
-    </w:p>
-    <w:p>
-      <w:pPr>
-        <w:pStyle w:val="Heading3"/>
-      </w:pPr>
-      <w:bookmarkStart w:id="27" w:name="_Toc153536265"/>
-      <w:r>
-        <w:t>REST Web API</w:t>
-      </w:r>
-      <w:bookmarkEnd w:id="27"/>
-    </w:p>
-    <w:p>
-      <w:r>
-        <w:t xml:space="preserve">De API die ik gemaakt heb is een </w:t>
-      </w:r>
-      <w:r>
-        <w:t>C#</w:t>
-      </w:r>
-      <w:r>
-        <w:t xml:space="preserve"> API deze ontvangt activiteiten en gezondheids data vanuit mijn React Native App. Deze data word vervolgens verwerkt en opgeslagen in een database.</w:t>
-      </w:r>
-    </w:p>
-    <w:p>
-      <w:pPr>
-        <w:pStyle w:val="Heading3"/>
-      </w:pPr>
-      <w:bookmarkStart w:id="28" w:name="_Toc153536266"/>
-      <w:r>
-        <w:lastRenderedPageBreak/>
-        <w:t>Cosmos Database</w:t>
-      </w:r>
-      <w:bookmarkEnd w:id="28"/>
-    </w:p>
-    <w:p>
-      <w:r>
         <w:t>Als database voor dit project maak ik gebruik van een Cosmos database de reden hiervoor is zodat er veel data opgeslagen kan worden, wat je gaat hebben met gezondheidsdata. Ook gebruik ik cosmos db omdat dit de database is die word gebruikt bij de huidige Move4Vitality applicatie waardoor code overzetten makkelijker gaat worden.</w:t>
       </w:r>
-    </w:p>
-    <w:p/>
-    <w:p>
-      <w:pPr>
-        <w:pStyle w:val="Heading2"/>
-        <w:numPr>
-          <w:ilvl w:val="0"/>
-          <w:numId w:val="0"/>
-        </w:numPr>
-        <w:ind w:left="567" w:hanging="567"/>
-      </w:pPr>
     </w:p>
     <w:p/>
     <w:p/>
@@ -16961,18 +16969,18 @@
     <w:p/>
     <w:p/>
     <w:p/>
-    <w:p/>
     <w:p>
       <w:pPr>
         <w:pStyle w:val="Heading1"/>
       </w:pPr>
-      <w:bookmarkStart w:id="29" w:name="_Toc153536267"/>
+      <w:bookmarkStart w:id="27" w:name="_Toc153536267"/>
       <w:r>
         <w:lastRenderedPageBreak/>
         <w:t>Hoe moet omgegaan worden (uit technisch en regelgevings oogpunt) met privé/gezondheidsdata?</w:t>
       </w:r>
-      <w:bookmarkEnd w:id="29"/>
-    </w:p>
+      <w:bookmarkEnd w:id="27"/>
+    </w:p>
+    <w:p/>
     <w:p>
       <w:pPr>
         <w:pStyle w:val="NoSpacing"/>
@@ -16984,7 +16992,19 @@
         <w:rPr>
           <w:lang w:val="nl-NL"/>
         </w:rPr>
-        <w:t>In eerste instantie heb ik onderzoek gedaan naar de wijze waarop ik toegang kan verkrijgen tot de beveiligde gegevens van een gebruiker via een van de externe gezondheids-API's. Dit proces omvat het aanvragen van 'scopes'. Gezondheidsdata van een gebruiker wordt geclassificeerd als 'restricted scope', wat impliceert dat de autorisatie van de gebruiker vereist is om deze data te kunnen raadplegen.</w:t>
+        <w:t>In eerste instantie heb ik onde</w:t>
+      </w:r>
+      <w:r>
+        <w:rPr>
+          <w:lang w:val="nl-NL"/>
+        </w:rPr>
+        <w:t xml:space="preserve">rzocht </w:t>
+      </w:r>
+      <w:r>
+        <w:rPr>
+          <w:lang w:val="nl-NL"/>
+        </w:rPr>
+        <w:t>naar de wijze waarop ik toegang kan verkrijgen tot de beveiligde gegevens van een gebruiker via een van de externe gezondheids-API's. Dit proces omvat het aanvragen van 'scopes'. Gezondheidsdata van een gebruiker wordt geclassificeerd als 'restricted scope', wat impliceert dat de autorisatie van de gebruiker vereist is om deze data te kunnen raadplegen.</w:t>
       </w:r>
     </w:p>
     <w:p>
@@ -17072,7 +17092,7 @@
         <w:rPr>
           <w:lang w:val="nl-NL"/>
         </w:rPr>
-        <w:t>Tijdens een gesprek met Ruben heb ik ook mijn zorgen geuit over de beveiliging van gezondheidsgegevens, zoals ik had aangegeven tijdens mijn tussentijdse presentatie. Ruben heeft me gerustgesteld door te vertellen dat de databases in Azure zijn versleuteld, waardoor ik me geen zorgen hoef te maken. Ik vroeg ook of het nodig was om gezondheidsdata te versleutelen bij het versturen naar de API, en Ruben verzekerde me dat HTTPS voldoende is om dataverlies te voorkomen</w:t>
+        <w:t>Tijdens een gesprek met Ruben heb ik mijn zorgen geuit over de beveiliging van gezondheidsgegevens, zoals ik had aangegeven tijdens mijn tussentijdse presentatie. Ruben heeft me gerustgesteld door te vertellen dat de databases in Azure zijn versleuteld, waardoor ik me geen zorgen hoef te maken. Ik vroeg ook of het nodig was om gezondheidsdata te versleutelen bij het versturen naar de API, en Ruben verzekerde me dat HTTPS voldoende is om dataverlies te voorkomen</w:t>
       </w:r>
     </w:p>
     <w:p>
@@ -17087,11 +17107,11 @@
       <w:pPr>
         <w:pStyle w:val="Heading2"/>
       </w:pPr>
-      <w:bookmarkStart w:id="30" w:name="_Toc153536268"/>
+      <w:bookmarkStart w:id="28" w:name="_Toc153536268"/>
       <w:r>
         <w:t>Technische oogpunten</w:t>
       </w:r>
-      <w:bookmarkEnd w:id="30"/>
+      <w:bookmarkEnd w:id="28"/>
     </w:p>
     <w:p>
       <w:r>
@@ -17132,7 +17152,7 @@
           <w:numId w:val="28"/>
         </w:numPr>
         <w:rPr>
-          <w:lang w:val="en-GB"/>
+          <w:lang w:val="nl-NL"/>
         </w:rPr>
       </w:pPr>
       <w:r>
@@ -17147,91 +17167,7 @@
         <w:rPr>
           <w:lang w:val="nl-NL"/>
         </w:rPr>
-        <w:t xml:space="preserve"> Implementeer strenge controles voor wie toegang heeft tot de gegevens, zowel binnen de app als op de servers. </w:t>
-      </w:r>
-      <w:proofErr w:type="spellStart"/>
-      <w:r>
-        <w:rPr>
-          <w:lang w:val="en-GB"/>
-        </w:rPr>
-        <w:t>Gebruik</w:t>
-      </w:r>
-      <w:proofErr w:type="spellEnd"/>
-      <w:r>
-        <w:rPr>
-          <w:lang w:val="en-GB"/>
-        </w:rPr>
-        <w:t xml:space="preserve"> </w:t>
-      </w:r>
-      <w:proofErr w:type="spellStart"/>
-      <w:r>
-        <w:rPr>
-          <w:lang w:val="en-GB"/>
-        </w:rPr>
-        <w:t>methoden</w:t>
-      </w:r>
-      <w:proofErr w:type="spellEnd"/>
-      <w:r>
-        <w:rPr>
-          <w:lang w:val="en-GB"/>
-        </w:rPr>
-        <w:t xml:space="preserve"> </w:t>
-      </w:r>
-      <w:proofErr w:type="spellStart"/>
-      <w:r>
-        <w:rPr>
-          <w:lang w:val="en-GB"/>
-        </w:rPr>
-        <w:t>zoals</w:t>
-      </w:r>
-      <w:proofErr w:type="spellEnd"/>
-      <w:r>
-        <w:rPr>
-          <w:lang w:val="en-GB"/>
-        </w:rPr>
-        <w:t xml:space="preserve"> </w:t>
-      </w:r>
-      <w:proofErr w:type="spellStart"/>
-      <w:r>
-        <w:rPr>
-          <w:lang w:val="en-GB"/>
-        </w:rPr>
-        <w:t>authenticatie</w:t>
-      </w:r>
-      <w:proofErr w:type="spellEnd"/>
-      <w:r>
-        <w:rPr>
-          <w:lang w:val="en-GB"/>
-        </w:rPr>
-        <w:t xml:space="preserve">, </w:t>
-      </w:r>
-      <w:proofErr w:type="spellStart"/>
-      <w:r>
-        <w:rPr>
-          <w:lang w:val="en-GB"/>
-        </w:rPr>
-        <w:t>autorisatie</w:t>
-      </w:r>
-      <w:proofErr w:type="spellEnd"/>
-      <w:r>
-        <w:rPr>
-          <w:lang w:val="en-GB"/>
-        </w:rPr>
-        <w:t xml:space="preserve"> </w:t>
-      </w:r>
-      <w:proofErr w:type="spellStart"/>
-      <w:r>
-        <w:rPr>
-          <w:lang w:val="en-GB"/>
-        </w:rPr>
-        <w:t>en</w:t>
-      </w:r>
-      <w:proofErr w:type="spellEnd"/>
-      <w:r>
-        <w:rPr>
-          <w:lang w:val="en-GB"/>
-        </w:rPr>
-        <w:t xml:space="preserve"> logging.</w:t>
+        <w:t xml:space="preserve"> Implementeer strenge controles voor wie toegang heeft tot de gegevens, zowel binnen de app als op de servers. Gebruik methoden zoals authenticatie, autorisatie en logging.</w:t>
       </w:r>
     </w:p>
     <w:p>
@@ -17268,7 +17204,7 @@
           <w:numId w:val="28"/>
         </w:numPr>
         <w:rPr>
-          <w:lang w:val="en-GB"/>
+          <w:lang w:val="nl-NL"/>
         </w:rPr>
       </w:pPr>
       <w:r>
@@ -17283,91 +17219,7 @@
         <w:rPr>
           <w:lang w:val="nl-NL"/>
         </w:rPr>
-        <w:t xml:space="preserve"> Verzamel en bewaar alleen de benodigde gegevens. </w:t>
-      </w:r>
-      <w:proofErr w:type="spellStart"/>
-      <w:r>
-        <w:rPr>
-          <w:lang w:val="en-GB"/>
-        </w:rPr>
-        <w:t>Vermijd</w:t>
-      </w:r>
-      <w:proofErr w:type="spellEnd"/>
-      <w:r>
-        <w:rPr>
-          <w:lang w:val="en-GB"/>
-        </w:rPr>
-        <w:t xml:space="preserve"> het </w:t>
-      </w:r>
-      <w:proofErr w:type="spellStart"/>
-      <w:r>
-        <w:rPr>
-          <w:lang w:val="en-GB"/>
-        </w:rPr>
-        <w:t>vastleggen</w:t>
-      </w:r>
-      <w:proofErr w:type="spellEnd"/>
-      <w:r>
-        <w:rPr>
-          <w:lang w:val="en-GB"/>
-        </w:rPr>
-        <w:t xml:space="preserve"> van </w:t>
-      </w:r>
-      <w:proofErr w:type="spellStart"/>
-      <w:r>
-        <w:rPr>
-          <w:lang w:val="en-GB"/>
-        </w:rPr>
-        <w:t>overbodige</w:t>
-      </w:r>
-      <w:proofErr w:type="spellEnd"/>
-      <w:r>
-        <w:rPr>
-          <w:lang w:val="en-GB"/>
-        </w:rPr>
-        <w:t xml:space="preserve"> </w:t>
-      </w:r>
-      <w:proofErr w:type="spellStart"/>
-      <w:r>
-        <w:rPr>
-          <w:lang w:val="en-GB"/>
-        </w:rPr>
-        <w:t>persoonlijke</w:t>
-      </w:r>
-      <w:proofErr w:type="spellEnd"/>
-      <w:r>
-        <w:rPr>
-          <w:lang w:val="en-GB"/>
-        </w:rPr>
-        <w:t xml:space="preserve"> of </w:t>
-      </w:r>
-      <w:proofErr w:type="spellStart"/>
-      <w:r>
-        <w:rPr>
-          <w:lang w:val="en-GB"/>
-        </w:rPr>
-        <w:t>gezondheidsgerelateerde</w:t>
-      </w:r>
-      <w:proofErr w:type="spellEnd"/>
-      <w:r>
-        <w:rPr>
-          <w:lang w:val="en-GB"/>
-        </w:rPr>
-        <w:t xml:space="preserve"> </w:t>
-      </w:r>
-      <w:proofErr w:type="spellStart"/>
-      <w:r>
-        <w:rPr>
-          <w:lang w:val="en-GB"/>
-        </w:rPr>
-        <w:t>informatie</w:t>
-      </w:r>
-      <w:proofErr w:type="spellEnd"/>
-      <w:r>
-        <w:rPr>
-          <w:lang w:val="en-GB"/>
-        </w:rPr>
-        <w:t>.</w:t>
+        <w:t xml:space="preserve"> Verzamel en bewaar alleen de benodigde gegevens. Vermijd het vastleggen van overbodige persoonlijke of gezondheidsgerelateerde informatie.</w:t>
       </w:r>
     </w:p>
     <w:p>
@@ -17378,7 +17230,7 @@
           <w:numId w:val="28"/>
         </w:numPr>
         <w:rPr>
-          <w:lang w:val="en-GB"/>
+          <w:lang w:val="nl-NL"/>
         </w:rPr>
       </w:pPr>
       <w:r>
@@ -17393,94 +17245,8 @@
         <w:rPr>
           <w:lang w:val="nl-NL"/>
         </w:rPr>
-        <w:t xml:space="preserve"> Volg best practices voor software- en app-ontwikkeling om kwetsbaarheden te minimaliseren. </w:t>
-      </w:r>
-      <w:proofErr w:type="spellStart"/>
-      <w:r>
-        <w:rPr>
-          <w:lang w:val="en-GB"/>
-        </w:rPr>
-        <w:t>Voer</w:t>
-      </w:r>
-      <w:proofErr w:type="spellEnd"/>
-      <w:r>
-        <w:rPr>
-          <w:lang w:val="en-GB"/>
-        </w:rPr>
-        <w:t xml:space="preserve"> </w:t>
-      </w:r>
-      <w:proofErr w:type="spellStart"/>
-      <w:r>
-        <w:rPr>
-          <w:lang w:val="en-GB"/>
-        </w:rPr>
-        <w:t>regelmatig</w:t>
-      </w:r>
-      <w:proofErr w:type="spellEnd"/>
-      <w:r>
-        <w:rPr>
-          <w:lang w:val="en-GB"/>
-        </w:rPr>
-        <w:t xml:space="preserve"> </w:t>
-      </w:r>
-      <w:proofErr w:type="spellStart"/>
-      <w:r>
-        <w:rPr>
-          <w:lang w:val="en-GB"/>
-        </w:rPr>
-        <w:t>beveiligingstests</w:t>
-      </w:r>
-      <w:proofErr w:type="spellEnd"/>
-      <w:r>
-        <w:rPr>
-          <w:lang w:val="en-GB"/>
-        </w:rPr>
-        <w:t xml:space="preserve"> </w:t>
-      </w:r>
-      <w:proofErr w:type="spellStart"/>
-      <w:r>
-        <w:rPr>
-          <w:lang w:val="en-GB"/>
-        </w:rPr>
-        <w:t>en</w:t>
-      </w:r>
-      <w:proofErr w:type="spellEnd"/>
-      <w:r>
-        <w:rPr>
-          <w:lang w:val="en-GB"/>
-        </w:rPr>
-        <w:t xml:space="preserve"> audits </w:t>
-      </w:r>
-      <w:proofErr w:type="spellStart"/>
-      <w:r>
-        <w:rPr>
-          <w:lang w:val="en-GB"/>
-        </w:rPr>
-        <w:t>uit</w:t>
-      </w:r>
-      <w:proofErr w:type="spellEnd"/>
-      <w:r>
-        <w:rPr>
-          <w:lang w:val="en-GB"/>
-        </w:rPr>
-        <w:t>.</w:t>
-      </w:r>
-    </w:p>
-    <w:p>
-      <w:pPr>
-        <w:pStyle w:val="NoSpacing"/>
-        <w:rPr>
-          <w:lang w:val="en-GB"/>
-        </w:rPr>
-      </w:pPr>
-    </w:p>
-    <w:p>
-      <w:pPr>
-        <w:pStyle w:val="NoSpacing"/>
-        <w:rPr>
-          <w:lang w:val="en-GB"/>
-        </w:rPr>
-      </w:pPr>
+        <w:t xml:space="preserve"> Volg best practices voor software- en app-ontwikkeling om kwetsbaarheden te minimaliseren. Voer regelmatig beveiligingstests en audits uit.</w:t>
+      </w:r>
     </w:p>
     <w:p>
       <w:pPr>
@@ -17522,7 +17288,43 @@
         <w:rPr>
           <w:lang w:val="nl-NL"/>
         </w:rPr>
-        <w:t xml:space="preserve"> de deelnemer zodra de deelnemer de applicaite opent en op de knop klikt voor zijn koppeling word het autorisatie scherm geopend waar de deelnemer moet selecteren welke data hij/zij toestaat.</w:t>
+        <w:t xml:space="preserve"> de deelnemer zodra de deelnemer de applica</w:t>
+      </w:r>
+      <w:r>
+        <w:rPr>
+          <w:lang w:val="nl-NL"/>
+        </w:rPr>
+        <w:t>ti</w:t>
+      </w:r>
+      <w:r>
+        <w:rPr>
+          <w:lang w:val="nl-NL"/>
+        </w:rPr>
+        <w:t xml:space="preserve">e opent en op de knop klikt voor zijn koppeling word het autorisatie scherm geopend waar de deelnemer moet selecteren welke data hij/zij </w:t>
+      </w:r>
+      <w:r>
+        <w:rPr>
+          <w:lang w:val="nl-NL"/>
+        </w:rPr>
+        <w:t xml:space="preserve">wil </w:t>
+      </w:r>
+      <w:r>
+        <w:rPr>
+          <w:lang w:val="nl-NL"/>
+        </w:rPr>
+        <w:t>toestaa</w:t>
+      </w:r>
+      <w:r>
+        <w:rPr>
+          <w:lang w:val="nl-NL"/>
+        </w:rPr>
+        <w:t>n om uit te laten lezen</w:t>
+      </w:r>
+      <w:r>
+        <w:rPr>
+          <w:lang w:val="nl-NL"/>
+        </w:rPr>
+        <w:t>.</w:t>
       </w:r>
     </w:p>
     <w:p>
@@ -17553,7 +17355,7 @@
                     <pic:cNvPicPr/>
                   </pic:nvPicPr>
                   <pic:blipFill>
-                    <a:blip r:embed="rId21"/>
+                    <a:blip r:embed="rId22"/>
                     <a:stretch>
                       <a:fillRect/>
                     </a:stretch>
@@ -17624,7 +17426,7 @@
                     <pic:cNvPicPr/>
                   </pic:nvPicPr>
                   <pic:blipFill>
-                    <a:blip r:embed="rId22"/>
+                    <a:blip r:embed="rId23"/>
                     <a:stretch>
                       <a:fillRect/>
                     </a:stretch>
@@ -17687,7 +17489,7 @@
                     <pic:cNvPicPr/>
                   </pic:nvPicPr>
                   <pic:blipFill>
-                    <a:blip r:embed="rId23"/>
+                    <a:blip r:embed="rId24"/>
                     <a:stretch>
                       <a:fillRect/>
                     </a:stretch>
@@ -17762,7 +17564,7 @@
                     <pic:cNvPicPr/>
                   </pic:nvPicPr>
                   <pic:blipFill>
-                    <a:blip r:embed="rId24"/>
+                    <a:blip r:embed="rId25"/>
                     <a:stretch>
                       <a:fillRect/>
                     </a:stretch>
@@ -17834,7 +17636,7 @@
                     <pic:cNvPicPr/>
                   </pic:nvPicPr>
                   <pic:blipFill>
-                    <a:blip r:embed="rId25"/>
+                    <a:blip r:embed="rId26"/>
                     <a:stretch>
                       <a:fillRect/>
                     </a:stretch>
@@ -17883,7 +17685,7 @@
                     <pic:cNvPicPr/>
                   </pic:nvPicPr>
                   <pic:blipFill>
-                    <a:blip r:embed="rId26"/>
+                    <a:blip r:embed="rId27"/>
                     <a:stretch>
                       <a:fillRect/>
                     </a:stretch>
@@ -17954,7 +17756,7 @@
                     <pic:cNvPicPr/>
                   </pic:nvPicPr>
                   <pic:blipFill>
-                    <a:blip r:embed="rId27"/>
+                    <a:blip r:embed="rId28"/>
                     <a:stretch>
                       <a:fillRect/>
                     </a:stretch>
@@ -17986,42 +17788,25 @@
     <w:p>
       <w:pPr>
         <w:pStyle w:val="Heading2"/>
-        <w:rPr>
-          <w:lang w:val="en-GB"/>
-        </w:rPr>
-      </w:pPr>
-      <w:bookmarkStart w:id="31" w:name="_Toc153536269"/>
-      <w:r>
-        <w:t>Regelgevings</w:t>
-      </w:r>
-      <w:r>
-        <w:rPr>
-          <w:lang w:val="en-GB"/>
-        </w:rPr>
+      </w:pPr>
+      <w:bookmarkStart w:id="29" w:name="_Toc153536269"/>
+      <w:r>
+        <w:t xml:space="preserve">Regelgevings </w:t>
+      </w:r>
+      <w:bookmarkEnd w:id="29"/>
+      <w:r>
+        <w:t>oogpunten</w:t>
+      </w:r>
+      <w:r>
         <w:t xml:space="preserve"> </w:t>
       </w:r>
-      <w:proofErr w:type="spellStart"/>
-      <w:r>
-        <w:rPr>
-          <w:lang w:val="en-GB"/>
-        </w:rPr>
-        <w:t>oogpunten</w:t>
-      </w:r>
-      <w:bookmarkEnd w:id="31"/>
-      <w:proofErr w:type="spellEnd"/>
-      <w:r>
-        <w:rPr>
-          <w:lang w:val="en-GB"/>
-        </w:rPr>
+    </w:p>
+    <w:p>
+      <w:r>
+        <w:t>Dit zijn de punten waar je rekening mee moet houden wil je een applicatie hebben die aan alle regelementen voldoet.</w:t>
+      </w:r>
+      <w:r>
         <w:t xml:space="preserve"> </w:t>
-      </w:r>
-    </w:p>
-    <w:p>
-      <w:r>
-        <w:t>Dit zijn de punten w</w:t>
-      </w:r>
-      <w:r>
-        <w:t>aar je rekening mee moet houden wil je een applicatie hebben die aan alle regelementen voldoet.</w:t>
       </w:r>
     </w:p>
     <w:p>
@@ -18193,14 +17978,14 @@
       <w:pPr>
         <w:pStyle w:val="Heading2"/>
       </w:pPr>
-      <w:bookmarkStart w:id="32" w:name="_Toc153536270"/>
+      <w:bookmarkStart w:id="30" w:name="_Toc153536270"/>
       <w:r>
         <w:t>Health Connect</w:t>
       </w:r>
       <w:r>
         <w:t>/Google Fit</w:t>
       </w:r>
-      <w:bookmarkEnd w:id="32"/>
+      <w:bookmarkEnd w:id="30"/>
     </w:p>
     <w:p>
       <w:pPr>
@@ -18213,24 +17998,14 @@
         <w:rPr>
           <w:lang w:val="nl-NL"/>
         </w:rPr>
-        <w:t>In de bestaande Move4Vitality app is grotendeels van deze oogpunten al gerealiseerd en ik heb beschreven welke oogpunten ik heb gebruikt om mijn kant van het project goed te realiseren.</w:t>
-      </w:r>
-    </w:p>
-    <w:p>
-      <w:pPr>
-        <w:pStyle w:val="NoSpacing"/>
-        <w:rPr>
-          <w:lang w:val="nl-NL"/>
-        </w:rPr>
-      </w:pPr>
-    </w:p>
-    <w:p>
-      <w:pPr>
-        <w:pStyle w:val="NoSpacing"/>
-        <w:rPr>
-          <w:lang w:val="nl-NL"/>
-        </w:rPr>
-      </w:pPr>
+        <w:t>In de bestaande Move4Vitality app is grotendeels van deze oogpunten al gerealiseerd</w:t>
+      </w:r>
+      <w:r>
+        <w:rPr>
+          <w:lang w:val="nl-NL"/>
+        </w:rPr>
+        <w:t xml:space="preserve">. </w:t>
+      </w:r>
       <w:r>
         <w:rPr>
           <w:lang w:val="nl-NL"/>
@@ -18292,7 +18067,7 @@
                     <pic:cNvPicPr/>
                   </pic:nvPicPr>
                   <pic:blipFill>
-                    <a:blip r:embed="rId28" cstate="print">
+                    <a:blip r:embed="rId29" cstate="print">
                       <a:extLst>
                         <a:ext uri="{28A0092B-C50C-407E-A947-70E740481C1C}">
                           <a14:useLocalDpi xmlns:a14="http://schemas.microsoft.com/office/drawing/2010/main" val="0"/>
@@ -18344,7 +18119,7 @@
                     <pic:cNvPicPr/>
                   </pic:nvPicPr>
                   <pic:blipFill>
-                    <a:blip r:embed="rId29" cstate="print">
+                    <a:blip r:embed="rId30" cstate="print">
                       <a:extLst>
                         <a:ext uri="{28A0092B-C50C-407E-A947-70E740481C1C}">
                           <a14:useLocalDpi xmlns:a14="http://schemas.microsoft.com/office/drawing/2010/main" val="0"/>
@@ -18373,26 +18148,6 @@
     </w:p>
     <w:p/>
     <w:p/>
-    <w:p/>
-    <w:p/>
-    <w:p/>
-    <w:p/>
-    <w:p/>
-    <w:p/>
-    <w:p/>
-    <w:p/>
-    <w:p/>
-    <w:p/>
-    <w:p/>
-    <w:p/>
-    <w:p/>
-    <w:p/>
-    <w:p/>
-    <w:p/>
-    <w:p/>
-    <w:p/>
-    <w:p/>
-    <w:p/>
     <w:p>
       <w:pPr>
         <w:pStyle w:val="NoSpacing"/>
@@ -18405,11 +18160,12 @@
       <w:pPr>
         <w:pStyle w:val="Heading1"/>
       </w:pPr>
-      <w:bookmarkStart w:id="33" w:name="_Toc153536271"/>
-      <w:r>
+      <w:bookmarkStart w:id="31" w:name="_Toc153536271"/>
+      <w:r>
+        <w:lastRenderedPageBreak/>
         <w:t>Conclusie</w:t>
       </w:r>
-      <w:bookmarkEnd w:id="33"/>
+      <w:bookmarkEnd w:id="31"/>
       <w:r>
         <w:t xml:space="preserve"> </w:t>
       </w:r>
@@ -18469,7 +18225,19 @@
         <w:rPr>
           <w:lang w:val="nl-NL"/>
         </w:rPr>
-        <w:t>Voor het ophalen van gezondheidsdata van third-party apps is het noodzakelijk om een pakket te installeren in de React Native App voor elke integratie. Vervolgens moeten scopes worden ingevoerd om aan te geven welke data gelezen moet worden van de third-party apps.</w:t>
+        <w:t xml:space="preserve">Voor het ophalen van gezondheidsdata van third-party apps is het noodzakelijk om een pakket te installeren in de React Native App voor elke integratie. Vervolgens moeten scopes worden ingevoerd om aan te geven welke data gelezen </w:t>
+      </w:r>
+      <w:r>
+        <w:rPr>
+          <w:lang w:val="nl-NL"/>
+        </w:rPr>
+        <w:t>dient te</w:t>
+      </w:r>
+      <w:r>
+        <w:rPr>
+          <w:lang w:val="nl-NL"/>
+        </w:rPr>
+        <w:t xml:space="preserve"> worden van de third-party apps.</w:t>
       </w:r>
     </w:p>
     <w:p>
@@ -18491,14 +18259,31 @@
         <w:rPr>
           <w:lang w:val="nl-NL"/>
         </w:rPr>
-        <w:t xml:space="preserve">Wanneer de deelnemer in de app op de gewenste koppeling klikt, verschijnt er een pop-up scherm met de naam van onze app en de naam van de app waarvan we data willen ophalen. Op dit pop-up </w:t>
-      </w:r>
-      <w:r>
-        <w:rPr>
-          <w:lang w:val="nl-NL"/>
-        </w:rPr>
-        <w:lastRenderedPageBreak/>
-        <w:t>scherm worden tevens alle gegevens weergegeven die de app wenst te lezen. Hier kan de deelnemer selecteren welke data hij/zij wil toestaan.</w:t>
+        <w:t>Wanneer de deelnemer in de app op de gewenste koppeling klikt, verschijnt er een pop-up scherm met de naam van onze app en de naam van de app waarvan we data willen ophalen. Op dit pop-up scherm worden tevens alle gegevens weergegeven die de app wenst te lezen. Hier kan de deelnemer selecteren welke data hij/zij wil</w:t>
+      </w:r>
+      <w:r>
+        <w:rPr>
+          <w:lang w:val="nl-NL"/>
+        </w:rPr>
+        <w:t>t</w:t>
+      </w:r>
+      <w:r>
+        <w:rPr>
+          <w:lang w:val="nl-NL"/>
+        </w:rPr>
+        <w:t xml:space="preserve"> toestaan</w:t>
+      </w:r>
+      <w:r>
+        <w:rPr>
+          <w:lang w:val="nl-NL"/>
+        </w:rPr>
+        <w:t xml:space="preserve"> om uit te laten lezen</w:t>
+      </w:r>
+      <w:r>
+        <w:rPr>
+          <w:lang w:val="nl-NL"/>
+        </w:rPr>
+        <w:t>.</w:t>
       </w:r>
     </w:p>
     <w:p>
@@ -18589,7 +18374,7 @@
         <w:t>De huidige Move4Vitality app voldoet reeds aan veel regelgevingsvereisten. Voor mijn deel van het project heb ik toestemming en transparantie geïmplementeerd, zodat de deelnemer een duidelijk inzicht krijgt in hoe wij omgaan met hun gezondheidsdata en welke gegevens precies worden uitgelezen.</w:t>
       </w:r>
     </w:p>
-    <w:bookmarkStart w:id="34" w:name="_Toc153536272" w:displacedByCustomXml="next"/>
+    <w:bookmarkStart w:id="32" w:name="_Toc153536272" w:displacedByCustomXml="next"/>
     <w:sdt>
       <w:sdtPr>
         <w:rPr>
@@ -18612,7 +18397,7 @@
           <w:r>
             <w:t>References</w:t>
           </w:r>
-          <w:bookmarkEnd w:id="34"/>
+          <w:bookmarkEnd w:id="32"/>
         </w:p>
         <w:sdt>
           <w:sdtPr>
@@ -18745,6 +18530,7 @@
                   <w:noProof/>
                   <w:lang w:val="en-GB"/>
                 </w:rPr>
+                <w:lastRenderedPageBreak/>
                 <w:t xml:space="preserve">CHOKKATTU, J. (2023, October 14). </w:t>
               </w:r>
               <w:r>
@@ -18899,7 +18685,6 @@
                   <w:noProof/>
                   <w:lang w:val="en-GB"/>
                 </w:rPr>
-                <w:lastRenderedPageBreak/>
                 <w:t xml:space="preserve">HINDY, J. (2023, August 26). </w:t>
               </w:r>
               <w:r>
@@ -19179,8 +18964,8 @@
       </w:sdtContent>
     </w:sdt>
     <w:sectPr>
-      <w:headerReference w:type="default" r:id="rId30"/>
-      <w:footerReference w:type="default" r:id="rId31"/>
+      <w:headerReference w:type="default" r:id="rId31"/>
+      <w:footerReference w:type="default" r:id="rId32"/>
       <w:pgSz w:w="11906" w:h="16838"/>
       <w:pgMar w:top="1440" w:right="1440" w:bottom="1440" w:left="1440" w:header="0" w:footer="708" w:gutter="0"/>
       <w:pgNumType w:start="0"/>

</xml_diff>